<commit_message>
BAB II is done revising
Siap bimbingan
</commit_message>
<xml_diff>
--- a/Per BAB/[REVISI II] BAB II.docx
+++ b/Per BAB/[REVISI II] BAB II.docx
@@ -20,6 +20,8 @@
         </w:sectPr>
       </w:pPr>
       <w:bookmarkStart w:id="0" w:name="_Toc26790528"/>
+      <w:bookmarkStart w:id="1" w:name="_GoBack"/>
+      <w:bookmarkEnd w:id="1"/>
     </w:p>
     <w:p>
       <w:pPr>
@@ -28,7 +30,7 @@
           <w:rFonts w:ascii="Times New Roman" w:hAnsi="Times New Roman" w:cs="Times New Roman"/>
         </w:rPr>
       </w:pPr>
-      <w:bookmarkStart w:id="1" w:name="_Toc26956320"/>
+      <w:bookmarkStart w:id="2" w:name="_Toc26956320"/>
       <w:r>
         <w:rPr>
           <w:rFonts w:ascii="Times New Roman" w:hAnsi="Times New Roman" w:cs="Times New Roman"/>
@@ -37,7 +39,7 @@
         <w:t>Bab I</w:t>
       </w:r>
       <w:bookmarkEnd w:id="0"/>
-      <w:bookmarkEnd w:id="1"/>
+      <w:bookmarkEnd w:id="2"/>
       <w:r>
         <w:rPr>
           <w:rFonts w:ascii="Times New Roman" w:hAnsi="Times New Roman" w:cs="Times New Roman"/>
@@ -4477,6 +4479,9 @@
         </w:rPr>
       </w:pPr>
       <w:r>
+        <w:rPr>
+          <w:lang w:eastAsia="ja-JP"/>
+        </w:rPr>
         <mc:AlternateContent>
           <mc:Choice Requires="wps">
             <w:drawing>
@@ -4726,6 +4731,9 @@
         </w:rPr>
       </w:pPr>
       <w:r>
+        <w:rPr>
+          <w:lang w:eastAsia="ja-JP"/>
+        </w:rPr>
         <mc:AlternateContent>
           <mc:Choice Requires="wps">
             <w:drawing>
@@ -5109,6 +5117,9 @@
         </w:rPr>
       </w:pPr>
       <w:r>
+        <w:rPr>
+          <w:lang w:eastAsia="ja-JP"/>
+        </w:rPr>
         <mc:AlternateContent>
           <mc:Choice Requires="wps">
             <w:drawing>
@@ -5562,6 +5573,9 @@
         </w:rPr>
       </w:pPr>
       <w:r>
+        <w:rPr>
+          <w:lang w:eastAsia="ja-JP"/>
+        </w:rPr>
         <w:lastRenderedPageBreak/>
         <mc:AlternateContent>
           <mc:Choice Requires="wps">
@@ -6892,8 +6906,6 @@
         </w:rPr>
         <w:t xml:space="preserve"> berupa format teks JSON.</w:t>
       </w:r>
-      <w:bookmarkStart w:id="2" w:name="_GoBack"/>
-      <w:bookmarkEnd w:id="2"/>
     </w:p>
     <w:p>
       <w:pPr>
@@ -7004,6 +7016,1082 @@
     <w:p>
       <w:pPr>
         <w:ind w:left="1440"/>
+        <w:rPr>
+          <w:lang w:val="en-US"/>
+        </w:rPr>
+      </w:pPr>
+      <w:r>
+        <w:rPr>
+          <w:lang w:val="en-US"/>
+        </w:rPr>
+        <w:lastRenderedPageBreak/>
+        <w:t xml:space="preserve">ERD memiliki hubungan erat dengan </w:t>
+      </w:r>
+      <w:r>
+        <w:rPr>
+          <w:i/>
+          <w:lang w:val="en-US"/>
+        </w:rPr>
+        <w:t xml:space="preserve">Data Flow Diagram </w:t>
+      </w:r>
+      <w:r>
+        <w:rPr>
+          <w:lang w:val="en-US"/>
+        </w:rPr>
+        <w:t>(DFD) untuk menampilkan sebuah data yang disimpan. Yang bertujuan untuk memvisualisasikan proses data yang dapat saling terhubung dan dapat menkonstruksi data relasional</w:t>
+      </w:r>
+      <w:r>
+        <w:rPr>
+          <w:lang w:val="en-US"/>
+        </w:rPr>
+        <w:fldChar w:fldCharType="begin"/>
+      </w:r>
+      <w:r>
+        <w:rPr>
+          <w:lang w:val="en-US"/>
+        </w:rPr>
+        <w:instrText xml:space="preserve"> ADDIN ZOTERO_ITEM CSL_CITATION {"citationID":"XaC3F8yC","properties":{"formattedCitation":"[25]","plainCitation":"[25]","noteIndex":0},"citationItems":[{"id":138,"uris":["http://zotero.org/users/7245423/items/WII7KB9N"],"uri":["http://zotero.org/users/7245423/items/WII7KB9N"],"itemData":{"id":138,"type":"post-weblog","abstract":"Entity Relationship Diagram atau ERD adalah salah satu model untuk menyusun database. Kenali juga jenis dan komponennya pada artikel ini.","container-title":"Sekawan Media | Software House &amp; System Integrator Indonesia","language":"id-ID","title":"Apa itu ERD? Kenali Jenis, Komponen dan Tools yang Digunakan","title-short":"Apa itu ERD?","URL":"https://www.sekawanmedia.co.id/blog/apa-itu-erd/","accessed":{"date-parts":[["2021",12,28]]},"issued":{"date-parts":[["2021",1,4]]}}}],"schema":"https://github.com/citation-style-language/schema/raw/master/csl-citation.json"} </w:instrText>
+      </w:r>
+      <w:r>
+        <w:rPr>
+          <w:lang w:val="en-US"/>
+        </w:rPr>
+        <w:fldChar w:fldCharType="separate"/>
+      </w:r>
+      <w:r>
+        <w:rPr>
+          <w:rFonts w:cs="Times New Roman"/>
+        </w:rPr>
+        <w:t>[25]</w:t>
+      </w:r>
+      <w:r>
+        <w:rPr>
+          <w:lang w:val="en-US"/>
+        </w:rPr>
+        <w:fldChar w:fldCharType="end"/>
+      </w:r>
+      <w:r>
+        <w:rPr>
+          <w:lang w:val="en-US"/>
+        </w:rPr>
+        <w:t>. ERD memiliki beberapa komponen yang dipakai, yaitu :</w:t>
+      </w:r>
+    </w:p>
+    <w:p>
+      <w:pPr>
+        <w:pStyle w:val="ListParagraph"/>
+        <w:numPr>
+          <w:ilvl w:val="0"/>
+          <w:numId w:val="15"/>
+        </w:numPr>
+        <w:rPr>
+          <w:lang w:val="en-US"/>
+        </w:rPr>
+      </w:pPr>
+      <w:r>
+        <w:rPr>
+          <w:lang w:val="en-US"/>
+        </w:rPr>
+        <w:t>Entitas</w:t>
+      </w:r>
+    </w:p>
+    <w:p>
+      <w:pPr>
+        <w:ind w:left="2880"/>
+        <w:rPr>
+          <w:lang w:val="en-US"/>
+        </w:rPr>
+      </w:pPr>
+      <w:r>
+        <w:rPr>
+          <w:lang w:val="en-US"/>
+        </w:rPr>
+        <w:t>Entitas merupakan kumpulan dari objek-objek yang dapat teridentifikasi secara Unik. Di dalam ERD, entitas dilambangkan dengan persegi panjang. Dan entitas lemah akan digambarkan dengan bentuk persegi panjang kecil didalam persegi panjang yang besar</w:t>
+      </w:r>
+      <w:r>
+        <w:rPr>
+          <w:lang w:val="en-US"/>
+        </w:rPr>
+        <w:fldChar w:fldCharType="begin"/>
+      </w:r>
+      <w:r>
+        <w:rPr>
+          <w:lang w:val="en-US"/>
+        </w:rPr>
+        <w:instrText xml:space="preserve"> ADDIN ZOTERO_ITEM CSL_CITATION {"citationID":"LKQaGRpl","properties":{"formattedCitation":"[25]","plainCitation":"[25]","noteIndex":0},"citationItems":[{"id":138,"uris":["http://zotero.org/users/7245423/items/WII7KB9N"],"uri":["http://zotero.org/users/7245423/items/WII7KB9N"],"itemData":{"id":138,"type":"post-weblog","abstract":"Entity Relationship Diagram atau ERD adalah salah satu model untuk menyusun database. Kenali juga jenis dan komponennya pada artikel ini.","container-title":"Sekawan Media | Software House &amp; System Integrator Indonesia","language":"id-ID","title":"Apa itu ERD? Kenali Jenis, Komponen dan Tools yang Digunakan","title-short":"Apa itu ERD?","URL":"https://www.sekawanmedia.co.id/blog/apa-itu-erd/","accessed":{"date-parts":[["2021",12,28]]},"issued":{"date-parts":[["2021",1,4]]}}}],"schema":"https://github.com/citation-style-language/schema/raw/master/csl-citation.json"} </w:instrText>
+      </w:r>
+      <w:r>
+        <w:rPr>
+          <w:lang w:val="en-US"/>
+        </w:rPr>
+        <w:fldChar w:fldCharType="separate"/>
+      </w:r>
+      <w:r>
+        <w:rPr>
+          <w:rFonts w:cs="Times New Roman"/>
+        </w:rPr>
+        <w:t>[25]</w:t>
+      </w:r>
+      <w:r>
+        <w:rPr>
+          <w:lang w:val="en-US"/>
+        </w:rPr>
+        <w:fldChar w:fldCharType="end"/>
+      </w:r>
+      <w:r>
+        <w:rPr>
+          <w:lang w:val="en-US"/>
+        </w:rPr>
+        <w:t>.</w:t>
+      </w:r>
+    </w:p>
+    <w:p>
+      <w:pPr>
+        <w:pStyle w:val="ListParagraph"/>
+        <w:numPr>
+          <w:ilvl w:val="0"/>
+          <w:numId w:val="15"/>
+        </w:numPr>
+        <w:rPr>
+          <w:lang w:val="en-US"/>
+        </w:rPr>
+      </w:pPr>
+      <w:r>
+        <w:rPr>
+          <w:lang w:val="en-US"/>
+        </w:rPr>
+        <w:t>Atribut</w:t>
+      </w:r>
+    </w:p>
+    <w:p>
+      <w:pPr>
+        <w:ind w:left="2880"/>
+        <w:rPr>
+          <w:lang w:val="en-US"/>
+        </w:rPr>
+      </w:pPr>
+      <w:r>
+        <w:rPr>
+          <w:lang w:val="en-US"/>
+        </w:rPr>
+        <w:t xml:space="preserve">Setiap entitas memiliki bermacam macam atribut yang berfungsi untuk mendeskripsikan karakteristik dari entitas tersebut.Penggunaan atribut kunci atau </w:t>
+      </w:r>
+      <w:r>
+        <w:rPr>
+          <w:i/>
+          <w:lang w:val="en-US"/>
+        </w:rPr>
+        <w:t>key</w:t>
+      </w:r>
+      <w:r>
+        <w:rPr>
+          <w:lang w:val="en-US"/>
+        </w:rPr>
+        <w:t xml:space="preserve"> adalah pembeda dari entitas dan atri</w:t>
+      </w:r>
+      <w:r>
+        <w:rPr>
+          <w:lang w:val="en-US"/>
+        </w:rPr>
+        <w:t>but yang diwakili dengan simbol elips</w:t>
+      </w:r>
+      <w:r>
+        <w:rPr>
+          <w:lang w:val="en-US"/>
+        </w:rPr>
+        <w:fldChar w:fldCharType="begin"/>
+      </w:r>
+      <w:r>
+        <w:rPr>
+          <w:lang w:val="en-US"/>
+        </w:rPr>
+        <w:instrText xml:space="preserve"> ADDIN ZOTERO_ITEM CSL_CITATION {"citationID":"7HCB4cN8","properties":{"formattedCitation":"[25]","plainCitation":"[25]","noteIndex":0},"citationItems":[{"id":138,"uris":["http://zotero.org/users/7245423/items/WII7KB9N"],"uri":["http://zotero.org/users/7245423/items/WII7KB9N"],"itemData":{"id":138,"type":"post-weblog","abstract":"Entity Relationship Diagram atau ERD adalah salah satu model untuk menyusun database. Kenali juga jenis dan komponennya pada artikel ini.","container-title":"Sekawan Media | Software House &amp; System Integrator Indonesia","language":"id-ID","title":"Apa itu ERD? Kenali Jenis, Komponen dan Tools yang Digunakan","title-short":"Apa itu ERD?","URL":"https://www.sekawanmedia.co.id/blog/apa-itu-erd/","accessed":{"date-parts":[["2021",12,28]]},"issued":{"date-parts":[["2021",1,4]]}}}],"schema":"https://github.com/citation-style-language/schema/raw/master/csl-citation.json"} </w:instrText>
+      </w:r>
+      <w:r>
+        <w:rPr>
+          <w:lang w:val="en-US"/>
+        </w:rPr>
+        <w:fldChar w:fldCharType="separate"/>
+      </w:r>
+      <w:r>
+        <w:rPr>
+          <w:rFonts w:cs="Times New Roman"/>
+        </w:rPr>
+        <w:t>[25]</w:t>
+      </w:r>
+      <w:r>
+        <w:rPr>
+          <w:lang w:val="en-US"/>
+        </w:rPr>
+        <w:fldChar w:fldCharType="end"/>
+      </w:r>
+      <w:r>
+        <w:rPr>
+          <w:lang w:val="en-US"/>
+        </w:rPr>
+        <w:t>.</w:t>
+      </w:r>
+      <w:r>
+        <w:rPr>
+          <w:lang w:val="en-US"/>
+        </w:rPr>
+        <w:t xml:space="preserve"> Macam-macam atribut adalah sebagai berikut :</w:t>
+      </w:r>
+    </w:p>
+    <w:p>
+      <w:pPr>
+        <w:pStyle w:val="ListParagraph"/>
+        <w:numPr>
+          <w:ilvl w:val="6"/>
+          <w:numId w:val="19"/>
+        </w:numPr>
+        <w:rPr>
+          <w:lang w:val="en-US"/>
+        </w:rPr>
+      </w:pPr>
+      <w:r>
+        <w:rPr>
+          <w:lang w:val="en-US"/>
+        </w:rPr>
+        <w:t>Atribut Kunci</w:t>
+      </w:r>
+    </w:p>
+    <w:p>
+      <w:pPr>
+        <w:ind w:left="3780"/>
+        <w:rPr>
+          <w:lang w:val="en-US"/>
+        </w:rPr>
+      </w:pPr>
+      <w:r>
+        <w:rPr>
+          <w:lang w:val="en-US"/>
+        </w:rPr>
+        <w:t xml:space="preserve">Atribut kunci adalah atribut yang digunakan untuk menentukan data  yang bersifat unik. Biasanya data dari atribut </w:t>
+      </w:r>
+      <w:r>
+        <w:rPr>
+          <w:i/>
+          <w:lang w:val="en-US"/>
+        </w:rPr>
+        <w:t>key</w:t>
+      </w:r>
+      <w:r>
+        <w:rPr>
+          <w:lang w:val="en-US"/>
+        </w:rPr>
+        <w:t xml:space="preserve"> </w:t>
+      </w:r>
+      <w:r>
+        <w:rPr>
+          <w:lang w:val="en-US"/>
+        </w:rPr>
+        <w:lastRenderedPageBreak/>
+        <w:t>berbentuk angka seperti NIK, NIM ,dan lain sebagainya</w:t>
+      </w:r>
+      <w:r>
+        <w:rPr>
+          <w:lang w:val="en-US"/>
+        </w:rPr>
+        <w:fldChar w:fldCharType="begin"/>
+      </w:r>
+      <w:r>
+        <w:rPr>
+          <w:lang w:val="en-US"/>
+        </w:rPr>
+        <w:instrText xml:space="preserve"> ADDIN ZOTERO_ITEM CSL_CITATION {"citationID":"r08gXJjB","properties":{"formattedCitation":"[25]","plainCitation":"[25]","noteIndex":0},"citationItems":[{"id":138,"uris":["http://zotero.org/users/7245423/items/WII7KB9N"],"uri":["http://zotero.org/users/7245423/items/WII7KB9N"],"itemData":{"id":138,"type":"post-weblog","abstract":"Entity Relationship Diagram atau ERD adalah salah satu model untuk menyusun database. Kenali juga jenis dan komponennya pada artikel ini.","container-title":"Sekawan Media | Software House &amp; System Integrator Indonesia","language":"id-ID","title":"Apa itu ERD? Kenali Jenis, Komponen dan Tools yang Digunakan","title-short":"Apa itu ERD?","URL":"https://www.sekawanmedia.co.id/blog/apa-itu-erd/","accessed":{"date-parts":[["2021",12,28]]},"issued":{"date-parts":[["2021",1,4]]}}}],"schema":"https://github.com/citation-style-language/schema/raw/master/csl-citation.json"} </w:instrText>
+      </w:r>
+      <w:r>
+        <w:rPr>
+          <w:lang w:val="en-US"/>
+        </w:rPr>
+        <w:fldChar w:fldCharType="separate"/>
+      </w:r>
+      <w:r>
+        <w:rPr>
+          <w:rFonts w:cs="Times New Roman"/>
+        </w:rPr>
+        <w:t>[25]</w:t>
+      </w:r>
+      <w:r>
+        <w:rPr>
+          <w:lang w:val="en-US"/>
+        </w:rPr>
+        <w:fldChar w:fldCharType="end"/>
+      </w:r>
+      <w:r>
+        <w:rPr>
+          <w:lang w:val="en-US"/>
+        </w:rPr>
+        <w:t>.</w:t>
+      </w:r>
+    </w:p>
+    <w:p>
+      <w:pPr>
+        <w:pStyle w:val="ListParagraph"/>
+        <w:numPr>
+          <w:ilvl w:val="6"/>
+          <w:numId w:val="19"/>
+        </w:numPr>
+        <w:rPr>
+          <w:lang w:val="en-US"/>
+        </w:rPr>
+      </w:pPr>
+      <w:r>
+        <w:rPr>
+          <w:lang w:val="en-US"/>
+        </w:rPr>
+        <w:t>Atribut Simpel</w:t>
+      </w:r>
+    </w:p>
+    <w:p>
+      <w:pPr>
+        <w:ind w:left="3780"/>
+        <w:rPr>
+          <w:lang w:val="en-US"/>
+        </w:rPr>
+      </w:pPr>
+      <w:r>
+        <w:rPr>
+          <w:lang w:val="en-US"/>
+        </w:rPr>
+        <w:t>Atribut simpel adalah atribut yang tidak dapat dipecah lagi dan bernilai tunggal. Seperti alamat rumah, kantor, tahun terbit jurnal dan lain sebagainya</w:t>
+      </w:r>
+      <w:r>
+        <w:rPr>
+          <w:lang w:val="en-US"/>
+        </w:rPr>
+        <w:fldChar w:fldCharType="begin"/>
+      </w:r>
+      <w:r>
+        <w:rPr>
+          <w:lang w:val="en-US"/>
+        </w:rPr>
+        <w:instrText xml:space="preserve"> ADDIN ZOTERO_ITEM CSL_CITATION {"citationID":"ERaIlrBk","properties":{"formattedCitation":"[25]","plainCitation":"[25]","noteIndex":0},"citationItems":[{"id":138,"uris":["http://zotero.org/users/7245423/items/WII7KB9N"],"uri":["http://zotero.org/users/7245423/items/WII7KB9N"],"itemData":{"id":138,"type":"post-weblog","abstract":"Entity Relationship Diagram atau ERD adalah salah satu model untuk menyusun database. Kenali juga jenis dan komponennya pada artikel ini.","container-title":"Sekawan Media | Software House &amp; System Integrator Indonesia","language":"id-ID","title":"Apa itu ERD? Kenali Jenis, Komponen dan Tools yang Digunakan","title-short":"Apa itu ERD?","URL":"https://www.sekawanmedia.co.id/blog/apa-itu-erd/","accessed":{"date-parts":[["2021",12,28]]},"issued":{"date-parts":[["2021",1,4]]}}}],"schema":"https://github.com/citation-style-language/schema/raw/master/csl-citation.json"} </w:instrText>
+      </w:r>
+      <w:r>
+        <w:rPr>
+          <w:lang w:val="en-US"/>
+        </w:rPr>
+        <w:fldChar w:fldCharType="separate"/>
+      </w:r>
+      <w:r>
+        <w:rPr>
+          <w:rFonts w:cs="Times New Roman"/>
+        </w:rPr>
+        <w:t>[25]</w:t>
+      </w:r>
+      <w:r>
+        <w:rPr>
+          <w:lang w:val="en-US"/>
+        </w:rPr>
+        <w:fldChar w:fldCharType="end"/>
+      </w:r>
+      <w:r>
+        <w:rPr>
+          <w:lang w:val="en-US"/>
+        </w:rPr>
+        <w:t>.</w:t>
+      </w:r>
+    </w:p>
+    <w:p>
+      <w:pPr>
+        <w:pStyle w:val="ListParagraph"/>
+        <w:numPr>
+          <w:ilvl w:val="6"/>
+          <w:numId w:val="19"/>
+        </w:numPr>
+        <w:rPr>
+          <w:lang w:val="en-US"/>
+        </w:rPr>
+      </w:pPr>
+      <w:r>
+        <w:rPr>
+          <w:lang w:val="en-US"/>
+        </w:rPr>
+        <w:t>Atribut Multinilai (</w:t>
+      </w:r>
+      <w:r>
+        <w:rPr>
+          <w:i/>
+          <w:lang w:val="en-US"/>
+        </w:rPr>
+        <w:t>Multivalue</w:t>
+      </w:r>
+      <w:r>
+        <w:rPr>
+          <w:lang w:val="en-US"/>
+        </w:rPr>
+        <w:t>)</w:t>
+      </w:r>
+    </w:p>
+    <w:p>
+      <w:pPr>
+        <w:ind w:left="3780"/>
+        <w:rPr>
+          <w:lang w:val="en-US"/>
+        </w:rPr>
+      </w:pPr>
+      <w:r>
+        <w:rPr>
+          <w:lang w:val="en-US"/>
+        </w:rPr>
+        <w:t>Atribut multi nilai adalah atribut yang memiliki sekelompok nilai untuk tiap entitasnya.  Seperti kumpulan namaa pengarang dalam novel</w:t>
+      </w:r>
+      <w:r>
+        <w:rPr>
+          <w:lang w:val="en-US"/>
+        </w:rPr>
+        <w:fldChar w:fldCharType="begin"/>
+      </w:r>
+      <w:r>
+        <w:rPr>
+          <w:lang w:val="en-US"/>
+        </w:rPr>
+        <w:instrText xml:space="preserve"> ADDIN ZOTERO_ITEM CSL_CITATION {"citationID":"ccOZk9WF","properties":{"formattedCitation":"[25]","plainCitation":"[25]","noteIndex":0},"citationItems":[{"id":138,"uris":["http://zotero.org/users/7245423/items/WII7KB9N"],"uri":["http://zotero.org/users/7245423/items/WII7KB9N"],"itemData":{"id":138,"type":"post-weblog","abstract":"Entity Relationship Diagram atau ERD adalah salah satu model untuk menyusun database. Kenali juga jenis dan komponennya pada artikel ini.","container-title":"Sekawan Media | Software House &amp; System Integrator Indonesia","language":"id-ID","title":"Apa itu ERD? Kenali Jenis, Komponen dan Tools yang Digunakan","title-short":"Apa itu ERD?","URL":"https://www.sekawanmedia.co.id/blog/apa-itu-erd/","accessed":{"date-parts":[["2021",12,28]]},"issued":{"date-parts":[["2021",1,4]]}}}],"schema":"https://github.com/citation-style-language/schema/raw/master/csl-citation.json"} </w:instrText>
+      </w:r>
+      <w:r>
+        <w:rPr>
+          <w:lang w:val="en-US"/>
+        </w:rPr>
+        <w:fldChar w:fldCharType="separate"/>
+      </w:r>
+      <w:r>
+        <w:rPr>
+          <w:rFonts w:cs="Times New Roman"/>
+        </w:rPr>
+        <w:t>[25]</w:t>
+      </w:r>
+      <w:r>
+        <w:rPr>
+          <w:lang w:val="en-US"/>
+        </w:rPr>
+        <w:fldChar w:fldCharType="end"/>
+      </w:r>
+      <w:r>
+        <w:rPr>
+          <w:lang w:val="en-US"/>
+        </w:rPr>
+        <w:t>.</w:t>
+      </w:r>
+    </w:p>
+    <w:p>
+      <w:pPr>
+        <w:pStyle w:val="ListParagraph"/>
+        <w:numPr>
+          <w:ilvl w:val="6"/>
+          <w:numId w:val="19"/>
+        </w:numPr>
+        <w:rPr>
+          <w:lang w:val="en-US"/>
+        </w:rPr>
+      </w:pPr>
+      <w:r>
+        <w:rPr>
+          <w:lang w:val="en-US"/>
+        </w:rPr>
+        <w:t>Atribut Gabungan (</w:t>
+      </w:r>
+      <w:r>
+        <w:rPr>
+          <w:i/>
+          <w:lang w:val="en-US"/>
+        </w:rPr>
+        <w:t>Composite</w:t>
+      </w:r>
+      <w:r>
+        <w:rPr>
+          <w:lang w:val="en-US"/>
+        </w:rPr>
+        <w:t>)</w:t>
+      </w:r>
+    </w:p>
+    <w:p>
+      <w:pPr>
+        <w:ind w:left="3780"/>
+        <w:rPr>
+          <w:lang w:val="en-US"/>
+        </w:rPr>
+      </w:pPr>
+      <w:r>
+        <w:rPr>
+          <w:lang w:val="en-US"/>
+        </w:rPr>
+        <w:t>Atribut gabungan adalah atribut yang berasal dari susunan atribut yang lebih kecil pada artian tertentu. Seperti data yang berhubungan pada nama lengkap yaitu nama depan, tengah dan nama belakang</w:t>
+      </w:r>
+      <w:r>
+        <w:rPr>
+          <w:lang w:val="en-US"/>
+        </w:rPr>
+        <w:fldChar w:fldCharType="begin"/>
+      </w:r>
+      <w:r>
+        <w:rPr>
+          <w:lang w:val="en-US"/>
+        </w:rPr>
+        <w:instrText xml:space="preserve"> ADDIN ZOTERO_ITEM CSL_CITATION {"citationID":"2ULWN3KL","properties":{"formattedCitation":"[25]","plainCitation":"[25]","noteIndex":0},"citationItems":[{"id":138,"uris":["http://zotero.org/users/7245423/items/WII7KB9N"],"uri":["http://zotero.org/users/7245423/items/WII7KB9N"],"itemData":{"id":138,"type":"post-weblog","abstract":"Entity Relationship Diagram atau ERD adalah salah satu model untuk menyusun database. Kenali juga jenis dan komponennya pada artikel ini.","container-title":"Sekawan Media | Software House &amp; System Integrator Indonesia","language":"id-ID","title":"Apa itu ERD? Kenali Jenis, Komponen dan Tools yang Digunakan","title-short":"Apa itu ERD?","URL":"https://www.sekawanmedia.co.id/blog/apa-itu-erd/","accessed":{"date-parts":[["2021",12,28]]},"issued":{"date-parts":[["2021",1,4]]}}}],"schema":"https://github.com/citation-style-language/schema/raw/master/csl-citation.json"} </w:instrText>
+      </w:r>
+      <w:r>
+        <w:rPr>
+          <w:lang w:val="en-US"/>
+        </w:rPr>
+        <w:fldChar w:fldCharType="separate"/>
+      </w:r>
+      <w:r>
+        <w:rPr>
+          <w:rFonts w:cs="Times New Roman"/>
+        </w:rPr>
+        <w:t>[25]</w:t>
+      </w:r>
+      <w:r>
+        <w:rPr>
+          <w:lang w:val="en-US"/>
+        </w:rPr>
+        <w:fldChar w:fldCharType="end"/>
+      </w:r>
+      <w:r>
+        <w:rPr>
+          <w:lang w:val="en-US"/>
+        </w:rPr>
+        <w:t>.</w:t>
+      </w:r>
+    </w:p>
+    <w:p>
+      <w:pPr>
+        <w:pStyle w:val="ListParagraph"/>
+        <w:numPr>
+          <w:ilvl w:val="6"/>
+          <w:numId w:val="19"/>
+        </w:numPr>
+        <w:rPr>
+          <w:lang w:val="en-US"/>
+        </w:rPr>
+      </w:pPr>
+      <w:r>
+        <w:rPr>
+          <w:lang w:val="en-US"/>
+        </w:rPr>
+        <w:t>Atribut Derivatif</w:t>
+      </w:r>
+    </w:p>
+    <w:p>
+      <w:pPr>
+        <w:ind w:left="3780"/>
+        <w:rPr>
+          <w:lang w:val="en-US"/>
+        </w:rPr>
+      </w:pPr>
+      <w:r>
+        <w:rPr>
+          <w:lang w:val="en-US"/>
+        </w:rPr>
+        <w:t xml:space="preserve">Atribut Derivatif adalah atribut yang berasal dari atribut lain yang tidak bersifat wajib ditulis pada ERD. Seperti </w:t>
+      </w:r>
+      <w:r>
+        <w:rPr>
+          <w:lang w:val="en-US"/>
+        </w:rPr>
+        <w:lastRenderedPageBreak/>
+        <w:t>Usia, selisih w</w:t>
+      </w:r>
+      <w:r>
+        <w:rPr>
+          <w:lang w:val="en-US"/>
+        </w:rPr>
+        <w:t>aktu, kelas dan lain sebagainya</w:t>
+      </w:r>
+      <w:r>
+        <w:rPr>
+          <w:lang w:val="en-US"/>
+        </w:rPr>
+        <w:fldChar w:fldCharType="begin"/>
+      </w:r>
+      <w:r>
+        <w:rPr>
+          <w:lang w:val="en-US"/>
+        </w:rPr>
+        <w:instrText xml:space="preserve"> ADDIN ZOTERO_ITEM CSL_CITATION {"citationID":"7iJAk7xg","properties":{"formattedCitation":"[25]","plainCitation":"[25]","noteIndex":0},"citationItems":[{"id":138,"uris":["http://zotero.org/users/7245423/items/WII7KB9N"],"uri":["http://zotero.org/users/7245423/items/WII7KB9N"],"itemData":{"id":138,"type":"post-weblog","abstract":"Entity Relationship Diagram atau ERD adalah salah satu model untuk menyusun database. Kenali juga jenis dan komponennya pada artikel ini.","container-title":"Sekawan Media | Software House &amp; System Integrator Indonesia","language":"id-ID","title":"Apa itu ERD? Kenali Jenis, Komponen dan Tools yang Digunakan","title-short":"Apa itu ERD?","URL":"https://www.sekawanmedia.co.id/blog/apa-itu-erd/","accessed":{"date-parts":[["2021",12,28]]},"issued":{"date-parts":[["2021",1,4]]}}}],"schema":"https://github.com/citation-style-language/schema/raw/master/csl-citation.json"} </w:instrText>
+      </w:r>
+      <w:r>
+        <w:rPr>
+          <w:lang w:val="en-US"/>
+        </w:rPr>
+        <w:fldChar w:fldCharType="separate"/>
+      </w:r>
+      <w:r>
+        <w:rPr>
+          <w:rFonts w:cs="Times New Roman"/>
+        </w:rPr>
+        <w:t>[25]</w:t>
+      </w:r>
+      <w:r>
+        <w:rPr>
+          <w:lang w:val="en-US"/>
+        </w:rPr>
+        <w:fldChar w:fldCharType="end"/>
+      </w:r>
+      <w:r>
+        <w:rPr>
+          <w:lang w:val="en-US"/>
+        </w:rPr>
+        <w:t>.</w:t>
+      </w:r>
+    </w:p>
+    <w:p>
+      <w:pPr>
+        <w:pStyle w:val="ListParagraph"/>
+        <w:numPr>
+          <w:ilvl w:val="0"/>
+          <w:numId w:val="15"/>
+        </w:numPr>
+        <w:rPr>
+          <w:lang w:val="en-US"/>
+        </w:rPr>
+      </w:pPr>
+      <w:r>
+        <w:rPr>
+          <w:lang w:val="en-US"/>
+        </w:rPr>
+        <w:t>Relasi</w:t>
+      </w:r>
+    </w:p>
+    <w:p>
+      <w:pPr>
+        <w:ind w:left="2880"/>
+        <w:rPr>
+          <w:lang w:val="en-US"/>
+        </w:rPr>
+      </w:pPr>
+      <w:r>
+        <w:rPr>
+          <w:lang w:val="en-US"/>
+        </w:rPr>
+        <w:t>Relasi adalah sebuah hubungan antara beberapa jenis entitas yang berasal dari himpunan entitas-entitas yang berbeda.</w:t>
+      </w:r>
+      <w:r>
+        <w:rPr>
+          <w:lang w:val="en-US"/>
+        </w:rPr>
+        <w:t xml:space="preserve"> Relasi ini dilambangkan dengan bentuk ketupat</w:t>
+      </w:r>
+      <w:r>
+        <w:rPr>
+          <w:lang w:val="en-US"/>
+        </w:rPr>
+        <w:fldChar w:fldCharType="begin"/>
+      </w:r>
+      <w:r>
+        <w:rPr>
+          <w:lang w:val="en-US"/>
+        </w:rPr>
+        <w:instrText xml:space="preserve"> ADDIN ZOTERO_ITEM CSL_CITATION {"citationID":"Kh3k04h2","properties":{"formattedCitation":"[25]","plainCitation":"[25]","noteIndex":0},"citationItems":[{"id":138,"uris":["http://zotero.org/users/7245423/items/WII7KB9N"],"uri":["http://zotero.org/users/7245423/items/WII7KB9N"],"itemData":{"id":138,"type":"post-weblog","abstract":"Entity Relationship Diagram atau ERD adalah salah satu model untuk menyusun database. Kenali juga jenis dan komponennya pada artikel ini.","container-title":"Sekawan Media | Software House &amp; System Integrator Indonesia","language":"id-ID","title":"Apa itu ERD? Kenali Jenis, Komponen dan Tools yang Digunakan","title-short":"Apa itu ERD?","URL":"https://www.sekawanmedia.co.id/blog/apa-itu-erd/","accessed":{"date-parts":[["2021",12,28]]},"issued":{"date-parts":[["2021",1,4]]}}}],"schema":"https://github.com/citation-style-language/schema/raw/master/csl-citation.json"} </w:instrText>
+      </w:r>
+      <w:r>
+        <w:rPr>
+          <w:lang w:val="en-US"/>
+        </w:rPr>
+        <w:fldChar w:fldCharType="separate"/>
+      </w:r>
+      <w:r>
+        <w:rPr>
+          <w:rFonts w:cs="Times New Roman"/>
+        </w:rPr>
+        <w:t>[25]</w:t>
+      </w:r>
+      <w:r>
+        <w:rPr>
+          <w:lang w:val="en-US"/>
+        </w:rPr>
+        <w:fldChar w:fldCharType="end"/>
+      </w:r>
+      <w:r>
+        <w:rPr>
+          <w:lang w:val="en-US"/>
+        </w:rPr>
+        <w:t>. Dalam ERD relasi yang digunakan ada tiga, yaitu :</w:t>
+      </w:r>
+    </w:p>
+    <w:p>
+      <w:pPr>
+        <w:pStyle w:val="ListParagraph"/>
+        <w:numPr>
+          <w:ilvl w:val="1"/>
+          <w:numId w:val="15"/>
+        </w:numPr>
+        <w:rPr>
+          <w:lang w:val="en-US"/>
+        </w:rPr>
+      </w:pPr>
+      <w:r>
+        <w:rPr>
+          <w:lang w:val="en-US"/>
+        </w:rPr>
+        <w:t>One to One</w:t>
+      </w:r>
+    </w:p>
+    <w:p>
+      <w:pPr>
+        <w:ind w:left="3780"/>
+        <w:rPr>
+          <w:lang w:val="en-US"/>
+        </w:rPr>
+      </w:pPr>
+      <w:r>
+        <w:rPr>
+          <w:lang w:val="en-US"/>
+        </w:rPr>
+        <w:t>One to one berarti setiap entitas hanya boleh memiliki relasi dengan satu entitas yang lain. Seperti mahasiswa dengan data NIM, satu mahasiswa hanya memiliki satu NIM</w:t>
+      </w:r>
+      <w:r>
+        <w:rPr>
+          <w:lang w:val="en-US"/>
+        </w:rPr>
+        <w:fldChar w:fldCharType="begin"/>
+      </w:r>
+      <w:r>
+        <w:rPr>
+          <w:lang w:val="en-US"/>
+        </w:rPr>
+        <w:instrText xml:space="preserve"> ADDIN ZOTERO_ITEM CSL_CITATION {"citationID":"vN8xr6lM","properties":{"formattedCitation":"[25]","plainCitation":"[25]","noteIndex":0},"citationItems":[{"id":138,"uris":["http://zotero.org/users/7245423/items/WII7KB9N"],"uri":["http://zotero.org/users/7245423/items/WII7KB9N"],"itemData":{"id":138,"type":"post-weblog","abstract":"Entity Relationship Diagram atau ERD adalah salah satu model untuk menyusun database. Kenali juga jenis dan komponennya pada artikel ini.","container-title":"Sekawan Media | Software House &amp; System Integrator Indonesia","language":"id-ID","title":"Apa itu ERD? Kenali Jenis, Komponen dan Tools yang Digunakan","title-short":"Apa itu ERD?","URL":"https://www.sekawanmedia.co.id/blog/apa-itu-erd/","accessed":{"date-parts":[["2021",12,28]]},"issued":{"date-parts":[["2021",1,4]]}}}],"schema":"https://github.com/citation-style-language/schema/raw/master/csl-citation.json"} </w:instrText>
+      </w:r>
+      <w:r>
+        <w:rPr>
+          <w:lang w:val="en-US"/>
+        </w:rPr>
+        <w:fldChar w:fldCharType="separate"/>
+      </w:r>
+      <w:r>
+        <w:rPr>
+          <w:rFonts w:cs="Times New Roman"/>
+        </w:rPr>
+        <w:t>[25]</w:t>
+      </w:r>
+      <w:r>
+        <w:rPr>
+          <w:lang w:val="en-US"/>
+        </w:rPr>
+        <w:fldChar w:fldCharType="end"/>
+      </w:r>
+      <w:r>
+        <w:rPr>
+          <w:lang w:val="en-US"/>
+        </w:rPr>
+        <w:t>.</w:t>
+      </w:r>
+    </w:p>
+    <w:p>
+      <w:pPr>
+        <w:pStyle w:val="ListParagraph"/>
+        <w:numPr>
+          <w:ilvl w:val="1"/>
+          <w:numId w:val="15"/>
+        </w:numPr>
+        <w:rPr>
+          <w:lang w:val="en-US"/>
+        </w:rPr>
+      </w:pPr>
+      <w:r>
+        <w:rPr>
+          <w:lang w:val="en-US"/>
+        </w:rPr>
+        <w:t>One to Many</w:t>
+      </w:r>
+    </w:p>
+    <w:p>
+      <w:pPr>
+        <w:ind w:left="3780"/>
+        <w:rPr>
+          <w:lang w:val="en-US"/>
+        </w:rPr>
+      </w:pPr>
+      <w:r>
+        <w:rPr>
+          <w:lang w:val="en-US"/>
+        </w:rPr>
+        <w:t xml:space="preserve">One to many adalah hubungan antara satu entitas dengan beberapa entitas dan sebaliknya. Seperti </w:t>
+      </w:r>
+      <w:r>
+        <w:rPr>
+          <w:lang w:val="en-US"/>
+        </w:rPr>
+        <w:t xml:space="preserve">sekolah dengan siswa, </w:t>
+      </w:r>
+      <w:r>
+        <w:rPr>
+          <w:lang w:val="en-US"/>
+        </w:rPr>
+        <w:t>Sekolah memiliki beberapa siswa, dan siswa hanya memiliki satu sekolah</w:t>
+      </w:r>
+      <w:r>
+        <w:rPr>
+          <w:lang w:val="en-US"/>
+        </w:rPr>
+        <w:fldChar w:fldCharType="begin"/>
+      </w:r>
+      <w:r>
+        <w:rPr>
+          <w:lang w:val="en-US"/>
+        </w:rPr>
+        <w:instrText xml:space="preserve"> ADDIN ZOTERO_ITEM CSL_CITATION {"citationID":"ncHxBtJz","properties":{"formattedCitation":"[25]","plainCitation":"[25]","noteIndex":0},"citationItems":[{"id":138,"uris":["http://zotero.org/users/7245423/items/WII7KB9N"],"uri":["http://zotero.org/users/7245423/items/WII7KB9N"],"itemData":{"id":138,"type":"post-weblog","abstract":"Entity Relationship Diagram atau ERD adalah salah satu model untuk menyusun database. Kenali juga jenis dan komponennya pada artikel ini.","container-title":"Sekawan Media | Software House &amp; System Integrator Indonesia","language":"id-ID","title":"Apa itu ERD? Kenali Jenis, Komponen dan Tools yang Digunakan","title-short":"Apa itu ERD?","URL":"https://www.sekawanmedia.co.id/blog/apa-itu-erd/","accessed":{"date-parts":[["2021",12,28]]},"issued":{"date-parts":[["2021",1,4]]}}}],"schema":"https://github.com/citation-style-language/schema/raw/master/csl-citation.json"} </w:instrText>
+      </w:r>
+      <w:r>
+        <w:rPr>
+          <w:lang w:val="en-US"/>
+        </w:rPr>
+        <w:fldChar w:fldCharType="separate"/>
+      </w:r>
+      <w:r>
+        <w:rPr>
+          <w:rFonts w:cs="Times New Roman"/>
+        </w:rPr>
+        <w:t>[25]</w:t>
+      </w:r>
+      <w:r>
+        <w:rPr>
+          <w:lang w:val="en-US"/>
+        </w:rPr>
+        <w:fldChar w:fldCharType="end"/>
+      </w:r>
+      <w:r>
+        <w:rPr>
+          <w:lang w:val="en-US"/>
+        </w:rPr>
+        <w:t>.</w:t>
+      </w:r>
+    </w:p>
+    <w:p>
+      <w:pPr>
+        <w:ind w:left="3780"/>
+        <w:rPr>
+          <w:lang w:val="en-US"/>
+        </w:rPr>
+      </w:pPr>
+    </w:p>
+    <w:p>
+      <w:pPr>
+        <w:ind w:left="3780"/>
+        <w:rPr>
+          <w:lang w:val="en-US"/>
+        </w:rPr>
+      </w:pPr>
+    </w:p>
+    <w:p>
+      <w:pPr>
+        <w:ind w:left="3780"/>
+        <w:rPr>
+          <w:lang w:val="en-US"/>
+        </w:rPr>
+      </w:pPr>
+    </w:p>
+    <w:p>
+      <w:pPr>
+        <w:pStyle w:val="ListParagraph"/>
+        <w:numPr>
+          <w:ilvl w:val="1"/>
+          <w:numId w:val="15"/>
+        </w:numPr>
+        <w:rPr>
+          <w:lang w:val="en-US"/>
+        </w:rPr>
+      </w:pPr>
+      <w:r>
+        <w:rPr>
+          <w:lang w:val="en-US"/>
+        </w:rPr>
+        <w:lastRenderedPageBreak/>
+        <w:t>Many to Many</w:t>
+      </w:r>
+    </w:p>
+    <w:p>
+      <w:pPr>
+        <w:ind w:left="3780"/>
+        <w:rPr>
+          <w:lang w:val="en-US"/>
+        </w:rPr>
+      </w:pPr>
+      <w:r>
+        <w:rPr>
+          <w:lang w:val="en-US"/>
+        </w:rPr>
+        <w:t xml:space="preserve">Many to many adalah hubungan antara beberapa entitas yang memiliki lebih dari suatu relasi. Seperti </w:t>
+      </w:r>
+      <w:r>
+        <w:rPr>
+          <w:lang w:val="en-US"/>
+        </w:rPr>
+        <w:t>kelas memiliki beberapa stop kontak, dan beberapa stop kontak dimiliki beberapa ruangan</w:t>
+      </w:r>
+      <w:r>
+        <w:rPr>
+          <w:lang w:val="en-US"/>
+        </w:rPr>
+        <w:fldChar w:fldCharType="begin"/>
+      </w:r>
+      <w:r>
+        <w:rPr>
+          <w:lang w:val="en-US"/>
+        </w:rPr>
+        <w:instrText xml:space="preserve"> ADDIN ZOTERO_ITEM CSL_CITATION {"citationID":"gOlxK1ly","properties":{"formattedCitation":"[25]","plainCitation":"[25]","noteIndex":0},"citationItems":[{"id":138,"uris":["http://zotero.org/users/7245423/items/WII7KB9N"],"uri":["http://zotero.org/users/7245423/items/WII7KB9N"],"itemData":{"id":138,"type":"post-weblog","abstract":"Entity Relationship Diagram atau ERD adalah salah satu model untuk menyusun database. Kenali juga jenis dan komponennya pada artikel ini.","container-title":"Sekawan Media | Software House &amp; System Integrator Indonesia","language":"id-ID","title":"Apa itu ERD? Kenali Jenis, Komponen dan Tools yang Digunakan","title-short":"Apa itu ERD?","URL":"https://www.sekawanmedia.co.id/blog/apa-itu-erd/","accessed":{"date-parts":[["2021",12,28]]},"issued":{"date-parts":[["2021",1,4]]}}}],"schema":"https://github.com/citation-style-language/schema/raw/master/csl-citation.json"} </w:instrText>
+      </w:r>
+      <w:r>
+        <w:rPr>
+          <w:lang w:val="en-US"/>
+        </w:rPr>
+        <w:fldChar w:fldCharType="separate"/>
+      </w:r>
+      <w:r>
+        <w:rPr>
+          <w:rFonts w:cs="Times New Roman"/>
+        </w:rPr>
+        <w:t>[25]</w:t>
+      </w:r>
+      <w:r>
+        <w:rPr>
+          <w:lang w:val="en-US"/>
+        </w:rPr>
+        <w:fldChar w:fldCharType="end"/>
+      </w:r>
+      <w:r>
+        <w:rPr>
+          <w:lang w:val="en-US"/>
+        </w:rPr>
+        <w:t>.</w:t>
+      </w:r>
+    </w:p>
+    <w:p>
+      <w:pPr>
+        <w:pStyle w:val="ListParagraph"/>
+        <w:numPr>
+          <w:ilvl w:val="0"/>
+          <w:numId w:val="15"/>
+        </w:numPr>
+        <w:rPr>
+          <w:lang w:val="en-US"/>
+        </w:rPr>
+      </w:pPr>
+      <w:r>
+        <w:rPr>
+          <w:lang w:val="en-US"/>
+        </w:rPr>
+        <w:t>Garis</w:t>
+      </w:r>
+    </w:p>
+    <w:p>
+      <w:pPr>
+        <w:ind w:left="2880"/>
+        <w:rPr>
+          <w:lang w:val="en-US"/>
+        </w:rPr>
+      </w:pPr>
+      <w:r>
+        <w:rPr>
+          <w:lang w:val="en-US"/>
+        </w:rPr>
+        <w:t>Garis berfungsi untuk menghubungkan antar atribut sebagai bentuk hubungan entitas dari diagram ERD itu sendiri</w:t>
+      </w:r>
+      <w:r>
+        <w:rPr>
+          <w:lang w:val="en-US"/>
+        </w:rPr>
+        <w:fldChar w:fldCharType="begin"/>
+      </w:r>
+      <w:r>
+        <w:rPr>
+          <w:lang w:val="en-US"/>
+        </w:rPr>
+        <w:instrText xml:space="preserve"> ADDIN ZOTERO_ITEM CSL_CITATION {"citationID":"0N1iFjce","properties":{"formattedCitation":"[25]","plainCitation":"[25]","noteIndex":0},"citationItems":[{"id":138,"uris":["http://zotero.org/users/7245423/items/WII7KB9N"],"uri":["http://zotero.org/users/7245423/items/WII7KB9N"],"itemData":{"id":138,"type":"post-weblog","abstract":"Entity Relationship Diagram atau ERD adalah salah satu model untuk menyusun database. Kenali juga jenis dan komponennya pada artikel ini.","container-title":"Sekawan Media | Software House &amp; System Integrator Indonesia","language":"id-ID","title":"Apa itu ERD? Kenali Jenis, Komponen dan Tools yang Digunakan","title-short":"Apa itu ERD?","URL":"https://www.sekawanmedia.co.id/blog/apa-itu-erd/","accessed":{"date-parts":[["2021",12,28]]},"issued":{"date-parts":[["2021",1,4]]}}}],"schema":"https://github.com/citation-style-language/schema/raw/master/csl-citation.json"} </w:instrText>
+      </w:r>
+      <w:r>
+        <w:rPr>
+          <w:lang w:val="en-US"/>
+        </w:rPr>
+        <w:fldChar w:fldCharType="separate"/>
+      </w:r>
+      <w:r>
+        <w:rPr>
+          <w:rFonts w:cs="Times New Roman"/>
+        </w:rPr>
+        <w:t>[25]</w:t>
+      </w:r>
+      <w:r>
+        <w:rPr>
+          <w:lang w:val="en-US"/>
+        </w:rPr>
+        <w:fldChar w:fldCharType="end"/>
+      </w:r>
+      <w:r>
+        <w:rPr>
+          <w:lang w:val="en-US"/>
+        </w:rPr>
+        <w:t>.</w:t>
+      </w:r>
+    </w:p>
+    <w:p>
+      <w:pPr>
+        <w:ind w:left="3780"/>
+        <w:rPr>
+          <w:lang w:val="en-US"/>
+        </w:rPr>
+      </w:pPr>
+    </w:p>
+    <w:p>
+      <w:pPr>
+        <w:ind w:left="3780"/>
+        <w:rPr>
+          <w:lang w:val="en-US"/>
+        </w:rPr>
+      </w:pPr>
+    </w:p>
+    <w:p>
+      <w:pPr>
+        <w:ind w:left="3780"/>
+        <w:rPr>
+          <w:lang w:val="en-US"/>
+        </w:rPr>
+      </w:pPr>
+    </w:p>
+    <w:p>
+      <w:pPr>
+        <w:pStyle w:val="ListParagraph"/>
+        <w:ind w:left="4140" w:firstLine="0"/>
+        <w:rPr>
+          <w:lang w:val="en-US"/>
+        </w:rPr>
+      </w:pPr>
+    </w:p>
+    <w:p>
+      <w:pPr>
+        <w:pStyle w:val="ListParagraph"/>
+        <w:numPr>
+          <w:ilvl w:val="7"/>
+          <w:numId w:val="19"/>
+        </w:numPr>
+        <w:rPr>
+          <w:lang w:val="en-US"/>
+        </w:rPr>
+      </w:pPr>
+    </w:p>
+    <w:p>
+      <w:pPr>
+        <w:pStyle w:val="ListParagraph"/>
+        <w:numPr>
+          <w:ilvl w:val="7"/>
+          <w:numId w:val="19"/>
+        </w:numPr>
+        <w:rPr>
+          <w:lang w:val="en-US"/>
+        </w:rPr>
+      </w:pPr>
+      <w:r>
+        <w:rPr>
+          <w:lang w:val="en-US"/>
+        </w:rPr>
+        <w:t>asd</w:t>
+      </w:r>
+    </w:p>
+    <w:p>
+      <w:pPr>
+        <w:ind w:left="720"/>
         <w:rPr>
           <w:lang w:val="en-US"/>
         </w:rPr>
@@ -7765,6 +8853,41 @@
         </w:rPr>
         <w:tab/>
         <w:t>M. A. Lestari, M. Tabrani, and S. Ayumida, “SISTEM INFORMASI PENGOLAHAN DATA ADMINISTRASI KEPENDUDUKAN PADA KANTOR DESA PUCUNG KARAWANG,” vol. 13, no. 3, p. 8, 2018.</w:t>
+      </w:r>
+    </w:p>
+    <w:p>
+      <w:pPr>
+        <w:pStyle w:val="Bibliography"/>
+        <w:rPr>
+          <w:rFonts w:cs="Times New Roman"/>
+        </w:rPr>
+      </w:pPr>
+      <w:r>
+        <w:rPr>
+          <w:rFonts w:cs="Times New Roman"/>
+        </w:rPr>
+        <w:t>[25]</w:t>
+      </w:r>
+      <w:r>
+        <w:rPr>
+          <w:rFonts w:cs="Times New Roman"/>
+        </w:rPr>
+        <w:tab/>
+        <w:t xml:space="preserve">“Apa itu ERD? Kenali Jenis, Komponen dan Tools yang Digunakan,” </w:t>
+      </w:r>
+      <w:r>
+        <w:rPr>
+          <w:rFonts w:cs="Times New Roman"/>
+          <w:i/>
+          <w:iCs/>
+        </w:rPr>
+        <w:t>Sekawan Media | Software House &amp; System Integrator Indonesia</w:t>
+      </w:r>
+      <w:r>
+        <w:rPr>
+          <w:rFonts w:cs="Times New Roman"/>
+        </w:rPr>
+        <w:t>, Jan. 04, 2021. https://www.sekawanmedia.co.id/blog/apa-itu-erd/ (accessed Dec. 28, 2021).</w:t>
       </w:r>
     </w:p>
     <w:p>
@@ -7821,6 +8944,7 @@
         <w:docPartUnique/>
       </w:docPartObj>
     </w:sdtPr>
+    <w:sdtEndPr/>
     <w:sdtContent>
       <w:p>
         <w:pPr>
@@ -7837,7 +8961,7 @@
           <w:fldChar w:fldCharType="separate"/>
         </w:r>
         <w:r>
-          <w:t>18</w:t>
+          <w:t>1</w:t>
         </w:r>
         <w:r>
           <w:fldChar w:fldCharType="end"/>
@@ -7888,6 +9012,7 @@
         <w:docPartUnique/>
       </w:docPartObj>
     </w:sdtPr>
+    <w:sdtEndPr/>
     <w:sdtContent>
       <w:p>
         <w:pPr>
@@ -7904,7 +9029,7 @@
           <w:fldChar w:fldCharType="separate"/>
         </w:r>
         <w:r>
-          <w:t>16</w:t>
+          <w:t>2</w:t>
         </w:r>
         <w:r>
           <w:fldChar w:fldCharType="end"/>
@@ -7930,6 +9055,7 @@
         <w:docPartUnique/>
       </w:docPartObj>
     </w:sdtPr>
+    <w:sdtEndPr/>
     <w:sdtContent>
       <w:p>
         <w:pPr>
@@ -7946,7 +9072,7 @@
           <w:fldChar w:fldCharType="separate"/>
         </w:r>
         <w:r>
-          <w:t>15</w:t>
+          <w:t>19</w:t>
         </w:r>
         <w:r>
           <w:fldChar w:fldCharType="end"/>
@@ -8054,6 +9180,98 @@
     </w:lvl>
   </w:abstractNum>
   <w:abstractNum w:abstractNumId="1" w15:restartNumberingAfterBreak="0">
+    <w:nsid w:val="019B4FAE"/>
+    <w:multiLevelType w:val="hybridMultilevel"/>
+    <w:tmpl w:val="CEE252D8"/>
+    <w:lvl w:ilvl="0" w:tplc="ED0216DA">
+      <w:start w:val="1"/>
+      <w:numFmt w:val="lowerLetter"/>
+      <w:lvlText w:val="%1."/>
+      <w:lvlJc w:val="left"/>
+      <w:pPr>
+        <w:ind w:left="8100" w:hanging="360"/>
+      </w:pPr>
+      <w:rPr>
+        <w:rFonts w:hint="eastAsia"/>
+      </w:rPr>
+    </w:lvl>
+    <w:lvl w:ilvl="1" w:tplc="04210019" w:tentative="1">
+      <w:start w:val="1"/>
+      <w:numFmt w:val="lowerLetter"/>
+      <w:lvlText w:val="%2."/>
+      <w:lvlJc w:val="left"/>
+      <w:pPr>
+        <w:ind w:left="5940" w:hanging="360"/>
+      </w:pPr>
+    </w:lvl>
+    <w:lvl w:ilvl="2" w:tplc="0421001B" w:tentative="1">
+      <w:start w:val="1"/>
+      <w:numFmt w:val="lowerRoman"/>
+      <w:lvlText w:val="%3."/>
+      <w:lvlJc w:val="right"/>
+      <w:pPr>
+        <w:ind w:left="6660" w:hanging="180"/>
+      </w:pPr>
+    </w:lvl>
+    <w:lvl w:ilvl="3" w:tplc="0421000F" w:tentative="1">
+      <w:start w:val="1"/>
+      <w:numFmt w:val="decimal"/>
+      <w:lvlText w:val="%4."/>
+      <w:lvlJc w:val="left"/>
+      <w:pPr>
+        <w:ind w:left="7380" w:hanging="360"/>
+      </w:pPr>
+    </w:lvl>
+    <w:lvl w:ilvl="4" w:tplc="04210019" w:tentative="1">
+      <w:start w:val="1"/>
+      <w:numFmt w:val="lowerLetter"/>
+      <w:lvlText w:val="%5."/>
+      <w:lvlJc w:val="left"/>
+      <w:pPr>
+        <w:ind w:left="8100" w:hanging="360"/>
+      </w:pPr>
+    </w:lvl>
+    <w:lvl w:ilvl="5" w:tplc="0421001B" w:tentative="1">
+      <w:start w:val="1"/>
+      <w:numFmt w:val="lowerRoman"/>
+      <w:lvlText w:val="%6."/>
+      <w:lvlJc w:val="right"/>
+      <w:pPr>
+        <w:ind w:left="8820" w:hanging="180"/>
+      </w:pPr>
+    </w:lvl>
+    <w:lvl w:ilvl="6" w:tplc="ED0216DA">
+      <w:start w:val="1"/>
+      <w:numFmt w:val="lowerLetter"/>
+      <w:lvlText w:val="%7."/>
+      <w:lvlJc w:val="left"/>
+      <w:pPr>
+        <w:ind w:left="4140" w:hanging="360"/>
+      </w:pPr>
+      <w:rPr>
+        <w:rFonts w:hint="eastAsia"/>
+      </w:rPr>
+    </w:lvl>
+    <w:lvl w:ilvl="7" w:tplc="04210019">
+      <w:start w:val="1"/>
+      <w:numFmt w:val="lowerLetter"/>
+      <w:lvlText w:val="%8."/>
+      <w:lvlJc w:val="left"/>
+      <w:pPr>
+        <w:ind w:left="10260" w:hanging="360"/>
+      </w:pPr>
+    </w:lvl>
+    <w:lvl w:ilvl="8" w:tplc="0421001B" w:tentative="1">
+      <w:start w:val="1"/>
+      <w:numFmt w:val="lowerRoman"/>
+      <w:lvlText w:val="%9."/>
+      <w:lvlJc w:val="right"/>
+      <w:pPr>
+        <w:ind w:left="10980" w:hanging="180"/>
+      </w:pPr>
+    </w:lvl>
+  </w:abstractNum>
+  <w:abstractNum w:abstractNumId="2" w15:restartNumberingAfterBreak="0">
     <w:nsid w:val="0F0861CA"/>
     <w:multiLevelType w:val="hybridMultilevel"/>
     <w:tmpl w:val="AA32C26C"/>
@@ -8139,7 +9357,7 @@
       </w:pPr>
     </w:lvl>
   </w:abstractNum>
-  <w:abstractNum w:abstractNumId="2" w15:restartNumberingAfterBreak="0">
+  <w:abstractNum w:abstractNumId="3" w15:restartNumberingAfterBreak="0">
     <w:nsid w:val="14941A3C"/>
     <w:multiLevelType w:val="hybridMultilevel"/>
     <w:tmpl w:val="CAA6C91C"/>
@@ -8228,7 +9446,7 @@
       </w:pPr>
     </w:lvl>
   </w:abstractNum>
-  <w:abstractNum w:abstractNumId="3" w15:restartNumberingAfterBreak="0">
+  <w:abstractNum w:abstractNumId="4" w15:restartNumberingAfterBreak="0">
     <w:nsid w:val="18522F05"/>
     <w:multiLevelType w:val="multilevel"/>
     <w:tmpl w:val="00667F9A"/>
@@ -8341,7 +9559,96 @@
       </w:rPr>
     </w:lvl>
   </w:abstractNum>
-  <w:abstractNum w:abstractNumId="4" w15:restartNumberingAfterBreak="0">
+  <w:abstractNum w:abstractNumId="5" w15:restartNumberingAfterBreak="0">
+    <w:nsid w:val="1AF26798"/>
+    <w:multiLevelType w:val="hybridMultilevel"/>
+    <w:tmpl w:val="E33E50BA"/>
+    <w:lvl w:ilvl="0" w:tplc="ED0216DA">
+      <w:start w:val="1"/>
+      <w:numFmt w:val="lowerLetter"/>
+      <w:lvlText w:val="%1."/>
+      <w:lvlJc w:val="left"/>
+      <w:pPr>
+        <w:ind w:left="7200" w:hanging="360"/>
+      </w:pPr>
+      <w:rPr>
+        <w:rFonts w:hint="eastAsia"/>
+      </w:rPr>
+    </w:lvl>
+    <w:lvl w:ilvl="1" w:tplc="04210019" w:tentative="1">
+      <w:start w:val="1"/>
+      <w:numFmt w:val="lowerLetter"/>
+      <w:lvlText w:val="%2."/>
+      <w:lvlJc w:val="left"/>
+      <w:pPr>
+        <w:ind w:left="5040" w:hanging="360"/>
+      </w:pPr>
+    </w:lvl>
+    <w:lvl w:ilvl="2" w:tplc="0421001B" w:tentative="1">
+      <w:start w:val="1"/>
+      <w:numFmt w:val="lowerRoman"/>
+      <w:lvlText w:val="%3."/>
+      <w:lvlJc w:val="right"/>
+      <w:pPr>
+        <w:ind w:left="5760" w:hanging="180"/>
+      </w:pPr>
+    </w:lvl>
+    <w:lvl w:ilvl="3" w:tplc="0421000F" w:tentative="1">
+      <w:start w:val="1"/>
+      <w:numFmt w:val="decimal"/>
+      <w:lvlText w:val="%4."/>
+      <w:lvlJc w:val="left"/>
+      <w:pPr>
+        <w:ind w:left="6480" w:hanging="360"/>
+      </w:pPr>
+    </w:lvl>
+    <w:lvl w:ilvl="4" w:tplc="04210019" w:tentative="1">
+      <w:start w:val="1"/>
+      <w:numFmt w:val="lowerLetter"/>
+      <w:lvlText w:val="%5."/>
+      <w:lvlJc w:val="left"/>
+      <w:pPr>
+        <w:ind w:left="7200" w:hanging="360"/>
+      </w:pPr>
+    </w:lvl>
+    <w:lvl w:ilvl="5" w:tplc="0421001B">
+      <w:start w:val="1"/>
+      <w:numFmt w:val="lowerRoman"/>
+      <w:lvlText w:val="%6."/>
+      <w:lvlJc w:val="right"/>
+      <w:pPr>
+        <w:ind w:left="7920" w:hanging="180"/>
+      </w:pPr>
+    </w:lvl>
+    <w:lvl w:ilvl="6" w:tplc="0421000F" w:tentative="1">
+      <w:start w:val="1"/>
+      <w:numFmt w:val="decimal"/>
+      <w:lvlText w:val="%7."/>
+      <w:lvlJc w:val="left"/>
+      <w:pPr>
+        <w:ind w:left="8640" w:hanging="360"/>
+      </w:pPr>
+    </w:lvl>
+    <w:lvl w:ilvl="7" w:tplc="04210019" w:tentative="1">
+      <w:start w:val="1"/>
+      <w:numFmt w:val="lowerLetter"/>
+      <w:lvlText w:val="%8."/>
+      <w:lvlJc w:val="left"/>
+      <w:pPr>
+        <w:ind w:left="9360" w:hanging="360"/>
+      </w:pPr>
+    </w:lvl>
+    <w:lvl w:ilvl="8" w:tplc="0421001B" w:tentative="1">
+      <w:start w:val="1"/>
+      <w:numFmt w:val="lowerRoman"/>
+      <w:lvlText w:val="%9."/>
+      <w:lvlJc w:val="right"/>
+      <w:pPr>
+        <w:ind w:left="10080" w:hanging="180"/>
+      </w:pPr>
+    </w:lvl>
+  </w:abstractNum>
+  <w:abstractNum w:abstractNumId="6" w15:restartNumberingAfterBreak="0">
     <w:nsid w:val="21A8689D"/>
     <w:multiLevelType w:val="multilevel"/>
     <w:tmpl w:val="91804128"/>
@@ -8468,7 +9775,7 @@
       </w:rPr>
     </w:lvl>
   </w:abstractNum>
-  <w:abstractNum w:abstractNumId="5" w15:restartNumberingAfterBreak="0">
+  <w:abstractNum w:abstractNumId="7" w15:restartNumberingAfterBreak="0">
     <w:nsid w:val="27D97464"/>
     <w:multiLevelType w:val="hybridMultilevel"/>
     <w:tmpl w:val="00785544"/>
@@ -8554,7 +9861,7 @@
       </w:pPr>
     </w:lvl>
   </w:abstractNum>
-  <w:abstractNum w:abstractNumId="6" w15:restartNumberingAfterBreak="0">
+  <w:abstractNum w:abstractNumId="8" w15:restartNumberingAfterBreak="0">
     <w:nsid w:val="2D246F05"/>
     <w:multiLevelType w:val="multilevel"/>
     <w:tmpl w:val="5384740C"/>
@@ -8697,7 +10004,7 @@
       </w:pPr>
     </w:lvl>
   </w:abstractNum>
-  <w:abstractNum w:abstractNumId="7" w15:restartNumberingAfterBreak="0">
+  <w:abstractNum w:abstractNumId="9" w15:restartNumberingAfterBreak="0">
     <w:nsid w:val="3AF04017"/>
     <w:multiLevelType w:val="hybridMultilevel"/>
     <w:tmpl w:val="CCFC5434"/>
@@ -8786,7 +10093,7 @@
       </w:pPr>
     </w:lvl>
   </w:abstractNum>
-  <w:abstractNum w:abstractNumId="8" w15:restartNumberingAfterBreak="0">
+  <w:abstractNum w:abstractNumId="10" w15:restartNumberingAfterBreak="0">
     <w:nsid w:val="49F034B7"/>
     <w:multiLevelType w:val="multilevel"/>
     <w:tmpl w:val="618EDEAC"/>
@@ -8899,7 +10206,96 @@
       </w:rPr>
     </w:lvl>
   </w:abstractNum>
-  <w:abstractNum w:abstractNumId="9" w15:restartNumberingAfterBreak="0">
+  <w:abstractNum w:abstractNumId="11" w15:restartNumberingAfterBreak="0">
+    <w:nsid w:val="4B456826"/>
+    <w:multiLevelType w:val="hybridMultilevel"/>
+    <w:tmpl w:val="9AFAE17E"/>
+    <w:lvl w:ilvl="0" w:tplc="ED0216DA">
+      <w:start w:val="1"/>
+      <w:numFmt w:val="lowerLetter"/>
+      <w:lvlText w:val="%1."/>
+      <w:lvlJc w:val="left"/>
+      <w:pPr>
+        <w:ind w:left="7200" w:hanging="360"/>
+      </w:pPr>
+      <w:rPr>
+        <w:rFonts w:hint="eastAsia"/>
+      </w:rPr>
+    </w:lvl>
+    <w:lvl w:ilvl="1" w:tplc="04210019" w:tentative="1">
+      <w:start w:val="1"/>
+      <w:numFmt w:val="lowerLetter"/>
+      <w:lvlText w:val="%2."/>
+      <w:lvlJc w:val="left"/>
+      <w:pPr>
+        <w:ind w:left="5040" w:hanging="360"/>
+      </w:pPr>
+    </w:lvl>
+    <w:lvl w:ilvl="2" w:tplc="0421001B" w:tentative="1">
+      <w:start w:val="1"/>
+      <w:numFmt w:val="lowerRoman"/>
+      <w:lvlText w:val="%3."/>
+      <w:lvlJc w:val="right"/>
+      <w:pPr>
+        <w:ind w:left="5760" w:hanging="180"/>
+      </w:pPr>
+    </w:lvl>
+    <w:lvl w:ilvl="3" w:tplc="0421000F" w:tentative="1">
+      <w:start w:val="1"/>
+      <w:numFmt w:val="decimal"/>
+      <w:lvlText w:val="%4."/>
+      <w:lvlJc w:val="left"/>
+      <w:pPr>
+        <w:ind w:left="6480" w:hanging="360"/>
+      </w:pPr>
+    </w:lvl>
+    <w:lvl w:ilvl="4" w:tplc="04210019" w:tentative="1">
+      <w:start w:val="1"/>
+      <w:numFmt w:val="lowerLetter"/>
+      <w:lvlText w:val="%5."/>
+      <w:lvlJc w:val="left"/>
+      <w:pPr>
+        <w:ind w:left="7200" w:hanging="360"/>
+      </w:pPr>
+    </w:lvl>
+    <w:lvl w:ilvl="5" w:tplc="0421001B">
+      <w:start w:val="1"/>
+      <w:numFmt w:val="lowerRoman"/>
+      <w:lvlText w:val="%6."/>
+      <w:lvlJc w:val="right"/>
+      <w:pPr>
+        <w:ind w:left="7920" w:hanging="180"/>
+      </w:pPr>
+    </w:lvl>
+    <w:lvl w:ilvl="6" w:tplc="0421000F" w:tentative="1">
+      <w:start w:val="1"/>
+      <w:numFmt w:val="decimal"/>
+      <w:lvlText w:val="%7."/>
+      <w:lvlJc w:val="left"/>
+      <w:pPr>
+        <w:ind w:left="8640" w:hanging="360"/>
+      </w:pPr>
+    </w:lvl>
+    <w:lvl w:ilvl="7" w:tplc="04210019" w:tentative="1">
+      <w:start w:val="1"/>
+      <w:numFmt w:val="lowerLetter"/>
+      <w:lvlText w:val="%8."/>
+      <w:lvlJc w:val="left"/>
+      <w:pPr>
+        <w:ind w:left="9360" w:hanging="360"/>
+      </w:pPr>
+    </w:lvl>
+    <w:lvl w:ilvl="8" w:tplc="0421001B" w:tentative="1">
+      <w:start w:val="1"/>
+      <w:numFmt w:val="lowerRoman"/>
+      <w:lvlText w:val="%9."/>
+      <w:lvlJc w:val="right"/>
+      <w:pPr>
+        <w:ind w:left="10080" w:hanging="180"/>
+      </w:pPr>
+    </w:lvl>
+  </w:abstractNum>
+  <w:abstractNum w:abstractNumId="12" w15:restartNumberingAfterBreak="0">
     <w:nsid w:val="4C7036E3"/>
     <w:multiLevelType w:val="hybridMultilevel"/>
     <w:tmpl w:val="CFE89EA8"/>
@@ -8985,7 +10381,7 @@
       </w:pPr>
     </w:lvl>
   </w:abstractNum>
-  <w:abstractNum w:abstractNumId="10" w15:restartNumberingAfterBreak="0">
+  <w:abstractNum w:abstractNumId="13" w15:restartNumberingAfterBreak="0">
     <w:nsid w:val="523D27D8"/>
     <w:multiLevelType w:val="hybridMultilevel"/>
     <w:tmpl w:val="68B69C0E"/>
@@ -9071,7 +10467,7 @@
       </w:pPr>
     </w:lvl>
   </w:abstractNum>
-  <w:abstractNum w:abstractNumId="11" w15:restartNumberingAfterBreak="0">
+  <w:abstractNum w:abstractNumId="14" w15:restartNumberingAfterBreak="0">
     <w:nsid w:val="570B15D0"/>
     <w:multiLevelType w:val="hybridMultilevel"/>
     <w:tmpl w:val="FF060D72"/>
@@ -9157,7 +10553,7 @@
       </w:pPr>
     </w:lvl>
   </w:abstractNum>
-  <w:abstractNum w:abstractNumId="12" w15:restartNumberingAfterBreak="0">
+  <w:abstractNum w:abstractNumId="15" w15:restartNumberingAfterBreak="0">
     <w:nsid w:val="57F465EB"/>
     <w:multiLevelType w:val="multilevel"/>
     <w:tmpl w:val="59E07168"/>
@@ -9270,7 +10666,93 @@
       </w:rPr>
     </w:lvl>
   </w:abstractNum>
-  <w:abstractNum w:abstractNumId="13" w15:restartNumberingAfterBreak="0">
+  <w:abstractNum w:abstractNumId="16" w15:restartNumberingAfterBreak="0">
+    <w:nsid w:val="6C596D43"/>
+    <w:multiLevelType w:val="hybridMultilevel"/>
+    <w:tmpl w:val="DCCCFE2A"/>
+    <w:lvl w:ilvl="0" w:tplc="0421000F">
+      <w:start w:val="1"/>
+      <w:numFmt w:val="decimal"/>
+      <w:lvlText w:val="%1."/>
+      <w:lvlJc w:val="left"/>
+      <w:pPr>
+        <w:ind w:left="2880" w:hanging="360"/>
+      </w:pPr>
+    </w:lvl>
+    <w:lvl w:ilvl="1" w:tplc="04210019">
+      <w:start w:val="1"/>
+      <w:numFmt w:val="lowerLetter"/>
+      <w:lvlText w:val="%2."/>
+      <w:lvlJc w:val="left"/>
+      <w:pPr>
+        <w:ind w:left="4140" w:hanging="360"/>
+      </w:pPr>
+    </w:lvl>
+    <w:lvl w:ilvl="2" w:tplc="0421001B">
+      <w:start w:val="1"/>
+      <w:numFmt w:val="lowerRoman"/>
+      <w:lvlText w:val="%3."/>
+      <w:lvlJc w:val="right"/>
+      <w:pPr>
+        <w:ind w:left="4320" w:hanging="180"/>
+      </w:pPr>
+    </w:lvl>
+    <w:lvl w:ilvl="3" w:tplc="0421000F" w:tentative="1">
+      <w:start w:val="1"/>
+      <w:numFmt w:val="decimal"/>
+      <w:lvlText w:val="%4."/>
+      <w:lvlJc w:val="left"/>
+      <w:pPr>
+        <w:ind w:left="5040" w:hanging="360"/>
+      </w:pPr>
+    </w:lvl>
+    <w:lvl w:ilvl="4" w:tplc="04210019" w:tentative="1">
+      <w:start w:val="1"/>
+      <w:numFmt w:val="lowerLetter"/>
+      <w:lvlText w:val="%5."/>
+      <w:lvlJc w:val="left"/>
+      <w:pPr>
+        <w:ind w:left="5760" w:hanging="360"/>
+      </w:pPr>
+    </w:lvl>
+    <w:lvl w:ilvl="5" w:tplc="0421001B" w:tentative="1">
+      <w:start w:val="1"/>
+      <w:numFmt w:val="lowerRoman"/>
+      <w:lvlText w:val="%6."/>
+      <w:lvlJc w:val="right"/>
+      <w:pPr>
+        <w:ind w:left="6480" w:hanging="180"/>
+      </w:pPr>
+    </w:lvl>
+    <w:lvl w:ilvl="6" w:tplc="0421000F" w:tentative="1">
+      <w:start w:val="1"/>
+      <w:numFmt w:val="decimal"/>
+      <w:lvlText w:val="%7."/>
+      <w:lvlJc w:val="left"/>
+      <w:pPr>
+        <w:ind w:left="7200" w:hanging="360"/>
+      </w:pPr>
+    </w:lvl>
+    <w:lvl w:ilvl="7" w:tplc="04210019" w:tentative="1">
+      <w:start w:val="1"/>
+      <w:numFmt w:val="lowerLetter"/>
+      <w:lvlText w:val="%8."/>
+      <w:lvlJc w:val="left"/>
+      <w:pPr>
+        <w:ind w:left="7920" w:hanging="360"/>
+      </w:pPr>
+    </w:lvl>
+    <w:lvl w:ilvl="8" w:tplc="0421001B" w:tentative="1">
+      <w:start w:val="1"/>
+      <w:numFmt w:val="lowerRoman"/>
+      <w:lvlText w:val="%9."/>
+      <w:lvlJc w:val="right"/>
+      <w:pPr>
+        <w:ind w:left="8640" w:hanging="180"/>
+      </w:pPr>
+    </w:lvl>
+  </w:abstractNum>
+  <w:abstractNum w:abstractNumId="17" w15:restartNumberingAfterBreak="0">
     <w:nsid w:val="75702306"/>
     <w:multiLevelType w:val="hybridMultilevel"/>
     <w:tmpl w:val="C9F65E30"/>
@@ -9359,46 +10841,150 @@
       </w:pPr>
     </w:lvl>
   </w:abstractNum>
+  <w:abstractNum w:abstractNumId="18" w15:restartNumberingAfterBreak="0">
+    <w:nsid w:val="75C60023"/>
+    <w:multiLevelType w:val="hybridMultilevel"/>
+    <w:tmpl w:val="C4D6EA58"/>
+    <w:lvl w:ilvl="0" w:tplc="ED0216DA">
+      <w:start w:val="1"/>
+      <w:numFmt w:val="lowerLetter"/>
+      <w:lvlText w:val="%1."/>
+      <w:lvlJc w:val="left"/>
+      <w:pPr>
+        <w:ind w:left="3600" w:hanging="360"/>
+      </w:pPr>
+      <w:rPr>
+        <w:rFonts w:hint="eastAsia"/>
+      </w:rPr>
+    </w:lvl>
+    <w:lvl w:ilvl="1" w:tplc="04210019" w:tentative="1">
+      <w:start w:val="1"/>
+      <w:numFmt w:val="lowerLetter"/>
+      <w:lvlText w:val="%2."/>
+      <w:lvlJc w:val="left"/>
+      <w:pPr>
+        <w:ind w:left="1440" w:hanging="360"/>
+      </w:pPr>
+    </w:lvl>
+    <w:lvl w:ilvl="2" w:tplc="0421001B" w:tentative="1">
+      <w:start w:val="1"/>
+      <w:numFmt w:val="lowerRoman"/>
+      <w:lvlText w:val="%3."/>
+      <w:lvlJc w:val="right"/>
+      <w:pPr>
+        <w:ind w:left="2160" w:hanging="180"/>
+      </w:pPr>
+    </w:lvl>
+    <w:lvl w:ilvl="3" w:tplc="0421000F" w:tentative="1">
+      <w:start w:val="1"/>
+      <w:numFmt w:val="decimal"/>
+      <w:lvlText w:val="%4."/>
+      <w:lvlJc w:val="left"/>
+      <w:pPr>
+        <w:ind w:left="2880" w:hanging="360"/>
+      </w:pPr>
+    </w:lvl>
+    <w:lvl w:ilvl="4" w:tplc="04210019" w:tentative="1">
+      <w:start w:val="1"/>
+      <w:numFmt w:val="lowerLetter"/>
+      <w:lvlText w:val="%5."/>
+      <w:lvlJc w:val="left"/>
+      <w:pPr>
+        <w:ind w:left="3600" w:hanging="360"/>
+      </w:pPr>
+    </w:lvl>
+    <w:lvl w:ilvl="5" w:tplc="0421001B" w:tentative="1">
+      <w:start w:val="1"/>
+      <w:numFmt w:val="lowerRoman"/>
+      <w:lvlText w:val="%6."/>
+      <w:lvlJc w:val="right"/>
+      <w:pPr>
+        <w:ind w:left="4320" w:hanging="180"/>
+      </w:pPr>
+    </w:lvl>
+    <w:lvl w:ilvl="6" w:tplc="0421000F" w:tentative="1">
+      <w:start w:val="1"/>
+      <w:numFmt w:val="decimal"/>
+      <w:lvlText w:val="%7."/>
+      <w:lvlJc w:val="left"/>
+      <w:pPr>
+        <w:ind w:left="5040" w:hanging="360"/>
+      </w:pPr>
+    </w:lvl>
+    <w:lvl w:ilvl="7" w:tplc="04210019" w:tentative="1">
+      <w:start w:val="1"/>
+      <w:numFmt w:val="lowerLetter"/>
+      <w:lvlText w:val="%8."/>
+      <w:lvlJc w:val="left"/>
+      <w:pPr>
+        <w:ind w:left="5760" w:hanging="360"/>
+      </w:pPr>
+    </w:lvl>
+    <w:lvl w:ilvl="8" w:tplc="0421001B" w:tentative="1">
+      <w:start w:val="1"/>
+      <w:numFmt w:val="lowerRoman"/>
+      <w:lvlText w:val="%9."/>
+      <w:lvlJc w:val="right"/>
+      <w:pPr>
+        <w:ind w:left="6480" w:hanging="180"/>
+      </w:pPr>
+    </w:lvl>
+  </w:abstractNum>
   <w:num w:numId="1">
-    <w:abstractNumId w:val="8"/>
+    <w:abstractNumId w:val="10"/>
   </w:num>
   <w:num w:numId="2">
-    <w:abstractNumId w:val="4"/>
+    <w:abstractNumId w:val="6"/>
   </w:num>
   <w:num w:numId="3">
-    <w:abstractNumId w:val="10"/>
+    <w:abstractNumId w:val="13"/>
   </w:num>
   <w:num w:numId="4">
-    <w:abstractNumId w:val="11"/>
+    <w:abstractNumId w:val="14"/>
   </w:num>
   <w:num w:numId="5">
-    <w:abstractNumId w:val="6"/>
+    <w:abstractNumId w:val="8"/>
   </w:num>
   <w:num w:numId="6">
     <w:abstractNumId w:val="0"/>
   </w:num>
   <w:num w:numId="7">
+    <w:abstractNumId w:val="3"/>
+  </w:num>
+  <w:num w:numId="8">
+    <w:abstractNumId w:val="17"/>
+  </w:num>
+  <w:num w:numId="9">
+    <w:abstractNumId w:val="9"/>
+  </w:num>
+  <w:num w:numId="10">
+    <w:abstractNumId w:val="15"/>
+  </w:num>
+  <w:num w:numId="11">
+    <w:abstractNumId w:val="4"/>
+  </w:num>
+  <w:num w:numId="12">
+    <w:abstractNumId w:val="7"/>
+  </w:num>
+  <w:num w:numId="13">
+    <w:abstractNumId w:val="12"/>
+  </w:num>
+  <w:num w:numId="14">
     <w:abstractNumId w:val="2"/>
   </w:num>
-  <w:num w:numId="8">
-    <w:abstractNumId w:val="13"/>
+  <w:num w:numId="15">
+    <w:abstractNumId w:val="16"/>
   </w:num>
-  <w:num w:numId="9">
-    <w:abstractNumId w:val="7"/>
+  <w:num w:numId="16">
+    <w:abstractNumId w:val="18"/>
   </w:num>
-  <w:num w:numId="10">
-    <w:abstractNumId w:val="12"/>
+  <w:num w:numId="17">
+    <w:abstractNumId w:val="11"/>
   </w:num>
-  <w:num w:numId="11">
-    <w:abstractNumId w:val="3"/>
-  </w:num>
-  <w:num w:numId="12">
+  <w:num w:numId="18">
     <w:abstractNumId w:val="5"/>
   </w:num>
-  <w:num w:numId="13">
-    <w:abstractNumId w:val="9"/>
-  </w:num>
-  <w:num w:numId="14">
+  <w:num w:numId="19">
     <w:abstractNumId w:val="1"/>
   </w:num>
 </w:numbering>
@@ -10045,6 +11631,7 @@
   <w:style w:type="character" w:default="1" w:styleId="DefaultParagraphFont">
     <w:name w:val="Default Paragraph Font"/>
     <w:uiPriority w:val="1"/>
+    <w:semiHidden/>
     <w:unhideWhenUsed/>
   </w:style>
   <w:style w:type="table" w:default="1" w:styleId="TableNormal">
@@ -10818,7 +12405,7 @@
 </file>
 
 <file path=customXml/itemProps1.xml><?xml version="1.0" encoding="utf-8"?>
-<ds:datastoreItem xmlns:ds="http://schemas.openxmlformats.org/officeDocument/2006/customXml" ds:itemID="{42E29F98-F840-4565-BC28-7BC217BBA830}">
+<ds:datastoreItem xmlns:ds="http://schemas.openxmlformats.org/officeDocument/2006/customXml" ds:itemID="{A944D4E1-3E1A-49F6-A34D-F99517E53FA8}">
   <ds:schemaRefs>
     <ds:schemaRef ds:uri="http://schemas.openxmlformats.org/officeDocument/2006/bibliography"/>
   </ds:schemaRefs>

</xml_diff>

<commit_message>
Tinjauan Pustaka is done
</commit_message>
<xml_diff>
--- a/Per BAB/[REVISI II] BAB II.docx
+++ b/Per BAB/[REVISI II] BAB II.docx
@@ -20,8 +20,6 @@
         </w:sectPr>
       </w:pPr>
       <w:bookmarkStart w:id="0" w:name="_Toc26790528"/>
-      <w:bookmarkStart w:id="1" w:name="_GoBack"/>
-      <w:bookmarkEnd w:id="1"/>
     </w:p>
     <w:p>
       <w:pPr>
@@ -30,7 +28,7 @@
           <w:rFonts w:ascii="Times New Roman" w:hAnsi="Times New Roman" w:cs="Times New Roman"/>
         </w:rPr>
       </w:pPr>
-      <w:bookmarkStart w:id="2" w:name="_Toc26956320"/>
+      <w:bookmarkStart w:id="1" w:name="_Toc26956320"/>
       <w:r>
         <w:rPr>
           <w:rFonts w:ascii="Times New Roman" w:hAnsi="Times New Roman" w:cs="Times New Roman"/>
@@ -39,7 +37,7 @@
         <w:t>Bab I</w:t>
       </w:r>
       <w:bookmarkEnd w:id="0"/>
-      <w:bookmarkEnd w:id="2"/>
+      <w:bookmarkEnd w:id="1"/>
       <w:r>
         <w:rPr>
           <w:rFonts w:ascii="Times New Roman" w:hAnsi="Times New Roman" w:cs="Times New Roman"/>
@@ -65,7 +63,13 @@
         <w:rPr>
           <w:lang w:val="en-US"/>
         </w:rPr>
-        <w:t>DASAR TEORI</w:t>
+        <w:t>LANDASAN</w:t>
+      </w:r>
+      <w:r>
+        <w:rPr>
+          <w:lang w:val="en-US"/>
+        </w:rPr>
+        <w:t xml:space="preserve"> TEORI</w:t>
       </w:r>
     </w:p>
     <w:p>
@@ -86,1050 +90,571 @@
         <w:t>Tinjauan Pustaka</w:t>
       </w:r>
     </w:p>
-    <w:tbl>
-      <w:tblPr>
-        <w:tblStyle w:val="TableGrid"/>
-        <w:tblW w:w="0" w:type="auto"/>
-        <w:tblLook w:val="04A0" w:firstRow="1" w:lastRow="0" w:firstColumn="1" w:lastColumn="0" w:noHBand="0" w:noVBand="1"/>
-      </w:tblPr>
-      <w:tblGrid>
-        <w:gridCol w:w="2515"/>
-        <w:gridCol w:w="5412"/>
-      </w:tblGrid>
-      <w:tr>
-        <w:trPr>
-          <w:trHeight w:val="224"/>
-        </w:trPr>
-        <w:tc>
-          <w:tcPr>
-            <w:tcW w:w="2515" w:type="dxa"/>
-          </w:tcPr>
-          <w:p>
-            <w:pPr>
-              <w:ind w:firstLine="0"/>
-              <w:rPr>
-                <w:lang w:val="en-US"/>
-              </w:rPr>
-            </w:pPr>
-            <w:r>
-              <w:rPr>
-                <w:lang w:val="en-US"/>
-              </w:rPr>
-              <w:t>No.</w:t>
-            </w:r>
-          </w:p>
-        </w:tc>
-        <w:tc>
-          <w:tcPr>
-            <w:tcW w:w="5412" w:type="dxa"/>
-          </w:tcPr>
-          <w:p>
-            <w:pPr>
-              <w:ind w:firstLine="0"/>
-              <w:rPr>
-                <w:lang w:val="en-US"/>
-              </w:rPr>
-            </w:pPr>
-            <w:r>
-              <w:rPr>
-                <w:lang w:val="en-US"/>
-              </w:rPr>
-              <w:t>1</w:t>
-            </w:r>
-          </w:p>
-        </w:tc>
-      </w:tr>
-      <w:tr>
-        <w:tc>
-          <w:tcPr>
-            <w:tcW w:w="2515" w:type="dxa"/>
-          </w:tcPr>
-          <w:p>
-            <w:pPr>
-              <w:ind w:firstLine="0"/>
-              <w:rPr>
-                <w:lang w:val="en-US"/>
-              </w:rPr>
-            </w:pPr>
-            <w:r>
-              <w:rPr>
-                <w:lang w:val="en-US"/>
-              </w:rPr>
-              <w:t>Nama Penulis</w:t>
-            </w:r>
-          </w:p>
-        </w:tc>
-        <w:tc>
-          <w:tcPr>
-            <w:tcW w:w="5412" w:type="dxa"/>
-          </w:tcPr>
-          <w:p>
-            <w:pPr>
-              <w:ind w:firstLine="0"/>
-              <w:rPr>
-                <w:lang w:val="en-US"/>
-              </w:rPr>
-            </w:pPr>
-            <w:r>
-              <w:rPr>
-                <w:lang w:val="en-US"/>
-              </w:rPr>
-              <w:t>Jos Forman Tompoh</w:t>
-            </w:r>
-          </w:p>
-        </w:tc>
-      </w:tr>
-      <w:tr>
-        <w:tc>
-          <w:tcPr>
-            <w:tcW w:w="2515" w:type="dxa"/>
-          </w:tcPr>
-          <w:p>
-            <w:pPr>
-              <w:ind w:firstLine="0"/>
-              <w:rPr>
-                <w:lang w:val="en-US"/>
-              </w:rPr>
-            </w:pPr>
-            <w:r>
-              <w:rPr>
-                <w:lang w:val="en-US"/>
-              </w:rPr>
-              <w:t>Tahun Penelitian</w:t>
-            </w:r>
-          </w:p>
-        </w:tc>
-        <w:tc>
-          <w:tcPr>
-            <w:tcW w:w="5412" w:type="dxa"/>
-          </w:tcPr>
-          <w:p>
-            <w:pPr>
-              <w:ind w:firstLine="0"/>
-              <w:rPr>
-                <w:lang w:val="en-US"/>
-              </w:rPr>
-            </w:pPr>
-            <w:r>
-              <w:rPr>
-                <w:lang w:val="en-US"/>
-              </w:rPr>
-              <w:t>2016</w:t>
-            </w:r>
-          </w:p>
-        </w:tc>
-      </w:tr>
-      <w:tr>
-        <w:tc>
-          <w:tcPr>
-            <w:tcW w:w="2515" w:type="dxa"/>
-          </w:tcPr>
-          <w:p>
-            <w:pPr>
-              <w:ind w:firstLine="0"/>
-              <w:rPr>
-                <w:lang w:val="en-US"/>
-              </w:rPr>
-            </w:pPr>
-            <w:r>
-              <w:rPr>
-                <w:lang w:val="en-US"/>
-              </w:rPr>
-              <w:t>Judul Penelitian</w:t>
-            </w:r>
-          </w:p>
-        </w:tc>
-        <w:tc>
-          <w:tcPr>
-            <w:tcW w:w="5412" w:type="dxa"/>
-          </w:tcPr>
-          <w:p>
-            <w:pPr>
-              <w:ind w:firstLine="0"/>
-              <w:rPr>
-                <w:lang w:val="en-US"/>
-              </w:rPr>
-            </w:pPr>
-            <w:r>
-              <w:rPr>
-                <w:lang w:val="en-US"/>
-              </w:rPr>
-              <w:t>Rancang Bangun Aplikasi Pemesanan Menu Makanan Restoran Berbasis Android</w:t>
-            </w:r>
-          </w:p>
-        </w:tc>
-      </w:tr>
-      <w:tr>
-        <w:tc>
-          <w:tcPr>
-            <w:tcW w:w="2515" w:type="dxa"/>
-          </w:tcPr>
-          <w:p>
-            <w:pPr>
-              <w:ind w:firstLine="0"/>
-              <w:rPr>
-                <w:lang w:val="en-US"/>
-              </w:rPr>
-            </w:pPr>
-            <w:r>
-              <w:rPr>
-                <w:lang w:val="en-US"/>
-              </w:rPr>
-              <w:t>Hasil Penelitian</w:t>
-            </w:r>
-          </w:p>
-        </w:tc>
-        <w:tc>
-          <w:tcPr>
-            <w:tcW w:w="5412" w:type="dxa"/>
-          </w:tcPr>
-          <w:p>
-            <w:pPr>
-              <w:ind w:firstLine="0"/>
-              <w:rPr>
-                <w:lang w:val="en-US"/>
-              </w:rPr>
-            </w:pPr>
-            <w:r>
-              <w:rPr>
-                <w:lang w:val="en-US"/>
-              </w:rPr>
-              <w:t xml:space="preserve">Aplikasi pemesanan menu restoran berbasis android ini dikembangkan menggunakan teknologi </w:t>
-            </w:r>
-            <w:r>
-              <w:rPr>
-                <w:i/>
-                <w:lang w:val="en-US"/>
-              </w:rPr>
-              <w:t>cross-platform</w:t>
-            </w:r>
-            <w:r>
-              <w:rPr>
-                <w:lang w:val="en-US"/>
-              </w:rPr>
-              <w:t xml:space="preserve"> menfaatkan </w:t>
-            </w:r>
-            <w:r>
-              <w:rPr>
-                <w:i/>
-                <w:lang w:val="en-US"/>
-              </w:rPr>
-              <w:t>framework cordova</w:t>
-            </w:r>
-            <w:r>
-              <w:rPr>
-                <w:lang w:val="en-US"/>
-              </w:rPr>
-              <w:t xml:space="preserve"> dan </w:t>
-            </w:r>
-            <w:r>
-              <w:rPr>
-                <w:i/>
-                <w:lang w:val="en-US"/>
-              </w:rPr>
-              <w:t>framework ionic</w:t>
-            </w:r>
-            <w:r>
-              <w:rPr>
-                <w:lang w:val="en-US"/>
-              </w:rPr>
-              <w:t xml:space="preserve"> sehingga dapat diakses melalui web dan android</w:t>
-            </w:r>
-            <w:r>
-              <w:rPr>
-                <w:lang w:val="en-US"/>
-              </w:rPr>
-              <w:t xml:space="preserve"> secara server lokal menggunakan XAMPP</w:t>
-            </w:r>
-            <w:r>
-              <w:rPr>
-                <w:lang w:val="en-US"/>
-              </w:rPr>
-              <w:t>.</w:t>
-            </w:r>
-            <w:r>
-              <w:rPr>
-                <w:lang w:val="en-US"/>
-              </w:rPr>
-              <w:t xml:space="preserve"> Dengan menggunakan web-services </w:t>
-            </w:r>
-            <w:r>
-              <w:rPr>
-                <w:i/>
-                <w:lang w:val="en-US"/>
-              </w:rPr>
-              <w:t>client</w:t>
-            </w:r>
-            <w:r>
-              <w:rPr>
-                <w:i/>
-                <w:lang w:val="en-US"/>
-              </w:rPr>
-              <w:t xml:space="preserve"> </w:t>
-            </w:r>
-            <w:r>
-              <w:rPr>
-                <w:lang w:val="en-US"/>
-              </w:rPr>
-              <w:t>user</w:t>
-            </w:r>
-            <w:r>
-              <w:rPr>
-                <w:i/>
-                <w:lang w:val="en-US"/>
-              </w:rPr>
-              <w:t xml:space="preserve"> </w:t>
-            </w:r>
-            <w:r>
-              <w:rPr>
-                <w:lang w:val="en-US"/>
-              </w:rPr>
-              <w:t xml:space="preserve">android dan </w:t>
-            </w:r>
-            <w:r>
-              <w:rPr>
-                <w:i/>
-                <w:lang w:val="en-US"/>
-              </w:rPr>
-              <w:t>client</w:t>
-            </w:r>
-            <w:r>
-              <w:rPr>
-                <w:lang w:val="en-US"/>
-              </w:rPr>
-              <w:t xml:space="preserve"> admin pada web dapat </w:t>
-            </w:r>
-            <w:r>
-              <w:rPr>
-                <w:lang w:val="en-US"/>
-              </w:rPr>
-              <w:t>berintegrasi dalam sistem pemesanan.</w:t>
-            </w:r>
-          </w:p>
-        </w:tc>
-      </w:tr>
-    </w:tbl>
-    <w:p>
-      <w:pPr>
-        <w:rPr>
-          <w:lang w:val="en-US"/>
-        </w:rPr>
-      </w:pPr>
-    </w:p>
-    <w:p>
-      <w:pPr>
-        <w:rPr>
-          <w:lang w:val="en-US"/>
-        </w:rPr>
-      </w:pPr>
-    </w:p>
-    <w:p>
-      <w:pPr>
-        <w:rPr>
-          <w:lang w:val="en-US"/>
-        </w:rPr>
-      </w:pPr>
-    </w:p>
-    <w:p>
-      <w:pPr>
-        <w:rPr>
-          <w:lang w:val="en-US"/>
-        </w:rPr>
-      </w:pPr>
-    </w:p>
-    <w:p>
-      <w:pPr>
-        <w:rPr>
-          <w:lang w:val="en-US"/>
-        </w:rPr>
-      </w:pPr>
-    </w:p>
-    <w:p>
-      <w:pPr>
-        <w:rPr>
-          <w:lang w:val="en-US"/>
-        </w:rPr>
-      </w:pPr>
-    </w:p>
-    <w:p>
-      <w:pPr>
-        <w:rPr>
-          <w:lang w:val="en-US"/>
-        </w:rPr>
-      </w:pPr>
-    </w:p>
-    <w:tbl>
-      <w:tblPr>
-        <w:tblStyle w:val="TableGrid"/>
-        <w:tblW w:w="0" w:type="auto"/>
-        <w:tblLook w:val="04A0" w:firstRow="1" w:lastRow="0" w:firstColumn="1" w:lastColumn="0" w:noHBand="0" w:noVBand="1"/>
-      </w:tblPr>
-      <w:tblGrid>
-        <w:gridCol w:w="3963"/>
-        <w:gridCol w:w="3964"/>
-      </w:tblGrid>
-      <w:tr>
-        <w:tc>
-          <w:tcPr>
-            <w:tcW w:w="3963" w:type="dxa"/>
-          </w:tcPr>
-          <w:p>
-            <w:pPr>
-              <w:ind w:firstLine="0"/>
-              <w:rPr>
-                <w:lang w:val="en-US"/>
-              </w:rPr>
-            </w:pPr>
-            <w:r>
-              <w:rPr>
-                <w:lang w:val="en-US"/>
-              </w:rPr>
-              <w:lastRenderedPageBreak/>
-              <w:t>No.</w:t>
-            </w:r>
-          </w:p>
-        </w:tc>
-        <w:tc>
-          <w:tcPr>
-            <w:tcW w:w="3964" w:type="dxa"/>
-          </w:tcPr>
-          <w:p>
-            <w:pPr>
-              <w:ind w:firstLine="0"/>
-              <w:rPr>
-                <w:lang w:val="en-US"/>
-              </w:rPr>
-            </w:pPr>
-            <w:r>
-              <w:rPr>
-                <w:lang w:val="en-US"/>
-              </w:rPr>
-              <w:t>2</w:t>
-            </w:r>
-          </w:p>
-        </w:tc>
-      </w:tr>
-      <w:tr>
-        <w:tc>
-          <w:tcPr>
-            <w:tcW w:w="3963" w:type="dxa"/>
-          </w:tcPr>
-          <w:p>
-            <w:pPr>
-              <w:ind w:firstLine="0"/>
-              <w:rPr>
-                <w:lang w:val="en-US"/>
-              </w:rPr>
-            </w:pPr>
-            <w:r>
-              <w:rPr>
-                <w:lang w:val="en-US"/>
-              </w:rPr>
-              <w:t>Nama Penulis</w:t>
-            </w:r>
-          </w:p>
-        </w:tc>
-        <w:tc>
-          <w:tcPr>
-            <w:tcW w:w="3964" w:type="dxa"/>
-          </w:tcPr>
-          <w:p>
-            <w:pPr>
-              <w:ind w:firstLine="0"/>
-              <w:rPr>
-                <w:lang w:val="en-US"/>
-              </w:rPr>
-            </w:pPr>
-            <w:r>
-              <w:rPr>
-                <w:lang w:val="en-US"/>
-              </w:rPr>
-              <w:t>Sandheep S, Harry John, Harikumar A</w:t>
-            </w:r>
-            <w:r>
-              <w:rPr>
-                <w:lang w:val="en-US"/>
-              </w:rPr>
-              <w:t>, Vinitha Panicke</w:t>
-            </w:r>
-            <w:r>
-              <w:rPr>
-                <w:lang w:val="en-US"/>
-              </w:rPr>
-              <w:t>r J</w:t>
-            </w:r>
-          </w:p>
-        </w:tc>
-      </w:tr>
-      <w:tr>
-        <w:tc>
-          <w:tcPr>
-            <w:tcW w:w="3963" w:type="dxa"/>
-          </w:tcPr>
-          <w:p>
-            <w:pPr>
-              <w:ind w:firstLine="0"/>
-              <w:rPr>
-                <w:lang w:val="en-US"/>
-              </w:rPr>
-            </w:pPr>
-            <w:r>
-              <w:rPr>
-                <w:lang w:val="en-US"/>
-              </w:rPr>
-              <w:t>Tahun Penelitian</w:t>
-            </w:r>
-          </w:p>
-        </w:tc>
-        <w:tc>
-          <w:tcPr>
-            <w:tcW w:w="3964" w:type="dxa"/>
-          </w:tcPr>
-          <w:p>
-            <w:pPr>
-              <w:ind w:firstLine="0"/>
-              <w:rPr>
-                <w:lang w:val="en-US"/>
-              </w:rPr>
-            </w:pPr>
-            <w:r>
-              <w:rPr>
-                <w:lang w:val="en-US"/>
-              </w:rPr>
-              <w:t>2017</w:t>
-            </w:r>
-          </w:p>
-        </w:tc>
-      </w:tr>
-      <w:tr>
-        <w:tc>
-          <w:tcPr>
-            <w:tcW w:w="3963" w:type="dxa"/>
-          </w:tcPr>
-          <w:p>
-            <w:pPr>
-              <w:ind w:firstLine="0"/>
-              <w:rPr>
-                <w:lang w:val="en-US"/>
-              </w:rPr>
-            </w:pPr>
-            <w:r>
-              <w:rPr>
-                <w:lang w:val="en-US"/>
-              </w:rPr>
-              <w:t>Judul Penelitian</w:t>
-            </w:r>
-          </w:p>
-        </w:tc>
-        <w:tc>
-          <w:tcPr>
-            <w:tcW w:w="3964" w:type="dxa"/>
-          </w:tcPr>
-          <w:p>
-            <w:pPr>
-              <w:ind w:firstLine="0"/>
-              <w:rPr>
-                <w:lang w:val="en-US"/>
-              </w:rPr>
-            </w:pPr>
-            <w:r>
-              <w:rPr>
-                <w:lang w:val="en-US"/>
-              </w:rPr>
-              <w:t>BusTimer: An Android Based Application for</w:t>
-            </w:r>
-          </w:p>
-          <w:p>
-            <w:pPr>
-              <w:ind w:firstLine="0"/>
-              <w:rPr>
-                <w:lang w:val="en-US"/>
-              </w:rPr>
-            </w:pPr>
-            <w:r>
-              <w:rPr>
-                <w:lang w:val="en-US"/>
-              </w:rPr>
-              <w:t>Generating Bus Schedules Using Crowdsourcing</w:t>
-            </w:r>
-          </w:p>
-        </w:tc>
-      </w:tr>
-      <w:tr>
-        <w:tc>
-          <w:tcPr>
-            <w:tcW w:w="3963" w:type="dxa"/>
-          </w:tcPr>
-          <w:p>
-            <w:pPr>
-              <w:ind w:firstLine="0"/>
-              <w:rPr>
-                <w:lang w:val="en-US"/>
-              </w:rPr>
-            </w:pPr>
-            <w:r>
-              <w:rPr>
-                <w:lang w:val="en-US"/>
-              </w:rPr>
-              <w:t>Hasil Penelitian</w:t>
-            </w:r>
-          </w:p>
-        </w:tc>
-        <w:tc>
-          <w:tcPr>
-            <w:tcW w:w="3964" w:type="dxa"/>
-          </w:tcPr>
-          <w:p>
-            <w:pPr>
-              <w:ind w:firstLine="0"/>
-              <w:rPr>
-                <w:lang w:val="en-US"/>
-              </w:rPr>
-            </w:pPr>
-            <w:r>
-              <w:rPr>
-                <w:lang w:val="en-US"/>
-              </w:rPr>
-              <w:t xml:space="preserve">Dalam pembuatan jadwal </w:t>
-            </w:r>
-            <w:r>
-              <w:rPr>
-                <w:i/>
-                <w:lang w:val="en-US"/>
-              </w:rPr>
-              <w:t>bus stop</w:t>
-            </w:r>
-            <w:r>
-              <w:rPr>
-                <w:lang w:val="en-US"/>
-              </w:rPr>
-              <w:t xml:space="preserve"> ini menggunakan metode </w:t>
-            </w:r>
-            <w:r>
-              <w:rPr>
-                <w:i/>
-                <w:lang w:val="en-US"/>
-              </w:rPr>
-              <w:t>Reverse Geocoding</w:t>
-            </w:r>
-            <w:r>
-              <w:rPr>
-                <w:lang w:val="en-US"/>
-              </w:rPr>
-              <w:t xml:space="preserve"> untuk mengubah data</w:t>
-            </w:r>
-            <w:r>
-              <w:rPr>
-                <w:lang w:val="en-US"/>
-              </w:rPr>
-              <w:t xml:space="preserve"> koordinat</w:t>
-            </w:r>
-            <w:r>
-              <w:rPr>
-                <w:lang w:val="en-US"/>
-              </w:rPr>
-              <w:t xml:space="preserve"> yang di koleksi </w:t>
-            </w:r>
-            <w:r>
-              <w:rPr>
-                <w:lang w:val="en-US"/>
-              </w:rPr>
-              <w:t xml:space="preserve">dengan menggunakan teknik </w:t>
-            </w:r>
-            <w:r>
-              <w:rPr>
-                <w:i/>
-                <w:lang w:val="en-US"/>
-              </w:rPr>
-              <w:t>croudsourcing</w:t>
-            </w:r>
-            <w:r>
-              <w:rPr>
-                <w:lang w:val="en-US"/>
-              </w:rPr>
-              <w:t xml:space="preserve"> menjadi lokasi </w:t>
-            </w:r>
-            <w:r>
-              <w:rPr>
-                <w:i/>
-                <w:lang w:val="en-US"/>
-              </w:rPr>
-              <w:t>bus stop</w:t>
-            </w:r>
-            <w:r>
-              <w:rPr>
-                <w:lang w:val="en-US"/>
-              </w:rPr>
-              <w:t xml:space="preserve"> terdekat</w:t>
-            </w:r>
-            <w:r>
-              <w:rPr>
-                <w:lang w:val="en-US"/>
-              </w:rPr>
-              <w:t xml:space="preserve"> pada Google Map</w:t>
-            </w:r>
-            <w:r>
-              <w:rPr>
-                <w:lang w:val="en-US"/>
-              </w:rPr>
-              <w:t xml:space="preserve"> </w:t>
-            </w:r>
-            <w:r>
-              <w:rPr>
-                <w:lang w:val="en-US"/>
-              </w:rPr>
-              <w:t>berdasarkan koordinat yang didapat oleh user yang telah turun atau naik bus.</w:t>
-            </w:r>
-          </w:p>
-        </w:tc>
-      </w:tr>
-    </w:tbl>
-    <w:p>
-      <w:pPr>
-        <w:rPr>
-          <w:lang w:val="en-US"/>
-        </w:rPr>
-      </w:pPr>
-    </w:p>
-    <w:p>
-      <w:pPr>
-        <w:rPr>
-          <w:lang w:val="en-US"/>
-        </w:rPr>
-      </w:pPr>
-    </w:p>
-    <w:p>
-      <w:pPr>
-        <w:rPr>
-          <w:lang w:val="en-US"/>
-        </w:rPr>
-      </w:pPr>
-    </w:p>
-    <w:p>
-      <w:pPr>
-        <w:rPr>
-          <w:lang w:val="en-US"/>
-        </w:rPr>
-      </w:pPr>
-    </w:p>
-    <w:p>
-      <w:pPr>
-        <w:rPr>
-          <w:lang w:val="en-US"/>
-        </w:rPr>
-      </w:pPr>
-    </w:p>
-    <w:p>
-      <w:pPr>
-        <w:rPr>
-          <w:lang w:val="en-US"/>
-        </w:rPr>
-      </w:pPr>
-    </w:p>
-    <w:tbl>
-      <w:tblPr>
-        <w:tblStyle w:val="TableGrid"/>
-        <w:tblW w:w="0" w:type="auto"/>
-        <w:tblLook w:val="04A0" w:firstRow="1" w:lastRow="0" w:firstColumn="1" w:lastColumn="0" w:noHBand="0" w:noVBand="1"/>
-      </w:tblPr>
-      <w:tblGrid>
-        <w:gridCol w:w="3963"/>
-        <w:gridCol w:w="3964"/>
-      </w:tblGrid>
-      <w:tr>
-        <w:tc>
-          <w:tcPr>
-            <w:tcW w:w="3963" w:type="dxa"/>
-          </w:tcPr>
-          <w:p>
-            <w:pPr>
-              <w:ind w:firstLine="0"/>
-              <w:rPr>
-                <w:lang w:val="en-US"/>
-              </w:rPr>
-            </w:pPr>
-            <w:r>
-              <w:rPr>
-                <w:lang w:val="en-US"/>
-              </w:rPr>
-              <w:lastRenderedPageBreak/>
-              <w:t>No</w:t>
-            </w:r>
-          </w:p>
-        </w:tc>
-        <w:tc>
-          <w:tcPr>
-            <w:tcW w:w="3964" w:type="dxa"/>
-          </w:tcPr>
-          <w:p>
-            <w:pPr>
-              <w:ind w:firstLine="0"/>
-              <w:rPr>
-                <w:lang w:val="en-US"/>
-              </w:rPr>
-            </w:pPr>
-            <w:r>
-              <w:rPr>
-                <w:lang w:val="en-US"/>
-              </w:rPr>
-              <w:t>3</w:t>
-            </w:r>
-          </w:p>
-        </w:tc>
-      </w:tr>
-      <w:tr>
-        <w:tc>
-          <w:tcPr>
-            <w:tcW w:w="3963" w:type="dxa"/>
-          </w:tcPr>
-          <w:p>
-            <w:pPr>
-              <w:ind w:firstLine="0"/>
-              <w:rPr>
-                <w:lang w:val="en-US"/>
-              </w:rPr>
-            </w:pPr>
-            <w:r>
-              <w:rPr>
-                <w:lang w:val="en-US"/>
-              </w:rPr>
-              <w:t>Nama Penulis</w:t>
-            </w:r>
-          </w:p>
-        </w:tc>
-        <w:tc>
-          <w:tcPr>
-            <w:tcW w:w="3964" w:type="dxa"/>
-          </w:tcPr>
-          <w:p>
-            <w:pPr>
-              <w:ind w:firstLine="0"/>
-              <w:rPr>
-                <w:lang w:val="en-US"/>
-              </w:rPr>
-            </w:pPr>
-            <w:r>
-              <w:rPr>
-                <w:lang w:val="en-US"/>
-              </w:rPr>
-              <w:t>Anisha Ginjala</w:t>
-            </w:r>
-          </w:p>
-        </w:tc>
-      </w:tr>
-      <w:tr>
-        <w:tc>
-          <w:tcPr>
-            <w:tcW w:w="3963" w:type="dxa"/>
-          </w:tcPr>
-          <w:p>
-            <w:pPr>
-              <w:ind w:firstLine="0"/>
-              <w:rPr>
-                <w:lang w:val="en-US"/>
-              </w:rPr>
-            </w:pPr>
-            <w:r>
-              <w:rPr>
-                <w:lang w:val="en-US"/>
-              </w:rPr>
-              <w:t>Tahun Penelitian</w:t>
-            </w:r>
-          </w:p>
-        </w:tc>
-        <w:tc>
-          <w:tcPr>
-            <w:tcW w:w="3964" w:type="dxa"/>
-          </w:tcPr>
-          <w:p>
-            <w:pPr>
-              <w:ind w:firstLine="0"/>
-              <w:rPr>
-                <w:lang w:val="en-US"/>
-              </w:rPr>
-            </w:pPr>
-            <w:r>
-              <w:rPr>
-                <w:lang w:val="en-US"/>
-              </w:rPr>
-              <w:t>2015</w:t>
-            </w:r>
-          </w:p>
-        </w:tc>
-      </w:tr>
-      <w:tr>
-        <w:tc>
-          <w:tcPr>
-            <w:tcW w:w="3963" w:type="dxa"/>
-          </w:tcPr>
-          <w:p>
-            <w:pPr>
-              <w:ind w:firstLine="0"/>
-              <w:rPr>
-                <w:lang w:val="en-US"/>
-              </w:rPr>
-            </w:pPr>
-            <w:r>
-              <w:rPr>
-                <w:lang w:val="en-US"/>
-              </w:rPr>
-              <w:t>Judul Penelitian</w:t>
-            </w:r>
-          </w:p>
-        </w:tc>
-        <w:tc>
-          <w:tcPr>
-            <w:tcW w:w="3964" w:type="dxa"/>
-          </w:tcPr>
-          <w:p>
-            <w:pPr>
-              <w:ind w:firstLine="0"/>
-              <w:rPr>
-                <w:lang w:val="en-US"/>
-              </w:rPr>
-            </w:pPr>
-            <w:r>
-              <w:rPr>
-                <w:lang w:val="en-US"/>
-              </w:rPr>
-              <w:t>EMERGENCY SEARCH USING ANDROID APP</w:t>
-            </w:r>
-          </w:p>
-        </w:tc>
-      </w:tr>
-      <w:tr>
-        <w:tc>
-          <w:tcPr>
-            <w:tcW w:w="3963" w:type="dxa"/>
-          </w:tcPr>
-          <w:p>
-            <w:pPr>
-              <w:ind w:firstLine="0"/>
-              <w:rPr>
-                <w:lang w:val="en-US"/>
-              </w:rPr>
-            </w:pPr>
-            <w:r>
-              <w:rPr>
-                <w:lang w:val="en-US"/>
-              </w:rPr>
-              <w:t>Hasil Penelitian</w:t>
-            </w:r>
-          </w:p>
-        </w:tc>
-        <w:tc>
-          <w:tcPr>
-            <w:tcW w:w="3964" w:type="dxa"/>
-          </w:tcPr>
-          <w:p>
-            <w:pPr>
-              <w:ind w:firstLine="0"/>
-              <w:rPr>
-                <w:lang w:val="en-US"/>
-              </w:rPr>
-            </w:pPr>
-            <w:r>
-              <w:rPr>
-                <w:lang w:val="en-US"/>
-              </w:rPr>
-              <w:t xml:space="preserve">Dalam aplikasi ini menggunakan sistem Twitter API untuk mendapatkan </w:t>
-            </w:r>
-            <w:r>
-              <w:rPr>
-                <w:i/>
-                <w:lang w:val="en-US"/>
-              </w:rPr>
-              <w:t>tweet</w:t>
-            </w:r>
-            <w:r>
-              <w:rPr>
-                <w:lang w:val="en-US"/>
-              </w:rPr>
-              <w:t xml:space="preserve"> tentang keadaan darurat (</w:t>
-            </w:r>
-            <w:r>
-              <w:rPr>
-                <w:i/>
-                <w:lang w:val="en-US"/>
-              </w:rPr>
-              <w:t>emergency</w:t>
-            </w:r>
-            <w:r>
-              <w:rPr>
-                <w:lang w:val="en-US"/>
-              </w:rPr>
-              <w:t xml:space="preserve">) lalu ditampilkan pada Google Maps melalui aplikasi ini. </w:t>
-            </w:r>
-          </w:p>
-          <w:p>
-            <w:pPr>
-              <w:ind w:firstLine="0"/>
-              <w:rPr>
-                <w:lang w:val="en-US"/>
-              </w:rPr>
-            </w:pPr>
-            <w:r>
-              <w:rPr>
-                <w:lang w:val="en-US"/>
-              </w:rPr>
-              <w:t>User juga dapat menuliskan suatu keadaan darurat melalui aplikasi dan menuliskan lokasi kejadian, lalu secara otomatis akan diposting ke twitter dengan menyertakan lokasi, jika user tidak menuliskan lokasi maka secara otomatis aplikasi akan mengambil koordinat saat ini (</w:t>
-            </w:r>
-            <w:r>
-              <w:rPr>
-                <w:i/>
-                <w:lang w:val="en-US"/>
-              </w:rPr>
-              <w:t xml:space="preserve">latitude </w:t>
-            </w:r>
-            <w:r>
-              <w:rPr>
-                <w:lang w:val="en-US"/>
-              </w:rPr>
-              <w:t xml:space="preserve">dan </w:t>
-            </w:r>
-            <w:r>
-              <w:rPr>
-                <w:i/>
-                <w:lang w:val="en-US"/>
-              </w:rPr>
-              <w:t>longitude</w:t>
-            </w:r>
-            <w:r>
-              <w:rPr>
-                <w:lang w:val="en-US"/>
-              </w:rPr>
-              <w:t xml:space="preserve">) lalu dengan metode </w:t>
-            </w:r>
-            <w:r>
-              <w:rPr>
-                <w:i/>
-                <w:lang w:val="en-US"/>
-              </w:rPr>
-              <w:t xml:space="preserve">reverse geocode </w:t>
-            </w:r>
-            <w:r>
-              <w:rPr>
-                <w:lang w:val="en-US"/>
-              </w:rPr>
-              <w:t xml:space="preserve">koordinat itu dirubah menjadi tulisan lokasi secara </w:t>
-            </w:r>
-            <w:r>
-              <w:rPr>
-                <w:i/>
-                <w:lang w:val="en-US"/>
-              </w:rPr>
-              <w:t>plain text</w:t>
-            </w:r>
-            <w:r>
-              <w:rPr>
-                <w:lang w:val="en-US"/>
-              </w:rPr>
-              <w:t xml:space="preserve"> yang dapat dibaca user lainnya. </w:t>
-            </w:r>
-          </w:p>
-        </w:tc>
-      </w:tr>
-    </w:tbl>
+    <w:p>
+      <w:pPr>
+        <w:pStyle w:val="ListParagraph"/>
+        <w:numPr>
+          <w:ilvl w:val="2"/>
+          <w:numId w:val="11"/>
+        </w:numPr>
+        <w:rPr>
+          <w:lang w:val="en-US"/>
+        </w:rPr>
+      </w:pPr>
+      <w:r>
+        <w:rPr>
+          <w:lang w:val="en-US"/>
+        </w:rPr>
+        <w:t>Integrasi Aplikasi Web dan Android</w:t>
+      </w:r>
+    </w:p>
+    <w:p>
+      <w:pPr>
+        <w:ind w:left="720"/>
+        <w:rPr>
+          <w:lang w:val="en-US"/>
+        </w:rPr>
+      </w:pPr>
+      <w:r>
+        <w:rPr>
+          <w:lang w:val="en-US"/>
+        </w:rPr>
+        <w:t xml:space="preserve">Percobaan yang dilakukan oleh </w:t>
+      </w:r>
+      <w:r>
+        <w:rPr>
+          <w:lang w:val="en-US"/>
+        </w:rPr>
+        <w:t xml:space="preserve">Jos Forman Tompoh </w:t>
+      </w:r>
+      <w:r>
+        <w:t>(Tompoh et al., 2016)</w:t>
+      </w:r>
+      <w:r>
+        <w:rPr>
+          <w:lang w:val="en-US"/>
+        </w:rPr>
+        <w:t xml:space="preserve"> memanfaatkan </w:t>
+      </w:r>
+      <w:r>
+        <w:rPr>
+          <w:i/>
+          <w:lang w:val="en-US"/>
+        </w:rPr>
+        <w:t>framework</w:t>
+      </w:r>
+      <w:r>
+        <w:rPr>
+          <w:lang w:val="en-US"/>
+        </w:rPr>
+        <w:t xml:space="preserve"> </w:t>
+      </w:r>
+      <w:r>
+        <w:rPr>
+          <w:i/>
+          <w:lang w:val="en-US"/>
+        </w:rPr>
+        <w:t xml:space="preserve">cordova </w:t>
+      </w:r>
+      <w:r>
+        <w:rPr>
+          <w:lang w:val="en-US"/>
+        </w:rPr>
+        <w:t xml:space="preserve"> dan </w:t>
+      </w:r>
+      <w:r>
+        <w:rPr>
+          <w:i/>
+          <w:lang w:val="en-US"/>
+        </w:rPr>
+        <w:t>framework ionic</w:t>
+      </w:r>
+      <w:r>
+        <w:rPr>
+          <w:lang w:val="en-US"/>
+        </w:rPr>
+        <w:t xml:space="preserve"> sehingga dapat diakses melalui web dan android secara server lokal dengan menggunakan XAMPP. Dengan menggunakan web-services </w:t>
+      </w:r>
+      <w:r>
+        <w:rPr>
+          <w:i/>
+          <w:lang w:val="en-US"/>
+        </w:rPr>
+        <w:t>client</w:t>
+      </w:r>
+      <w:r>
+        <w:rPr>
+          <w:lang w:val="en-US"/>
+        </w:rPr>
+        <w:t xml:space="preserve">, user android dan </w:t>
+      </w:r>
+      <w:r>
+        <w:rPr>
+          <w:i/>
+          <w:lang w:val="en-US"/>
+        </w:rPr>
+        <w:t>client</w:t>
+      </w:r>
+      <w:r>
+        <w:rPr>
+          <w:lang w:val="en-US"/>
+        </w:rPr>
+        <w:t xml:space="preserve"> admin pada web dapat berintegrasi dalam sistem pemesanan</w:t>
+      </w:r>
+      <w:r>
+        <w:rPr>
+          <w:lang w:val="en-US"/>
+        </w:rPr>
+        <w:t>.</w:t>
+      </w:r>
+      <w:r>
+        <w:rPr>
+          <w:lang w:val="en-US"/>
+        </w:rPr>
+        <w:t xml:space="preserve"> </w:t>
+      </w:r>
+    </w:p>
+    <w:p>
+      <w:pPr>
+        <w:ind w:left="720"/>
+        <w:rPr>
+          <w:lang w:val="en-US"/>
+        </w:rPr>
+      </w:pPr>
+      <w:r>
+        <w:rPr>
+          <w:lang w:val="en-US"/>
+        </w:rPr>
+        <w:t xml:space="preserve">Pada Aplikasi yang dirancang oleh Wismarini dan Prihandono </w:t>
+      </w:r>
+      <w:r>
+        <w:t>(Wismarini &amp; Prihandono, 2020)</w:t>
+      </w:r>
+      <w:r>
+        <w:rPr>
+          <w:lang w:val="en-US"/>
+        </w:rPr>
+        <w:t>,</w:t>
+      </w:r>
+      <w:r>
+        <w:rPr>
+          <w:lang w:val="en-US"/>
+        </w:rPr>
+        <w:t xml:space="preserve"> melakukan integrasi aplikasi android dengan web services menggunakan library </w:t>
+      </w:r>
+      <w:r>
+        <w:rPr>
+          <w:i/>
+          <w:lang w:val="en-US"/>
+        </w:rPr>
+        <w:t>volley</w:t>
+      </w:r>
+      <w:r>
+        <w:rPr>
+          <w:lang w:val="en-US"/>
+        </w:rPr>
+        <w:t xml:space="preserve"> </w:t>
+      </w:r>
+      <w:r>
+        <w:rPr>
+          <w:lang w:val="en-US"/>
+        </w:rPr>
+        <w:t>yang memanfaatkan REST Api sebagai perantara dengan web service nya.Sistem yang diterapkan juga masih menggunakan web server secara lokal</w:t>
+      </w:r>
+      <w:r>
+        <w:rPr>
+          <w:lang w:val="en-US"/>
+        </w:rPr>
+        <w:t>.</w:t>
+      </w:r>
+    </w:p>
+    <w:p>
+      <w:pPr>
+        <w:pStyle w:val="ListParagraph"/>
+        <w:numPr>
+          <w:ilvl w:val="2"/>
+          <w:numId w:val="11"/>
+        </w:numPr>
+        <w:rPr>
+          <w:lang w:val="en-US"/>
+        </w:rPr>
+      </w:pPr>
+      <w:r>
+        <w:rPr>
+          <w:lang w:val="en-US"/>
+        </w:rPr>
+        <w:t>Penerapan Metode Geocode pada Aplikasi Android</w:t>
+      </w:r>
+    </w:p>
+    <w:p>
+      <w:pPr>
+        <w:ind w:left="720"/>
+        <w:rPr>
+          <w:lang w:val="en-US"/>
+        </w:rPr>
+      </w:pPr>
+      <w:r>
+        <w:rPr>
+          <w:lang w:val="en-US"/>
+        </w:rPr>
+        <w:t xml:space="preserve">Dalam Aplikasi yang dikembangkan oleh </w:t>
+      </w:r>
+      <w:r>
+        <w:rPr>
+          <w:lang w:val="en-US"/>
+        </w:rPr>
+        <w:t>Sandheep S, Harry John, Harikumar A</w:t>
+      </w:r>
+      <w:r>
+        <w:rPr>
+          <w:lang w:val="en-US"/>
+        </w:rPr>
+        <w:t xml:space="preserve"> dan </w:t>
+      </w:r>
+      <w:r>
+        <w:rPr>
+          <w:lang w:val="en-US"/>
+        </w:rPr>
+        <w:t>Vinitha Panicke</w:t>
+      </w:r>
+      <w:r>
+        <w:rPr>
+          <w:lang w:val="en-US"/>
+        </w:rPr>
+        <w:t>r J</w:t>
+      </w:r>
+      <w:r>
+        <w:t xml:space="preserve"> </w:t>
+      </w:r>
+      <w:r>
+        <w:t>(Sandheep et al., 2017)</w:t>
+      </w:r>
+      <w:r>
+        <w:rPr>
+          <w:lang w:val="en-US"/>
+        </w:rPr>
+        <w:t>, diterapkan metode</w:t>
+      </w:r>
+      <w:r>
+        <w:rPr>
+          <w:i/>
+          <w:lang w:val="en-US"/>
+        </w:rPr>
+        <w:t xml:space="preserve"> Reverse Geocoding</w:t>
+      </w:r>
+      <w:r>
+        <w:rPr>
+          <w:lang w:val="en-US"/>
+        </w:rPr>
+        <w:t xml:space="preserve"> </w:t>
+      </w:r>
+      <w:r>
+        <w:rPr>
+          <w:lang w:val="en-US"/>
+        </w:rPr>
+        <w:t xml:space="preserve">untuk mengubah data koordinat yang dikoleksi dengan metode </w:t>
+      </w:r>
+      <w:r>
+        <w:rPr>
+          <w:i/>
+          <w:lang w:val="en-US"/>
+        </w:rPr>
+        <w:t>Crowdsourcing</w:t>
+      </w:r>
+      <w:r>
+        <w:rPr>
+          <w:lang w:val="en-US"/>
+        </w:rPr>
+        <w:t xml:space="preserve"> menjadi lokasi </w:t>
+      </w:r>
+      <w:r>
+        <w:rPr>
+          <w:i/>
+          <w:lang w:val="en-US"/>
+        </w:rPr>
+        <w:t>bus stop</w:t>
+      </w:r>
+      <w:r>
+        <w:rPr>
+          <w:lang w:val="en-US"/>
+        </w:rPr>
+        <w:t xml:space="preserve"> terdekat pada Google Map berdasarkan koordinat yang didapat oleh user setelah </w:t>
+      </w:r>
+      <w:r>
+        <w:rPr>
+          <w:lang w:val="en-US"/>
+        </w:rPr>
+        <w:t>tu</w:t>
+      </w:r>
+      <w:r>
+        <w:rPr>
+          <w:lang w:val="en-US"/>
+        </w:rPr>
+        <w:t>run atau naik bus.</w:t>
+      </w:r>
+      <w:r>
+        <w:rPr>
+          <w:lang w:val="en-US"/>
+        </w:rPr>
+        <w:t xml:space="preserve"> Sistem ini akan berkembang lebih cepat jika semakin banyak </w:t>
+      </w:r>
+      <w:r>
+        <w:rPr>
+          <w:lang w:val="en-US"/>
+        </w:rPr>
+        <w:lastRenderedPageBreak/>
+        <w:t xml:space="preserve">user yang menggunakan, dikarenakan aplikasi akan menerima lebih banyak data dari </w:t>
+      </w:r>
+      <w:r>
+        <w:rPr>
+          <w:i/>
+          <w:lang w:val="en-US"/>
+        </w:rPr>
+        <w:t>Crowdsourcing</w:t>
+      </w:r>
+      <w:r>
+        <w:rPr>
+          <w:lang w:val="en-US"/>
+        </w:rPr>
+        <w:t xml:space="preserve"> dan </w:t>
+      </w:r>
+      <w:r>
+        <w:rPr>
+          <w:lang w:val="en-US"/>
+        </w:rPr>
+        <w:t>akan lebih efektif.</w:t>
+      </w:r>
+    </w:p>
+    <w:p>
+      <w:pPr>
+        <w:ind w:left="720"/>
+        <w:jc w:val="left"/>
+        <w:rPr>
+          <w:lang w:val="en-US"/>
+        </w:rPr>
+      </w:pPr>
+      <w:r>
+        <w:rPr>
+          <w:lang w:val="en-US"/>
+        </w:rPr>
+        <w:t xml:space="preserve">Pada perancangan dan pembuatan aplikasi </w:t>
+      </w:r>
+      <w:r>
+        <w:rPr>
+          <w:i/>
+          <w:lang w:val="en-US"/>
+        </w:rPr>
+        <w:t>Emergency Search</w:t>
+      </w:r>
+      <w:r>
+        <w:rPr>
+          <w:lang w:val="en-US"/>
+        </w:rPr>
+        <w:t xml:space="preserve"> yang dirancang oleh Anisha Ginjala </w:t>
+      </w:r>
+      <w:r>
+        <w:t>(Ginjala, 2015)</w:t>
+      </w:r>
+      <w:r>
+        <w:rPr>
+          <w:lang w:val="en-US"/>
+        </w:rPr>
+        <w:t xml:space="preserve">, </w:t>
+      </w:r>
+      <w:r>
+        <w:rPr>
+          <w:lang w:val="en-US"/>
+        </w:rPr>
+        <w:t xml:space="preserve">Menggunakan Twitter API untuk mendapatkan postingan atau </w:t>
+      </w:r>
+      <w:r>
+        <w:rPr>
+          <w:i/>
+          <w:lang w:val="en-US"/>
+        </w:rPr>
+        <w:t>tweet</w:t>
+      </w:r>
+      <w:r>
+        <w:rPr>
+          <w:lang w:val="en-US"/>
+        </w:rPr>
+        <w:t xml:space="preserve"> tentang keadaan darurat, lalu ditampilkan pada </w:t>
+      </w:r>
+      <w:r>
+        <w:rPr>
+          <w:i/>
+          <w:lang w:val="en-US"/>
+        </w:rPr>
+        <w:t>Google Maps</w:t>
+      </w:r>
+      <w:r>
+        <w:rPr>
+          <w:lang w:val="en-US"/>
+        </w:rPr>
+        <w:t xml:space="preserve"> melalui aplikasi ini.</w:t>
+      </w:r>
+    </w:p>
+    <w:p>
+      <w:pPr>
+        <w:ind w:left="720"/>
+        <w:jc w:val="left"/>
+        <w:rPr>
+          <w:lang w:val="en-US"/>
+        </w:rPr>
+      </w:pPr>
+      <w:r>
+        <w:rPr>
+          <w:lang w:val="en-US"/>
+        </w:rPr>
+        <w:t xml:space="preserve">User juga dapat memposting  atau menuliskan suatu keadaan darurat melalui aplikasi ini </w:t>
+      </w:r>
+      <w:r>
+        <w:rPr>
+          <w:lang w:val="en-US"/>
+        </w:rPr>
+        <w:t xml:space="preserve">dan menuliskan lokasi kejadian, jika user tidak menuliskan lokasi maka secara otomatis lokasi akan tertulis menggunakan </w:t>
+      </w:r>
+      <w:r>
+        <w:rPr>
+          <w:lang w:val="en-US"/>
+        </w:rPr>
+        <w:t xml:space="preserve">metode </w:t>
+      </w:r>
+      <w:r>
+        <w:rPr>
+          <w:i/>
+          <w:lang w:val="en-US"/>
+        </w:rPr>
+        <w:t>Reverse Geocoding</w:t>
+      </w:r>
+      <w:r>
+        <w:rPr>
+          <w:lang w:val="en-US"/>
+        </w:rPr>
+        <w:t xml:space="preserve"> </w:t>
+      </w:r>
+      <w:r>
+        <w:rPr>
+          <w:lang w:val="en-US"/>
+        </w:rPr>
+        <w:t xml:space="preserve">dengan </w:t>
+      </w:r>
+      <w:r>
+        <w:rPr>
+          <w:lang w:val="en-US"/>
+        </w:rPr>
+        <w:t>mengubah</w:t>
+      </w:r>
+      <w:r>
+        <w:rPr>
+          <w:lang w:val="en-US"/>
+        </w:rPr>
+        <w:t xml:space="preserve"> titik </w:t>
+      </w:r>
+      <w:r>
+        <w:rPr>
+          <w:i/>
+          <w:lang w:val="en-US"/>
+        </w:rPr>
+        <w:t xml:space="preserve">Latitude </w:t>
+      </w:r>
+      <w:r>
+        <w:rPr>
+          <w:lang w:val="en-US"/>
+        </w:rPr>
+        <w:t xml:space="preserve">dan </w:t>
+      </w:r>
+      <w:r>
+        <w:rPr>
+          <w:i/>
+          <w:lang w:val="en-US"/>
+        </w:rPr>
+        <w:t>Longitude</w:t>
+      </w:r>
+      <w:r>
+        <w:rPr>
+          <w:lang w:val="en-US"/>
+        </w:rPr>
+        <w:t xml:space="preserve"> </w:t>
+      </w:r>
+      <w:r>
+        <w:rPr>
+          <w:lang w:val="en-US"/>
+        </w:rPr>
+        <w:t xml:space="preserve">menjadi lokasi suatu tempat sehingga dapat dibaca oleh </w:t>
+      </w:r>
+      <w:r>
+        <w:rPr>
+          <w:lang w:val="en-US"/>
+        </w:rPr>
+        <w:t>user lain nya</w:t>
+      </w:r>
+      <w:bookmarkStart w:id="2" w:name="_GoBack"/>
+      <w:bookmarkEnd w:id="2"/>
+      <w:r>
+        <w:rPr>
+          <w:lang w:val="en-US"/>
+        </w:rPr>
+        <w:t xml:space="preserve">. </w:t>
+      </w:r>
+    </w:p>
+    <w:p>
+      <w:pPr>
+        <w:ind w:left="1440" w:firstLine="0"/>
+        <w:rPr>
+          <w:lang w:val="en-US"/>
+        </w:rPr>
+      </w:pPr>
+    </w:p>
+    <w:p>
+      <w:pPr>
+        <w:rPr>
+          <w:lang w:val="en-US"/>
+        </w:rPr>
+      </w:pPr>
+    </w:p>
+    <w:p>
+      <w:pPr>
+        <w:rPr>
+          <w:lang w:val="en-US"/>
+        </w:rPr>
+      </w:pPr>
+    </w:p>
+    <w:p>
+      <w:pPr>
+        <w:rPr>
+          <w:lang w:val="en-US"/>
+        </w:rPr>
+      </w:pPr>
+    </w:p>
+    <w:p>
+      <w:pPr>
+        <w:rPr>
+          <w:lang w:val="en-US"/>
+        </w:rPr>
+      </w:pPr>
+    </w:p>
+    <w:p>
+      <w:pPr>
+        <w:rPr>
+          <w:lang w:val="en-US"/>
+        </w:rPr>
+      </w:pPr>
+    </w:p>
+    <w:p>
+      <w:pPr>
+        <w:rPr>
+          <w:lang w:val="en-US"/>
+        </w:rPr>
+      </w:pPr>
+    </w:p>
+    <w:p>
+      <w:pPr>
+        <w:rPr>
+          <w:lang w:val="en-US"/>
+        </w:rPr>
+      </w:pPr>
+    </w:p>
     <w:p>
       <w:pPr>
         <w:rPr>
@@ -1237,7 +762,7 @@
         <w:rPr>
           <w:lang w:val="en-US"/>
         </w:rPr>
-        <w:instrText xml:space="preserve"> ADDIN ZOTERO_ITEM CSL_CITATION {"citationID":"vOIFSIEi","properties":{"formattedCitation":"[1]","plainCitation":"[1]","noteIndex":0},"citationItems":[{"id":72,"uris":["http://zotero.org/users/7245423/items/UY72W3YY"],"uri":["http://zotero.org/users/7245423/items/UY72W3YY"],"itemData":{"id":72,"type":"article-journal","abstract":"Geographic Information System (GIS) that technology is an invaluable tool and is essential to store, manipulate, analyze and display back natural conditions with the help of data and spatial attributes. Bengkulu city is a student city in the province of Bengkulu, there are many universities both public and private sector are spread across the city, but not everyone knows about college lay in Bengkulu city, especially the location or the location of the college. The purpose of this research is to create a geographic information system directory of colleges in the city of Bengkulu that can be used by the institution and the community to support the development of education in the city of Bengkulu. Research conducted at the University Dehasen which began in January to February 2015. In this research, data collection is done by using the method of observation, interviews, and literature. From the results of this study indicate that the presence of a geographic information system directory of colleges in the city of Bengkulu, can provide significant benefits for students and new students determines the location and profile of universities in the city of Bengkulu.","issue":"2","language":"id","page":"11","source":"Zotero","title":"PEMANFAATAN GOOGLE MAPS API PADA SISTEM INFORMASI GEOGRAFIS DIREKTORI PERGURUAN TINGGI DI KOTA BENGKULU","volume":"11","author":[{"family":"Ariyanti","given":"Rena"},{"family":"Kanedi","given":"Indra"}],"issued":{"date-parts":[["2015"]]}}}],"schema":"https://github.com/citation-style-language/schema/raw/master/csl-citation.json"} </w:instrText>
+        <w:instrText xml:space="preserve"> ADDIN ZOTERO_ITEM CSL_CITATION {"citationID":"vOIFSIEi","properties":{"formattedCitation":"[2]","plainCitation":"[2]","noteIndex":0},"citationItems":[{"id":72,"uris":["http://zotero.org/users/7245423/items/UY72W3YY"],"uri":["http://zotero.org/users/7245423/items/UY72W3YY"],"itemData":{"id":72,"type":"article-journal","abstract":"Geographic Information System (GIS) that technology is an invaluable tool and is essential to store, manipulate, analyze and display back natural conditions with the help of data and spatial attributes. Bengkulu city is a student city in the province of Bengkulu, there are many universities both public and private sector are spread across the city, but not everyone knows about college lay in Bengkulu city, especially the location or the location of the college. The purpose of this research is to create a geographic information system directory of colleges in the city of Bengkulu that can be used by the institution and the community to support the development of education in the city of Bengkulu. Research conducted at the University Dehasen which began in January to February 2015. In this research, data collection is done by using the method of observation, interviews, and literature. From the results of this study indicate that the presence of a geographic information system directory of colleges in the city of Bengkulu, can provide significant benefits for students and new students determines the location and profile of universities in the city of Bengkulu.","issue":"2","language":"id","page":"11","source":"Zotero","title":"PEMANFAATAN GOOGLE MAPS API PADA SISTEM INFORMASI GEOGRAFIS DIREKTORI PERGURUAN TINGGI DI KOTA BENGKULU","volume":"11","author":[{"family":"Ariyanti","given":"Rena"},{"family":"Kanedi","given":"Indra"}],"issued":{"date-parts":[["2015"]]}}}],"schema":"https://github.com/citation-style-language/schema/raw/master/csl-citation.json"} </w:instrText>
       </w:r>
       <w:r>
         <w:rPr>
@@ -1249,7 +774,7 @@
         <w:rPr>
           <w:rFonts w:cs="Times New Roman"/>
         </w:rPr>
-        <w:t>[1]</w:t>
+        <w:t>[2]</w:t>
       </w:r>
       <w:r>
         <w:rPr>
@@ -1307,7 +832,7 @@
         <w:rPr>
           <w:lang w:val="en-US"/>
         </w:rPr>
-        <w:instrText xml:space="preserve"> ADDIN ZOTERO_ITEM CSL_CITATION {"citationID":"G0fu6Vhl","properties":{"formattedCitation":"[1]","plainCitation":"[1]","noteIndex":0},"citationItems":[{"id":72,"uris":["http://zotero.org/users/7245423/items/UY72W3YY"],"uri":["http://zotero.org/users/7245423/items/UY72W3YY"],"itemData":{"id":72,"type":"article-journal","abstract":"Geographic Information System (GIS) that technology is an invaluable tool and is essential to store, manipulate, analyze and display back natural conditions with the help of data and spatial attributes. Bengkulu city is a student city in the province of Bengkulu, there are many universities both public and private sector are spread across the city, but not everyone knows about college lay in Bengkulu city, especially the location or the location of the college. The purpose of this research is to create a geographic information system directory of colleges in the city of Bengkulu that can be used by the institution and the community to support the development of education in the city of Bengkulu. Research conducted at the University Dehasen which began in January to February 2015. In this research, data collection is done by using the method of observation, interviews, and literature. From the results of this study indicate that the presence of a geographic information system directory of colleges in the city of Bengkulu, can provide significant benefits for students and new students determines the location and profile of universities in the city of Bengkulu.","issue":"2","language":"id","page":"11","source":"Zotero","title":"PEMANFAATAN GOOGLE MAPS API PADA SISTEM INFORMASI GEOGRAFIS DIREKTORI PERGURUAN TINGGI DI KOTA BENGKULU","volume":"11","author":[{"family":"Ariyanti","given":"Rena"},{"family":"Kanedi","given":"Indra"}],"issued":{"date-parts":[["2015"]]}}}],"schema":"https://github.com/citation-style-language/schema/raw/master/csl-citation.json"} </w:instrText>
+        <w:instrText xml:space="preserve"> ADDIN ZOTERO_ITEM CSL_CITATION {"citationID":"G0fu6Vhl","properties":{"formattedCitation":"[2]","plainCitation":"[2]","noteIndex":0},"citationItems":[{"id":72,"uris":["http://zotero.org/users/7245423/items/UY72W3YY"],"uri":["http://zotero.org/users/7245423/items/UY72W3YY"],"itemData":{"id":72,"type":"article-journal","abstract":"Geographic Information System (GIS) that technology is an invaluable tool and is essential to store, manipulate, analyze and display back natural conditions with the help of data and spatial attributes. Bengkulu city is a student city in the province of Bengkulu, there are many universities both public and private sector are spread across the city, but not everyone knows about college lay in Bengkulu city, especially the location or the location of the college. The purpose of this research is to create a geographic information system directory of colleges in the city of Bengkulu that can be used by the institution and the community to support the development of education in the city of Bengkulu. Research conducted at the University Dehasen which began in January to February 2015. In this research, data collection is done by using the method of observation, interviews, and literature. From the results of this study indicate that the presence of a geographic information system directory of colleges in the city of Bengkulu, can provide significant benefits for students and new students determines the location and profile of universities in the city of Bengkulu.","issue":"2","language":"id","page":"11","source":"Zotero","title":"PEMANFAATAN GOOGLE MAPS API PADA SISTEM INFORMASI GEOGRAFIS DIREKTORI PERGURUAN TINGGI DI KOTA BENGKULU","volume":"11","author":[{"family":"Ariyanti","given":"Rena"},{"family":"Kanedi","given":"Indra"}],"issued":{"date-parts":[["2015"]]}}}],"schema":"https://github.com/citation-style-language/schema/raw/master/csl-citation.json"} </w:instrText>
       </w:r>
       <w:r>
         <w:rPr>
@@ -1319,7 +844,7 @@
         <w:rPr>
           <w:rFonts w:cs="Times New Roman"/>
         </w:rPr>
-        <w:t>[1]</w:t>
+        <w:t>[2]</w:t>
       </w:r>
       <w:r>
         <w:rPr>
@@ -1398,7 +923,7 @@
         <w:rPr>
           <w:lang w:val="en-US"/>
         </w:rPr>
-        <w:instrText xml:space="preserve"> ADDIN ZOTERO_ITEM CSL_CITATION {"citationID":"uULOE3Ts","properties":{"formattedCitation":"[2]","plainCitation":"[2]","noteIndex":0},"citationItems":[{"id":54,"uris":["http://zotero.org/users/7245423/items/79NGB2AU"],"uri":["http://zotero.org/users/7245423/items/79NGB2AU"],"itemData":{"id":54,"type":"article-journal","abstract":"Since its launch in 2005, Google Maps has been at the forefront of redefining how mapping and positionality function in the context of a globalizing digital economy. It has become a key socio-technical ‘artefact’ helping to reconfigure the nexus between technology and spatial experience in the 21st century. In this essay, I will trace Google’s evolving strategy in the mapping space. I will argue that the evolution of Google Maps exemplifies way in which a contemporary digital platform ‘succeeds’ by becoming embedded as a foundational resource for a variety of other uses and services. At one level, this can be understood in terms of what Gillespie has conceptualized as the ‘politics of platforms’, contributing to the emergence of what has recently been dubbed ‘platform capitalism’. At a deeper level, I will argue that Google Maps exemplifies the complex dynamics of what Simondon calls ‘technical objects’ that always exist in relation to both an evolving technical system, and the other systems constituting a more or less integrated social milieu.","container-title":"Communication and the Public","DOI":"10.1177/2057047319850192","ISSN":"2057-0473, 2057-0481","issue":"2","journalAbbreviation":"Communication and the Public","language":"en","page":"150-165","source":"DOI.org (Crossref)","title":"One map to rule them all? Google Maps as digital technical object","title-short":"One map to rule them all?","volume":"4","author":[{"family":"McQuire","given":"Scott"}],"issued":{"date-parts":[["2019",6]]}}}],"schema":"https://github.com/citation-style-language/schema/raw/master/csl-citation.json"} </w:instrText>
+        <w:instrText xml:space="preserve"> ADDIN ZOTERO_ITEM CSL_CITATION {"citationID":"uULOE3Ts","properties":{"formattedCitation":"[3]","plainCitation":"[3]","noteIndex":0},"citationItems":[{"id":54,"uris":["http://zotero.org/users/7245423/items/79NGB2AU"],"uri":["http://zotero.org/users/7245423/items/79NGB2AU"],"itemData":{"id":54,"type":"article-journal","abstract":"Since its launch in 2005, Google Maps has been at the forefront of redefining how mapping and positionality function in the context of a globalizing digital economy. It has become a key socio-technical ‘artefact’ helping to reconfigure the nexus between technology and spatial experience in the 21st century. In this essay, I will trace Google’s evolving strategy in the mapping space. I will argue that the evolution of Google Maps exemplifies way in which a contemporary digital platform ‘succeeds’ by becoming embedded as a foundational resource for a variety of other uses and services. At one level, this can be understood in terms of what Gillespie has conceptualized as the ‘politics of platforms’, contributing to the emergence of what has recently been dubbed ‘platform capitalism’. At a deeper level, I will argue that Google Maps exemplifies the complex dynamics of what Simondon calls ‘technical objects’ that always exist in relation to both an evolving technical system, and the other systems constituting a more or less integrated social milieu.","container-title":"Communication and the Public","DOI":"10.1177/2057047319850192","ISSN":"2057-0473, 2057-0481","issue":"2","journalAbbreviation":"Communication and the Public","language":"en","page":"150-165","source":"DOI.org (Crossref)","title":"One map to rule them all? Google Maps as digital technical object","title-short":"One map to rule them all?","volume":"4","author":[{"family":"McQuire","given":"Scott"}],"issued":{"date-parts":[["2019",6]]}}}],"schema":"https://github.com/citation-style-language/schema/raw/master/csl-citation.json"} </w:instrText>
       </w:r>
       <w:r>
         <w:rPr>
@@ -1410,6 +935,70 @@
         <w:rPr>
           <w:rFonts w:cs="Times New Roman"/>
         </w:rPr>
+        <w:t>[3]</w:t>
+      </w:r>
+      <w:r>
+        <w:rPr>
+          <w:lang w:val="en-US"/>
+        </w:rPr>
+        <w:fldChar w:fldCharType="end"/>
+      </w:r>
+      <w:r>
+        <w:rPr>
+          <w:lang w:val="en-US"/>
+        </w:rPr>
+        <w:t>.</w:t>
+      </w:r>
+    </w:p>
+    <w:p>
+      <w:pPr>
+        <w:pStyle w:val="Heading3"/>
+        <w:rPr>
+          <w:lang w:val="en-US"/>
+        </w:rPr>
+      </w:pPr>
+      <w:r>
+        <w:rPr>
+          <w:lang w:val="en-US"/>
+        </w:rPr>
+        <w:t>Google Maps API</w:t>
+      </w:r>
+    </w:p>
+    <w:p>
+      <w:pPr>
+        <w:ind w:left="1440"/>
+        <w:rPr>
+          <w:lang w:val="en-US"/>
+        </w:rPr>
+      </w:pPr>
+      <w:r>
+        <w:rPr>
+          <w:lang w:val="en-US"/>
+        </w:rPr>
+        <w:t xml:space="preserve">Google Maps API adalah suatu library berbentuk JavaScript </w:t>
+      </w:r>
+      <w:r>
+        <w:rPr>
+          <w:lang w:val="en-US"/>
+        </w:rPr>
+        <w:fldChar w:fldCharType="begin"/>
+      </w:r>
+      <w:r>
+        <w:rPr>
+          <w:lang w:val="en-US"/>
+        </w:rPr>
+        <w:instrText xml:space="preserve"> ADDIN ZOTERO_ITEM CSL_CITATION {"citationID":"u3luZnlM","properties":{"formattedCitation":"[2]","plainCitation":"[2]","noteIndex":0},"citationItems":[{"id":72,"uris":["http://zotero.org/users/7245423/items/UY72W3YY"],"uri":["http://zotero.org/users/7245423/items/UY72W3YY"],"itemData":{"id":72,"type":"article-journal","abstract":"Geographic Information System (GIS) that technology is an invaluable tool and is essential to store, manipulate, analyze and display back natural conditions with the help of data and spatial attributes. Bengkulu city is a student city in the province of Bengkulu, there are many universities both public and private sector are spread across the city, but not everyone knows about college lay in Bengkulu city, especially the location or the location of the college. The purpose of this research is to create a geographic information system directory of colleges in the city of Bengkulu that can be used by the institution and the community to support the development of education in the city of Bengkulu. Research conducted at the University Dehasen which began in January to February 2015. In this research, data collection is done by using the method of observation, interviews, and literature. From the results of this study indicate that the presence of a geographic information system directory of colleges in the city of Bengkulu, can provide significant benefits for students and new students determines the location and profile of universities in the city of Bengkulu.","issue":"2","language":"id","page":"11","source":"Zotero","title":"PEMANFAATAN GOOGLE MAPS API PADA SISTEM INFORMASI GEOGRAFIS DIREKTORI PERGURUAN TINGGI DI KOTA BENGKULU","volume":"11","author":[{"family":"Ariyanti","given":"Rena"},{"family":"Kanedi","given":"Indra"}],"issued":{"date-parts":[["2015"]]}}}],"schema":"https://github.com/citation-style-language/schema/raw/master/csl-citation.json"} </w:instrText>
+      </w:r>
+      <w:r>
+        <w:rPr>
+          <w:lang w:val="en-US"/>
+        </w:rPr>
+        <w:fldChar w:fldCharType="separate"/>
+      </w:r>
+      <w:r>
+        <w:rPr>
+          <w:rFonts w:cs="Times New Roman"/>
+        </w:rPr>
         <w:t>[2]</w:t>
       </w:r>
       <w:r>
@@ -1422,35 +1011,76 @@
         <w:rPr>
           <w:lang w:val="en-US"/>
         </w:rPr>
-        <w:t>.</w:t>
-      </w:r>
-    </w:p>
-    <w:p>
-      <w:pPr>
-        <w:pStyle w:val="Heading3"/>
-        <w:rPr>
-          <w:lang w:val="en-US"/>
-        </w:rPr>
-      </w:pPr>
-      <w:r>
-        <w:rPr>
-          <w:lang w:val="en-US"/>
-        </w:rPr>
-        <w:t>Google Maps API</w:t>
-      </w:r>
-    </w:p>
-    <w:p>
-      <w:pPr>
-        <w:ind w:left="1440"/>
-        <w:rPr>
-          <w:lang w:val="en-US"/>
-        </w:rPr>
-      </w:pPr>
-      <w:r>
-        <w:rPr>
-          <w:lang w:val="en-US"/>
-        </w:rPr>
-        <w:t xml:space="preserve">Google Maps API adalah suatu library berbentuk JavaScript </w:t>
+        <w:t xml:space="preserve"> </w:t>
+      </w:r>
+      <w:r>
+        <w:rPr>
+          <w:lang w:val="en-US"/>
+        </w:rPr>
+        <w:t xml:space="preserve">yang disediakan oleh Google melalui </w:t>
+      </w:r>
+      <w:r>
+        <w:rPr>
+          <w:i/>
+          <w:lang w:val="en-US"/>
+        </w:rPr>
+        <w:t>google play services</w:t>
+      </w:r>
+      <w:r>
+        <w:rPr>
+          <w:lang w:val="en-US"/>
+        </w:rPr>
+        <w:t xml:space="preserve"> </w:t>
+      </w:r>
+      <w:r>
+        <w:rPr>
+          <w:i/>
+          <w:lang w:val="en-US"/>
+        </w:rPr>
+        <w:t>library</w:t>
+      </w:r>
+      <w:r>
+        <w:rPr>
+          <w:lang w:val="en-US"/>
+        </w:rPr>
+        <w:t xml:space="preserve"> yang dapat didownload secara eksternal dari situs android developer atau dari </w:t>
+      </w:r>
+      <w:r>
+        <w:rPr>
+          <w:i/>
+          <w:lang w:val="en-US"/>
+        </w:rPr>
+        <w:t>android SDK manager</w:t>
+      </w:r>
+      <w:r>
+        <w:rPr>
+          <w:lang w:val="en-US"/>
+        </w:rPr>
+        <w:t>.S</w:t>
+      </w:r>
+      <w:r>
+        <w:rPr>
+          <w:lang w:val="en-US"/>
+        </w:rPr>
+        <w:t>ehingga aplikasi android dapat mengintegrasi</w:t>
+      </w:r>
+      <w:r>
+        <w:rPr>
+          <w:lang w:val="en-US"/>
+        </w:rPr>
+        <w:t xml:space="preserve"> fitur-fitur</w:t>
+      </w:r>
+      <w:r>
+        <w:rPr>
+          <w:lang w:val="en-US"/>
+        </w:rPr>
+        <w:t xml:space="preserve"> Google Maps untuk dimanfaatkan fungsi-fungsi nya untuk digunakan pada berbagai bidang</w:t>
+      </w:r>
+      <w:r>
+        <w:rPr>
+          <w:lang w:val="en-US"/>
+        </w:rPr>
+        <w:t xml:space="preserve"> </w:t>
       </w:r>
       <w:r>
         <w:rPr>
@@ -1462,7 +1092,7 @@
         <w:rPr>
           <w:lang w:val="en-US"/>
         </w:rPr>
-        <w:instrText xml:space="preserve"> ADDIN ZOTERO_ITEM CSL_CITATION {"citationID":"u3luZnlM","properties":{"formattedCitation":"[1]","plainCitation":"[1]","noteIndex":0},"citationItems":[{"id":72,"uris":["http://zotero.org/users/7245423/items/UY72W3YY"],"uri":["http://zotero.org/users/7245423/items/UY72W3YY"],"itemData":{"id":72,"type":"article-journal","abstract":"Geographic Information System (GIS) that technology is an invaluable tool and is essential to store, manipulate, analyze and display back natural conditions with the help of data and spatial attributes. Bengkulu city is a student city in the province of Bengkulu, there are many universities both public and private sector are spread across the city, but not everyone knows about college lay in Bengkulu city, especially the location or the location of the college. The purpose of this research is to create a geographic information system directory of colleges in the city of Bengkulu that can be used by the institution and the community to support the development of education in the city of Bengkulu. Research conducted at the University Dehasen which began in January to February 2015. In this research, data collection is done by using the method of observation, interviews, and literature. From the results of this study indicate that the presence of a geographic information system directory of colleges in the city of Bengkulu, can provide significant benefits for students and new students determines the location and profile of universities in the city of Bengkulu.","issue":"2","language":"id","page":"11","source":"Zotero","title":"PEMANFAATAN GOOGLE MAPS API PADA SISTEM INFORMASI GEOGRAFIS DIREKTORI PERGURUAN TINGGI DI KOTA BENGKULU","volume":"11","author":[{"family":"Ariyanti","given":"Rena"},{"family":"Kanedi","given":"Indra"}],"issued":{"date-parts":[["2015"]]}}}],"schema":"https://github.com/citation-style-language/schema/raw/master/csl-citation.json"} </w:instrText>
+        <w:instrText xml:space="preserve"> ADDIN ZOTERO_ITEM CSL_CITATION {"citationID":"3Yx2EseA","properties":{"formattedCitation":"[4]","plainCitation":"[4]","noteIndex":0},"citationItems":[{"id":82,"uris":["http://zotero.org/users/7245423/items/SNVLDS5E"],"uri":["http://zotero.org/users/7245423/items/SNVLDS5E"],"itemData":{"id":82,"type":"article-journal","abstract":"In today’s scenario, mobile computing has advanced to such an extent where the user has access to all the information on a single device. Today people are always moving with mobile devices like laptops, cell phones, tablets etc. Using the user’s geographic location, a lot of information related to the user of the mobile device can be collected. The knowledge of mobile user's location can improve the class of services and applications that can be provided to the mobile device user. These classes of applications and services are termed as location based services. Location Based Service (LBS) is a kind of service that helps in getting the geographical location of the user and more useful information near to the user location. This location based information can be obtained in different terms such as position, vicinity, proximity, context, maps, routes, places etc. Our paper focuses on LBS in detail and identifies key components of LBS for providing this service to the user on the Android platform. It also explains the use and implementation of Google Maps and its APIs in getting various location based information on Android.","container-title":"International Journal of Engineering and Computer Science","ISSN":"2319-7242","issue":"03","journalAbbreviation":"int. jour. eng. com. sci","language":"en","note":"number: 03","source":"103.53.42.157","title":"Location Based Services and Integration of Google Maps in Android","URL":"http://103.53.42.157/index.php/ijecs/article/view/190","volume":"3","author":[{"family":"Doshi","given":"Pankti"},{"family":"Jain","given":"Pooja"},{"family":"Shakwala","given":"Abhishek"}],"accessed":{"date-parts":[["2021",1,22]]},"issued":{"date-parts":[["2014",3,28]]}}}],"schema":"https://github.com/citation-style-language/schema/raw/master/csl-citation.json"} </w:instrText>
       </w:r>
       <w:r>
         <w:rPr>
@@ -1474,112 +1104,7 @@
         <w:rPr>
           <w:rFonts w:cs="Times New Roman"/>
         </w:rPr>
-        <w:t>[1]</w:t>
-      </w:r>
-      <w:r>
-        <w:rPr>
-          <w:lang w:val="en-US"/>
-        </w:rPr>
-        <w:fldChar w:fldCharType="end"/>
-      </w:r>
-      <w:r>
-        <w:rPr>
-          <w:lang w:val="en-US"/>
-        </w:rPr>
-        <w:t xml:space="preserve"> </w:t>
-      </w:r>
-      <w:r>
-        <w:rPr>
-          <w:lang w:val="en-US"/>
-        </w:rPr>
-        <w:t xml:space="preserve">yang disediakan oleh Google melalui </w:t>
-      </w:r>
-      <w:r>
-        <w:rPr>
-          <w:i/>
-          <w:lang w:val="en-US"/>
-        </w:rPr>
-        <w:t>google play services</w:t>
-      </w:r>
-      <w:r>
-        <w:rPr>
-          <w:lang w:val="en-US"/>
-        </w:rPr>
-        <w:t xml:space="preserve"> </w:t>
-      </w:r>
-      <w:r>
-        <w:rPr>
-          <w:i/>
-          <w:lang w:val="en-US"/>
-        </w:rPr>
-        <w:t>library</w:t>
-      </w:r>
-      <w:r>
-        <w:rPr>
-          <w:lang w:val="en-US"/>
-        </w:rPr>
-        <w:t xml:space="preserve"> yang dapat didownload secara eksternal dari situs android developer atau dari </w:t>
-      </w:r>
-      <w:r>
-        <w:rPr>
-          <w:i/>
-          <w:lang w:val="en-US"/>
-        </w:rPr>
-        <w:t>android SDK manager</w:t>
-      </w:r>
-      <w:r>
-        <w:rPr>
-          <w:lang w:val="en-US"/>
-        </w:rPr>
-        <w:t>.S</w:t>
-      </w:r>
-      <w:r>
-        <w:rPr>
-          <w:lang w:val="en-US"/>
-        </w:rPr>
-        <w:t>ehingga aplikasi android dapat mengintegrasi</w:t>
-      </w:r>
-      <w:r>
-        <w:rPr>
-          <w:lang w:val="en-US"/>
-        </w:rPr>
-        <w:t xml:space="preserve"> fitur-fitur</w:t>
-      </w:r>
-      <w:r>
-        <w:rPr>
-          <w:lang w:val="en-US"/>
-        </w:rPr>
-        <w:t xml:space="preserve"> Google Maps untuk dimanfaatkan fungsi-fungsi nya untuk digunakan pada berbagai bidang</w:t>
-      </w:r>
-      <w:r>
-        <w:rPr>
-          <w:lang w:val="en-US"/>
-        </w:rPr>
-        <w:t xml:space="preserve"> </w:t>
-      </w:r>
-      <w:r>
-        <w:rPr>
-          <w:lang w:val="en-US"/>
-        </w:rPr>
-        <w:fldChar w:fldCharType="begin"/>
-      </w:r>
-      <w:r>
-        <w:rPr>
-          <w:lang w:val="en-US"/>
-        </w:rPr>
-        <w:instrText xml:space="preserve"> ADDIN ZOTERO_ITEM CSL_CITATION {"citationID":"3Yx2EseA","properties":{"formattedCitation":"[3]","plainCitation":"[3]","noteIndex":0},"citationItems":[{"id":82,"uris":["http://zotero.org/users/7245423/items/SNVLDS5E"],"uri":["http://zotero.org/users/7245423/items/SNVLDS5E"],"itemData":{"id":82,"type":"article-journal","abstract":"In today’s scenario, mobile computing has advanced to such an extent where the user has access to all the information on a single device. Today people are always moving with mobile devices like laptops, cell phones, tablets etc. Using the user’s geographic location, a lot of information related to the user of the mobile device can be collected. The knowledge of mobile user's location can improve the class of services and applications that can be provided to the mobile device user. These classes of applications and services are termed as location based services. Location Based Service (LBS) is a kind of service that helps in getting the geographical location of the user and more useful information near to the user location. This location based information can be obtained in different terms such as position, vicinity, proximity, context, maps, routes, places etc. Our paper focuses on LBS in detail and identifies key components of LBS for providing this service to the user on the Android platform. It also explains the use and implementation of Google Maps and its APIs in getting various location based information on Android.","container-title":"International Journal of Engineering and Computer Science","ISSN":"2319-7242","issue":"03","journalAbbreviation":"int. jour. eng. com. sci","language":"en","note":"number: 03","source":"103.53.42.157","title":"Location Based Services and Integration of Google Maps in Android","URL":"http://103.53.42.157/index.php/ijecs/article/view/190","volume":"3","author":[{"family":"Doshi","given":"Pankti"},{"family":"Jain","given":"Pooja"},{"family":"Shakwala","given":"Abhishek"}],"accessed":{"date-parts":[["2021",1,22]]},"issued":{"date-parts":[["2014",3,28]]}}}],"schema":"https://github.com/citation-style-language/schema/raw/master/csl-citation.json"} </w:instrText>
-      </w:r>
-      <w:r>
-        <w:rPr>
-          <w:lang w:val="en-US"/>
-        </w:rPr>
-        <w:fldChar w:fldCharType="separate"/>
-      </w:r>
-      <w:r>
-        <w:rPr>
-          <w:rFonts w:cs="Times New Roman"/>
-        </w:rPr>
-        <w:t>[3]</w:t>
+        <w:t>[4]</w:t>
       </w:r>
       <w:r>
         <w:rPr>
@@ -1665,7 +1190,7 @@
         <w:rPr>
           <w:lang w:val="en-US"/>
         </w:rPr>
-        <w:instrText xml:space="preserve"> ADDIN ZOTERO_ITEM CSL_CITATION {"citationID":"ZSYYpPCt","properties":{"formattedCitation":"[4]","plainCitation":"[4]","noteIndex":0},"citationItems":[{"id":69,"uris":["http://zotero.org/users/7245423/items/PPEL7IHL"],"uri":["http://zotero.org/users/7245423/items/PPEL7IHL"],"itemData":{"id":69,"type":"article-journal","abstract":"Parents have a very important responsibility in shaping the attitude and behavior of their children. parents can, shape their child's behavior by monitoring their daily activities, such as where he or she goes and what locations the child has visited. but sometimes from every parent can not control the child who went anywhere because of busy and sometimes the child who was asked could lie. To assist in supervising the child in his or her daily activities, especially the location of the site, it is necessary to have a location monitoring system or child position monitor based on the android smartphone that it uses with the utilization of Global Positioning System (GPS) technology as a tracking device. With this child's location monitoring system, it can assist parents in knowing the locations their children have visited and displayed in the form of Google Maps interface so as to assist parents' supervision of their children in realtime.","language":"id","page":"5","source":"Zotero","title":"Implementasi Teknologi GPS Tracking Smartphone Sebagai Aplikasi Monitoring Lokasi Anak","author":[{"family":"Muawwal","given":"Ahyar"}]}}],"schema":"https://github.com/citation-style-language/schema/raw/master/csl-citation.json"} </w:instrText>
+        <w:instrText xml:space="preserve"> ADDIN ZOTERO_ITEM CSL_CITATION {"citationID":"ZSYYpPCt","properties":{"formattedCitation":"[5]","plainCitation":"[5]","noteIndex":0},"citationItems":[{"id":69,"uris":["http://zotero.org/users/7245423/items/PPEL7IHL"],"uri":["http://zotero.org/users/7245423/items/PPEL7IHL"],"itemData":{"id":69,"type":"article-journal","abstract":"Parents have a very important responsibility in shaping the attitude and behavior of their children. parents can, shape their child's behavior by monitoring their daily activities, such as where he or she goes and what locations the child has visited. but sometimes from every parent can not control the child who went anywhere because of busy and sometimes the child who was asked could lie. To assist in supervising the child in his or her daily activities, especially the location of the site, it is necessary to have a location monitoring system or child position monitor based on the android smartphone that it uses with the utilization of Global Positioning System (GPS) technology as a tracking device. With this child's location monitoring system, it can assist parents in knowing the locations their children have visited and displayed in the form of Google Maps interface so as to assist parents' supervision of their children in realtime.","language":"id","page":"5","source":"Zotero","title":"Implementasi Teknologi GPS Tracking Smartphone Sebagai Aplikasi Monitoring Lokasi Anak","author":[{"family":"Muawwal","given":"Ahyar"}]}}],"schema":"https://github.com/citation-style-language/schema/raw/master/csl-citation.json"} </w:instrText>
       </w:r>
       <w:r>
         <w:rPr>
@@ -1677,7 +1202,7 @@
         <w:rPr>
           <w:rFonts w:cs="Times New Roman"/>
         </w:rPr>
-        <w:t>[4]</w:t>
+        <w:t>[5]</w:t>
       </w:r>
       <w:r>
         <w:rPr>
@@ -1701,7 +1226,7 @@
         <w:rPr>
           <w:lang w:val="en-US"/>
         </w:rPr>
-        <w:instrText xml:space="preserve"> ADDIN ZOTERO_ITEM CSL_CITATION {"citationID":"hCCZ5egG","properties":{"formattedCitation":"[4]","plainCitation":"[4]","noteIndex":0},"citationItems":[{"id":69,"uris":["http://zotero.org/users/7245423/items/PPEL7IHL"],"uri":["http://zotero.org/users/7245423/items/PPEL7IHL"],"itemData":{"id":69,"type":"article-journal","abstract":"Parents have a very important responsibility in shaping the attitude and behavior of their children. parents can, shape their child's behavior by monitoring their daily activities, such as where he or she goes and what locations the child has visited. but sometimes from every parent can not control the child who went anywhere because of busy and sometimes the child who was asked could lie. To assist in supervising the child in his or her daily activities, especially the location of the site, it is necessary to have a location monitoring system or child position monitor based on the android smartphone that it uses with the utilization of Global Positioning System (GPS) technology as a tracking device. With this child's location monitoring system, it can assist parents in knowing the locations their children have visited and displayed in the form of Google Maps interface so as to assist parents' supervision of their children in realtime.","language":"id","page":"5","source":"Zotero","title":"Implementasi Teknologi GPS Tracking Smartphone Sebagai Aplikasi Monitoring Lokasi Anak","author":[{"family":"Muawwal","given":"Ahyar"}]}}],"schema":"https://github.com/citation-style-language/schema/raw/master/csl-citation.json"} </w:instrText>
+        <w:instrText xml:space="preserve"> ADDIN ZOTERO_ITEM CSL_CITATION {"citationID":"hCCZ5egG","properties":{"formattedCitation":"[5]","plainCitation":"[5]","noteIndex":0},"citationItems":[{"id":69,"uris":["http://zotero.org/users/7245423/items/PPEL7IHL"],"uri":["http://zotero.org/users/7245423/items/PPEL7IHL"],"itemData":{"id":69,"type":"article-journal","abstract":"Parents have a very important responsibility in shaping the attitude and behavior of their children. parents can, shape their child's behavior by monitoring their daily activities, such as where he or she goes and what locations the child has visited. but sometimes from every parent can not control the child who went anywhere because of busy and sometimes the child who was asked could lie. To assist in supervising the child in his or her daily activities, especially the location of the site, it is necessary to have a location monitoring system or child position monitor based on the android smartphone that it uses with the utilization of Global Positioning System (GPS) technology as a tracking device. With this child's location monitoring system, it can assist parents in knowing the locations their children have visited and displayed in the form of Google Maps interface so as to assist parents' supervision of their children in realtime.","language":"id","page":"5","source":"Zotero","title":"Implementasi Teknologi GPS Tracking Smartphone Sebagai Aplikasi Monitoring Lokasi Anak","author":[{"family":"Muawwal","given":"Ahyar"}]}}],"schema":"https://github.com/citation-style-language/schema/raw/master/csl-citation.json"} </w:instrText>
       </w:r>
       <w:r>
         <w:rPr>
@@ -1713,7 +1238,7 @@
         <w:rPr>
           <w:rFonts w:cs="Times New Roman"/>
         </w:rPr>
-        <w:t>[4]</w:t>
+        <w:t>[5]</w:t>
       </w:r>
       <w:r>
         <w:rPr>
@@ -1856,7 +1381,7 @@
         <w:rPr>
           <w:lang w:val="en-US"/>
         </w:rPr>
-        <w:instrText xml:space="preserve"> ADDIN ZOTERO_ITEM CSL_CITATION {"citationID":"OyBxzZHd","properties":{"formattedCitation":"[5]","plainCitation":"[5]","noteIndex":0},"citationItems":[{"id":85,"uris":["http://zotero.org/users/7245423/items/N7A4FPSA"],"uri":["http://zotero.org/users/7245423/items/N7A4FPSA"],"itemData":{"id":85,"type":"article-journal","abstract":"Kereta api adalah tranportasi umum yang sering digunakan oleh masyarakat Indonesia. Khusus untuk Jabodetabek sendiri, telah melayani 72 stasiun dengan jengkauan rute 184,5 km. Dibutuhkan informasi mengenai kereta api baik itu stasiun maupun kereta. Saat ini, smartphone sudah menyediakan perangkat Global Positioning System (GPS) yang dapat membantu pengguna menentukan posisinya. LocationBased Service (LBS) memanfaatkan teknologi GPS dalam pengaplikasiannya juga dapat menentukan posisi tempat-tempat tertentu. Dalam membangun rancangan aplikasi ini terdapat tiga tahapan penelitian yaitu, tahapan perencanaan, tahapan analisis, dan tahapan perancangan aplikasi. Hasil penelitian ini adalah sebuah rancangan aplikasi sistem informasi kereta api di Jabodetabek yang dapat digunakan oleh pengguna untuk mengetahui informasi perjalanan kereta api. Aplikasi ini terintegrasi dengan layanan Google Map dalam penentuan jalur antara user dengan suatu tempat dan untuk menampilkan lokasi, informasi dan petunjuk tentang stasiun dan kereta.","container-title":"JURNAL SISFOTEK GLOBAL","DOI":"10.38101/sisfotek.v7i2.146","ISSN":"2721-3161","issue":"2","language":"en","note":"number: 2","source":"stmikglobal.ac.id","title":"Implementasi Global Positioning System (GPS) dan Location Based Service (LSB) pada Sistem Informasi Kereta Api untuk Wilayah Jabodetabe","URL":"https://stmikglobal.ac.id/journal/index.php/sisfotek/article/view/146","volume":"7","author":[{"family":"Alfeno","given":"Sandro"},{"family":"Devi","given":"Ririn Eka Cipta"}],"accessed":{"date-parts":[["2021",1,22]]},"issued":{"date-parts":[["2017",9,20]]}}}],"schema":"https://github.com/citation-style-language/schema/raw/master/csl-citation.json"} </w:instrText>
+        <w:instrText xml:space="preserve"> ADDIN ZOTERO_ITEM CSL_CITATION {"citationID":"OyBxzZHd","properties":{"formattedCitation":"[6]","plainCitation":"[6]","noteIndex":0},"citationItems":[{"id":85,"uris":["http://zotero.org/users/7245423/items/N7A4FPSA"],"uri":["http://zotero.org/users/7245423/items/N7A4FPSA"],"itemData":{"id":85,"type":"article-journal","abstract":"Kereta api adalah tranportasi umum yang sering digunakan oleh masyarakat Indonesia. Khusus untuk Jabodetabek sendiri, telah melayani 72 stasiun dengan jengkauan rute 184,5 km. Dibutuhkan informasi mengenai kereta api baik itu stasiun maupun kereta. Saat ini, smartphone sudah menyediakan perangkat Global Positioning System (GPS) yang dapat membantu pengguna menentukan posisinya. LocationBased Service (LBS) memanfaatkan teknologi GPS dalam pengaplikasiannya juga dapat menentukan posisi tempat-tempat tertentu. Dalam membangun rancangan aplikasi ini terdapat tiga tahapan penelitian yaitu, tahapan perencanaan, tahapan analisis, dan tahapan perancangan aplikasi. Hasil penelitian ini adalah sebuah rancangan aplikasi sistem informasi kereta api di Jabodetabek yang dapat digunakan oleh pengguna untuk mengetahui informasi perjalanan kereta api. Aplikasi ini terintegrasi dengan layanan Google Map dalam penentuan jalur antara user dengan suatu tempat dan untuk menampilkan lokasi, informasi dan petunjuk tentang stasiun dan kereta.","container-title":"JURNAL SISFOTEK GLOBAL","DOI":"10.38101/sisfotek.v7i2.146","ISSN":"2721-3161","issue":"2","language":"en","note":"number: 2","source":"stmikglobal.ac.id","title":"Implementasi Global Positioning System (GPS) dan Location Based Service (LSB) pada Sistem Informasi Kereta Api untuk Wilayah Jabodetabe","URL":"https://stmikglobal.ac.id/journal/index.php/sisfotek/article/view/146","volume":"7","author":[{"family":"Alfeno","given":"Sandro"},{"family":"Devi","given":"Ririn Eka Cipta"}],"accessed":{"date-parts":[["2021",1,22]]},"issued":{"date-parts":[["2017",9,20]]}}}],"schema":"https://github.com/citation-style-language/schema/raw/master/csl-citation.json"} </w:instrText>
       </w:r>
       <w:r>
         <w:rPr>
@@ -1868,7 +1393,7 @@
         <w:rPr>
           <w:rFonts w:cs="Times New Roman"/>
         </w:rPr>
-        <w:t>[5]</w:t>
+        <w:t>[6]</w:t>
       </w:r>
       <w:r>
         <w:rPr>
@@ -1960,7 +1485,7 @@
           <w:i/>
           <w:lang w:val="en-US"/>
         </w:rPr>
-        <w:instrText xml:space="preserve"> ADDIN ZOTERO_ITEM CSL_CITATION {"citationID":"Tzf4fFSp","properties":{"formattedCitation":"[5]","plainCitation":"[5]","noteIndex":0},"citationItems":[{"id":85,"uris":["http://zotero.org/users/7245423/items/N7A4FPSA"],"uri":["http://zotero.org/users/7245423/items/N7A4FPSA"],"itemData":{"id":85,"type":"article-journal","abstract":"Kereta api adalah tranportasi umum yang sering digunakan oleh masyarakat Indonesia. Khusus untuk Jabodetabek sendiri, telah melayani 72 stasiun dengan jengkauan rute 184,5 km. Dibutuhkan informasi mengenai kereta api baik itu stasiun maupun kereta. Saat ini, smartphone sudah menyediakan perangkat Global Positioning System (GPS) yang dapat membantu pengguna menentukan posisinya. LocationBased Service (LBS) memanfaatkan teknologi GPS dalam pengaplikasiannya juga dapat menentukan posisi tempat-tempat tertentu. Dalam membangun rancangan aplikasi ini terdapat tiga tahapan penelitian yaitu, tahapan perencanaan, tahapan analisis, dan tahapan perancangan aplikasi. Hasil penelitian ini adalah sebuah rancangan aplikasi sistem informasi kereta api di Jabodetabek yang dapat digunakan oleh pengguna untuk mengetahui informasi perjalanan kereta api. Aplikasi ini terintegrasi dengan layanan Google Map dalam penentuan jalur antara user dengan suatu tempat dan untuk menampilkan lokasi, informasi dan petunjuk tentang stasiun dan kereta.","container-title":"JURNAL SISFOTEK GLOBAL","DOI":"10.38101/sisfotek.v7i2.146","ISSN":"2721-3161","issue":"2","language":"en","note":"number: 2","source":"stmikglobal.ac.id","title":"Implementasi Global Positioning System (GPS) dan Location Based Service (LSB) pada Sistem Informasi Kereta Api untuk Wilayah Jabodetabe","URL":"https://stmikglobal.ac.id/journal/index.php/sisfotek/article/view/146","volume":"7","author":[{"family":"Alfeno","given":"Sandro"},{"family":"Devi","given":"Ririn Eka Cipta"}],"accessed":{"date-parts":[["2021",1,22]]},"issued":{"date-parts":[["2017",9,20]]}}}],"schema":"https://github.com/citation-style-language/schema/raw/master/csl-citation.json"} </w:instrText>
+        <w:instrText xml:space="preserve"> ADDIN ZOTERO_ITEM CSL_CITATION {"citationID":"Tzf4fFSp","properties":{"formattedCitation":"[6]","plainCitation":"[6]","noteIndex":0},"citationItems":[{"id":85,"uris":["http://zotero.org/users/7245423/items/N7A4FPSA"],"uri":["http://zotero.org/users/7245423/items/N7A4FPSA"],"itemData":{"id":85,"type":"article-journal","abstract":"Kereta api adalah tranportasi umum yang sering digunakan oleh masyarakat Indonesia. Khusus untuk Jabodetabek sendiri, telah melayani 72 stasiun dengan jengkauan rute 184,5 km. Dibutuhkan informasi mengenai kereta api baik itu stasiun maupun kereta. Saat ini, smartphone sudah menyediakan perangkat Global Positioning System (GPS) yang dapat membantu pengguna menentukan posisinya. LocationBased Service (LBS) memanfaatkan teknologi GPS dalam pengaplikasiannya juga dapat menentukan posisi tempat-tempat tertentu. Dalam membangun rancangan aplikasi ini terdapat tiga tahapan penelitian yaitu, tahapan perencanaan, tahapan analisis, dan tahapan perancangan aplikasi. Hasil penelitian ini adalah sebuah rancangan aplikasi sistem informasi kereta api di Jabodetabek yang dapat digunakan oleh pengguna untuk mengetahui informasi perjalanan kereta api. Aplikasi ini terintegrasi dengan layanan Google Map dalam penentuan jalur antara user dengan suatu tempat dan untuk menampilkan lokasi, informasi dan petunjuk tentang stasiun dan kereta.","container-title":"JURNAL SISFOTEK GLOBAL","DOI":"10.38101/sisfotek.v7i2.146","ISSN":"2721-3161","issue":"2","language":"en","note":"number: 2","source":"stmikglobal.ac.id","title":"Implementasi Global Positioning System (GPS) dan Location Based Service (LSB) pada Sistem Informasi Kereta Api untuk Wilayah Jabodetabe","URL":"https://stmikglobal.ac.id/journal/index.php/sisfotek/article/view/146","volume":"7","author":[{"family":"Alfeno","given":"Sandro"},{"family":"Devi","given":"Ririn Eka Cipta"}],"accessed":{"date-parts":[["2021",1,22]]},"issued":{"date-parts":[["2017",9,20]]}}}],"schema":"https://github.com/citation-style-language/schema/raw/master/csl-citation.json"} </w:instrText>
       </w:r>
       <w:r>
         <w:rPr>
@@ -1973,7 +1498,7 @@
         <w:rPr>
           <w:rFonts w:cs="Times New Roman"/>
         </w:rPr>
-        <w:t>[5]</w:t>
+        <w:t>[6]</w:t>
       </w:r>
       <w:r>
         <w:rPr>
@@ -2141,7 +1666,7 @@
         <w:rPr>
           <w:lang w:val="en-US"/>
         </w:rPr>
-        <w:instrText xml:space="preserve"> ADDIN ZOTERO_ITEM CSL_CITATION {"citationID":"H8xydORS","properties":{"formattedCitation":"[6]","plainCitation":"[6]","noteIndex":0},"citationItems":[{"id":92,"uris":["http://zotero.org/users/7245423/items/A5Z3Q75W"],"uri":["http://zotero.org/users/7245423/items/A5Z3Q75W"],"itemData":{"id":92,"type":"article-journal","abstract":"Geocoding has become a routine task for many research investigations to conduct spatial analysis. However, the output quality of geocoding systems is found to impact the conclusions of subsequent studies that employ this workflow. The published development of geocoding systems has been limited to the same set of interpolation methods and reference data sets for quite some time. We introduce a novel geocoding approach utilizing object detection on remotely sensed imagery based on a deep learning framework to generate rooftop geocoding output. This allows geocoding systems to use and output exact building locations without employing typical geocoding interpolation methods or being completely limited by the availability of reference data sets. The utility of the proposed approach is demonstrated over a sample of 22,481 addresses resulting in significant spatial error reduction and match rates comparable to typical geocoding methods. For different land-use types, our approach performs better on low-density residential and commercial addresses than on high-density residential addresses. With appropriate model setup and training, the proposed approach can be extended to search different object locations and to generate new address and point-of-interest reference data sets.","container-title":"Transactions in GIS","DOI":"https://doi.org/10.1111/tgis.12536","ISSN":"1467-9671","issue":"3","language":"en","note":"_eprint: https://onlinelibrary.wiley.com/doi/pdf/10.1111/tgis.12536","page":"495-514","source":"Wiley Online Library","title":"A deep learning approach for rooftop geocoding","volume":"23","author":[{"family":"Yin","given":"Zhengcong"},{"family":"Ma","given":"Andong"},{"family":"Goldberg","given":"Daniel W."}],"issued":{"date-parts":[["2019"]]}}}],"schema":"https://github.com/citation-style-language/schema/raw/master/csl-citation.json"} </w:instrText>
+        <w:instrText xml:space="preserve"> ADDIN ZOTERO_ITEM CSL_CITATION {"citationID":"H8xydORS","properties":{"formattedCitation":"[7]","plainCitation":"[7]","noteIndex":0},"citationItems":[{"id":92,"uris":["http://zotero.org/users/7245423/items/A5Z3Q75W"],"uri":["http://zotero.org/users/7245423/items/A5Z3Q75W"],"itemData":{"id":92,"type":"article-journal","abstract":"Geocoding has become a routine task for many research investigations to conduct spatial analysis. However, the output quality of geocoding systems is found to impact the conclusions of subsequent studies that employ this workflow. The published development of geocoding systems has been limited to the same set of interpolation methods and reference data sets for quite some time. We introduce a novel geocoding approach utilizing object detection on remotely sensed imagery based on a deep learning framework to generate rooftop geocoding output. This allows geocoding systems to use and output exact building locations without employing typical geocoding interpolation methods or being completely limited by the availability of reference data sets. The utility of the proposed approach is demonstrated over a sample of 22,481 addresses resulting in significant spatial error reduction and match rates comparable to typical geocoding methods. For different land-use types, our approach performs better on low-density residential and commercial addresses than on high-density residential addresses. With appropriate model setup and training, the proposed approach can be extended to search different object locations and to generate new address and point-of-interest reference data sets.","container-title":"Transactions in GIS","DOI":"https://doi.org/10.1111/tgis.12536","ISSN":"1467-9671","issue":"3","language":"en","note":"_eprint: https://onlinelibrary.wiley.com/doi/pdf/10.1111/tgis.12536","page":"495-514","source":"Wiley Online Library","title":"A deep learning approach for rooftop geocoding","volume":"23","author":[{"family":"Yin","given":"Zhengcong"},{"family":"Ma","given":"Andong"},{"family":"Goldberg","given":"Daniel W."}],"issued":{"date-parts":[["2019"]]}}}],"schema":"https://github.com/citation-style-language/schema/raw/master/csl-citation.json"} </w:instrText>
       </w:r>
       <w:r>
         <w:rPr>
@@ -2153,7 +1678,7 @@
         <w:rPr>
           <w:rFonts w:cs="Times New Roman"/>
         </w:rPr>
-        <w:t>[6]</w:t>
+        <w:t>[7]</w:t>
       </w:r>
       <w:r>
         <w:rPr>
@@ -2205,7 +1730,7 @@
         <w:rPr>
           <w:lang w:val="en-US"/>
         </w:rPr>
-        <w:instrText xml:space="preserve"> ADDIN ZOTERO_ITEM CSL_CITATION {"citationID":"r8KYqLdP","properties":{"formattedCitation":"[7]","plainCitation":"[7]","noteIndex":0},"citationItems":[{"id":94,"uris":["http://zotero.org/users/7245423/items/SQ7HJQL6"],"uri":["http://zotero.org/users/7245423/items/SQ7HJQL6"],"itemData":{"id":94,"type":"webpage","title":"What is geocoding?—ArcMap | Documentation","URL":"https://desktop.arcgis.com/en/arcmap/latest/manage-data/geocoding/what-is-geocoding.htm","accessed":{"date-parts":[["2021",1,22]]}}}],"schema":"https://github.com/citation-style-language/schema/raw/master/csl-citation.json"} </w:instrText>
+        <w:instrText xml:space="preserve"> ADDIN ZOTERO_ITEM CSL_CITATION {"citationID":"r8KYqLdP","properties":{"formattedCitation":"[8]","plainCitation":"[8]","noteIndex":0},"citationItems":[{"id":94,"uris":["http://zotero.org/users/7245423/items/SQ7HJQL6"],"uri":["http://zotero.org/users/7245423/items/SQ7HJQL6"],"itemData":{"id":94,"type":"webpage","title":"What is geocoding?—ArcMap | Documentation","URL":"https://desktop.arcgis.com/en/arcmap/latest/manage-data/geocoding/what-is-geocoding.htm","accessed":{"date-parts":[["2021",1,22]]}}}],"schema":"https://github.com/citation-style-language/schema/raw/master/csl-citation.json"} </w:instrText>
       </w:r>
       <w:r>
         <w:rPr>
@@ -2217,7 +1742,7 @@
         <w:rPr>
           <w:rFonts w:cs="Times New Roman"/>
         </w:rPr>
-        <w:t>[7]</w:t>
+        <w:t>[8]</w:t>
       </w:r>
       <w:r>
         <w:rPr>
@@ -2333,7 +1858,7 @@
         <w:rPr>
           <w:lang w:val="en-US"/>
         </w:rPr>
-        <w:instrText xml:space="preserve"> ADDIN ZOTERO_ITEM CSL_CITATION {"citationID":"N7kd6f8O","properties":{"formattedCitation":"[8]","plainCitation":"[8]","noteIndex":0},"citationItems":[{"id":97,"uris":["http://zotero.org/users/7245423/items/U85GAJDM"],"uri":["http://zotero.org/users/7245423/items/U85GAJDM"],"itemData":{"id":97,"type":"article-journal","abstract":"This article describes opencagegeo and its (simpliﬁed) immediate version opencagegeoi, which allow the user to obtain latitudes and longitudes for addresses (forward geocoding) and retrieve addresses from latitude longitude pairs (reverse geocoding). opencagegeo uses OpenCage Data’s geocoding application programming interface (API) which has very ﬂexible terms of use. Contrary to other geocoders in Stata (using Google Maps’, MapQuest’s or HERE Maps’ APIs), OpenCage Data does not restrict the use of geocodes and explicitly allows data storage.","language":"en","page":"10","source":"Zotero","title":"Opencagegeo: Stata Module for Forward and Reverse Geocoding","author":[{"family":"Zeigermann","given":"Lars"}]}}],"schema":"https://github.com/citation-style-language/schema/raw/master/csl-citation.json"} </w:instrText>
+        <w:instrText xml:space="preserve"> ADDIN ZOTERO_ITEM CSL_CITATION {"citationID":"N7kd6f8O","properties":{"formattedCitation":"[9]","plainCitation":"[9]","noteIndex":0},"citationItems":[{"id":97,"uris":["http://zotero.org/users/7245423/items/U85GAJDM"],"uri":["http://zotero.org/users/7245423/items/U85GAJDM"],"itemData":{"id":97,"type":"article-journal","abstract":"This article describes opencagegeo and its (simpliﬁed) immediate version opencagegeoi, which allow the user to obtain latitudes and longitudes for addresses (forward geocoding) and retrieve addresses from latitude longitude pairs (reverse geocoding). opencagegeo uses OpenCage Data’s geocoding application programming interface (API) which has very ﬂexible terms of use. Contrary to other geocoders in Stata (using Google Maps’, MapQuest’s or HERE Maps’ APIs), OpenCage Data does not restrict the use of geocodes and explicitly allows data storage.","language":"en","page":"10","source":"Zotero","title":"Opencagegeo: Stata Module for Forward and Reverse Geocoding","author":[{"family":"Zeigermann","given":"Lars"}]}}],"schema":"https://github.com/citation-style-language/schema/raw/master/csl-citation.json"} </w:instrText>
       </w:r>
       <w:r>
         <w:rPr>
@@ -2345,7 +1870,7 @@
         <w:rPr>
           <w:rFonts w:cs="Times New Roman"/>
         </w:rPr>
-        <w:t>[8]</w:t>
+        <w:t>[9]</w:t>
       </w:r>
       <w:r>
         <w:rPr>
@@ -2407,7 +1932,7 @@
         <w:rPr>
           <w:lang w:val="en-US"/>
         </w:rPr>
-        <w:instrText xml:space="preserve"> ADDIN ZOTERO_ITEM CSL_CITATION {"citationID":"J319WYcG","properties":{"formattedCitation":"[9]","plainCitation":"[9]","noteIndex":0},"citationItems":[{"id":98,"uris":["http://zotero.org/users/7245423/items/B4U9VNRG"],"uri":["http://zotero.org/users/7245423/items/B4U9VNRG"],"itemData":{"id":98,"type":"webpage","abstract":"Geocoding converts addresses into geographic coordinates to be placed on a map. Reverse Geocoding finds an address based on geographic coordinates or place IDs.","container-title":"Google Developers","language":"en","title":"Overview | Geocoding API","URL":"https://developers.google.com/maps/documentation/geocoding/overview","accessed":{"date-parts":[["2021",1,22]]}}}],"schema":"https://github.com/citation-style-language/schema/raw/master/csl-citation.json"} </w:instrText>
+        <w:instrText xml:space="preserve"> ADDIN ZOTERO_ITEM CSL_CITATION {"citationID":"J319WYcG","properties":{"formattedCitation":"[10]","plainCitation":"[10]","noteIndex":0},"citationItems":[{"id":98,"uris":["http://zotero.org/users/7245423/items/B4U9VNRG"],"uri":["http://zotero.org/users/7245423/items/B4U9VNRG"],"itemData":{"id":98,"type":"webpage","abstract":"Geocoding converts addresses into geographic coordinates to be placed on a map. Reverse Geocoding finds an address based on geographic coordinates or place IDs.","container-title":"Google Developers","language":"en","title":"Overview | Geocoding API","URL":"https://developers.google.com/maps/documentation/geocoding/overview","accessed":{"date-parts":[["2021",1,22]]}}}],"schema":"https://github.com/citation-style-language/schema/raw/master/csl-citation.json"} </w:instrText>
       </w:r>
       <w:r>
         <w:rPr>
@@ -2419,7 +1944,7 @@
         <w:rPr>
           <w:rFonts w:cs="Times New Roman"/>
         </w:rPr>
-        <w:t>[9]</w:t>
+        <w:t>[10]</w:t>
       </w:r>
       <w:r>
         <w:rPr>
@@ -2604,7 +2129,7 @@
         <w:rPr>
           <w:lang w:val="en-US"/>
         </w:rPr>
-        <w:instrText xml:space="preserve"> ADDIN ZOTERO_ITEM CSL_CITATION {"citationID":"9kcdomEB","properties":{"formattedCitation":"[10]","plainCitation":"[10]","noteIndex":0},"citationItems":[{"id":60,"uris":["http://zotero.org/users/7245423/items/YZGSTG7E"],"uri":["http://zotero.org/users/7245423/items/YZGSTG7E"],"itemData":{"id":60,"type":"webpage","title":"GSP 270: Latitude and Longitude","URL":"http://gsp.humboldt.edu/OLM/Lessons/GIS/01%20SphericalCoordinates/Latitude_and_Longitude.html","accessed":{"date-parts":[["2020",12,17]]}}}],"schema":"https://github.com/citation-style-language/schema/raw/master/csl-citation.json"} </w:instrText>
+        <w:instrText xml:space="preserve"> ADDIN ZOTERO_ITEM CSL_CITATION {"citationID":"9kcdomEB","properties":{"formattedCitation":"[11]","plainCitation":"[11]","noteIndex":0},"citationItems":[{"id":60,"uris":["http://zotero.org/users/7245423/items/YZGSTG7E"],"uri":["http://zotero.org/users/7245423/items/YZGSTG7E"],"itemData":{"id":60,"type":"webpage","title":"GSP 270: Latitude and Longitude","URL":"http://gsp.humboldt.edu/OLM/Lessons/GIS/01%20SphericalCoordinates/Latitude_and_Longitude.html","accessed":{"date-parts":[["2020",12,17]]}}}],"schema":"https://github.com/citation-style-language/schema/raw/master/csl-citation.json"} </w:instrText>
       </w:r>
       <w:r>
         <w:rPr>
@@ -2616,7 +2141,7 @@
         <w:rPr>
           <w:rFonts w:cs="Times New Roman"/>
         </w:rPr>
-        <w:t>[10]</w:t>
+        <w:t>[11]</w:t>
       </w:r>
       <w:r>
         <w:rPr>
@@ -2843,7 +2368,7 @@
         <w:fldChar w:fldCharType="begin"/>
       </w:r>
       <w:r>
-        <w:instrText xml:space="preserve"> ADDIN ZOTERO_ITEM CSL_CITATION {"citationID":"UxVm3C2a","properties":{"formattedCitation":"[11]","plainCitation":"[11]","noteIndex":0},"citationItems":[{"id":100,"uris":["http://zotero.org/users/7245423/items/UKMK8FGU"],"uri":["http://zotero.org/users/7245423/items/UKMK8FGU"],"itemData":{"id":100,"type":"webpage","title":"Understanding Latitude and Longitude","URL":"https://journeynorth.org/tm/LongitudeIntro.html","accessed":{"date-parts":[["2021",1,22]]}}}],"schema":"https://github.com/citation-style-language/schema/raw/master/csl-citation.json"} </w:instrText>
+        <w:instrText xml:space="preserve"> ADDIN ZOTERO_ITEM CSL_CITATION {"citationID":"UxVm3C2a","properties":{"formattedCitation":"[12]","plainCitation":"[12]","noteIndex":0},"citationItems":[{"id":100,"uris":["http://zotero.org/users/7245423/items/UKMK8FGU"],"uri":["http://zotero.org/users/7245423/items/UKMK8FGU"],"itemData":{"id":100,"type":"webpage","title":"Understanding Latitude and Longitude","URL":"https://journeynorth.org/tm/LongitudeIntro.html","accessed":{"date-parts":[["2021",1,22]]}}}],"schema":"https://github.com/citation-style-language/schema/raw/master/csl-citation.json"} </w:instrText>
       </w:r>
       <w:r>
         <w:fldChar w:fldCharType="separate"/>
@@ -2852,7 +2377,7 @@
         <w:rPr>
           <w:rFonts w:cs="Times New Roman"/>
         </w:rPr>
-        <w:t>[11]</w:t>
+        <w:t>[12]</w:t>
       </w:r>
       <w:r>
         <w:fldChar w:fldCharType="end"/>
@@ -3144,7 +2669,7 @@
           <w:i/>
           <w:lang w:val="en-US"/>
         </w:rPr>
-        <w:instrText xml:space="preserve"> ADDIN ZOTERO_ITEM CSL_CITATION {"citationID":"b5m7lEtK","properties":{"formattedCitation":"[12]","plainCitation":"[12]","noteIndex":0},"citationItems":[{"id":102,"uris":["http://zotero.org/users/7245423/items/67QKIGC9"],"uri":["http://zotero.org/users/7245423/items/67QKIGC9"],"itemData":{"id":102,"type":"webpage","abstract":"An introduction to astronomy written with a historical perspective.","language":"en","title":"Longitude | CK-12 Foundation","URL":"https://www.ck12.org/book/physics-from-stargazers-to-starships/section/10.2/","author":[{"family":"Foundation","given":"CK-12"}],"accessed":{"date-parts":[["2021",1,22]]}}}],"schema":"https://github.com/citation-style-language/schema/raw/master/csl-citation.json"} </w:instrText>
+        <w:instrText xml:space="preserve"> ADDIN ZOTERO_ITEM CSL_CITATION {"citationID":"b5m7lEtK","properties":{"formattedCitation":"[13]","plainCitation":"[13]","noteIndex":0},"citationItems":[{"id":102,"uris":["http://zotero.org/users/7245423/items/67QKIGC9"],"uri":["http://zotero.org/users/7245423/items/67QKIGC9"],"itemData":{"id":102,"type":"webpage","abstract":"An introduction to astronomy written with a historical perspective.","language":"en","title":"Longitude | CK-12 Foundation","URL":"https://www.ck12.org/book/physics-from-stargazers-to-starships/section/10.2/","author":[{"family":"Foundation","given":"CK-12"}],"accessed":{"date-parts":[["2021",1,22]]}}}],"schema":"https://github.com/citation-style-language/schema/raw/master/csl-citation.json"} </w:instrText>
       </w:r>
       <w:r>
         <w:rPr>
@@ -3157,142 +2682,142 @@
         <w:rPr>
           <w:rFonts w:cs="Times New Roman"/>
         </w:rPr>
+        <w:t>[13]</w:t>
+      </w:r>
+      <w:r>
+        <w:rPr>
+          <w:i/>
+          <w:lang w:val="en-US"/>
+        </w:rPr>
+        <w:fldChar w:fldCharType="end"/>
+      </w:r>
+      <w:r>
+        <w:rPr>
+          <w:lang w:val="en-US"/>
+        </w:rPr>
+        <w:t xml:space="preserve"> adalah garis melintang secara vertikal yang sejajar dengan garis meridian utama dan berlawanan dengan garis </w:t>
+      </w:r>
+      <w:r>
+        <w:rPr>
+          <w:i/>
+          <w:lang w:val="en-US"/>
+        </w:rPr>
+        <w:t>equator</w:t>
+      </w:r>
+      <w:r>
+        <w:rPr>
+          <w:lang w:val="en-US"/>
+        </w:rPr>
+        <w:t xml:space="preserve"> bumi. Dengan batas + dan – berdasarkan jauh dekat nya dengan garis meridian utama. Wilayah Greenwich di Inggris adalah titik pusat dari </w:t>
+      </w:r>
+      <w:r>
+        <w:rPr>
+          <w:i/>
+          <w:lang w:val="en-US"/>
+        </w:rPr>
+        <w:t>longitude</w:t>
+      </w:r>
+      <w:r>
+        <w:rPr>
+          <w:lang w:val="en-US"/>
+        </w:rPr>
+        <w:t xml:space="preserve"> atau memiliki </w:t>
+      </w:r>
+      <w:r>
+        <w:rPr>
+          <w:i/>
+          <w:lang w:val="en-US"/>
+        </w:rPr>
+        <w:t xml:space="preserve">longitude </w:t>
+      </w:r>
+      <w:r>
+        <w:rPr>
+          <w:lang w:val="en-US"/>
+        </w:rPr>
+        <w:t>0 derajat</w:t>
+      </w:r>
+      <w:r>
+        <w:rPr>
+          <w:lang w:val="en-US"/>
+        </w:rPr>
+        <w:fldChar w:fldCharType="begin"/>
+      </w:r>
+      <w:r>
+        <w:rPr>
+          <w:lang w:val="en-US"/>
+        </w:rPr>
+        <w:instrText xml:space="preserve"> ADDIN ZOTERO_ITEM CSL_CITATION {"citationID":"QXKZQedq","properties":{"formattedCitation":"[14]","plainCitation":"[14]","noteIndex":0},"citationItems":[{"id":104,"uris":["http://zotero.org/users/7245423/items/L2WRZDS5"],"uri":["http://zotero.org/users/7245423/items/L2WRZDS5"],"itemData":{"id":104,"type":"webpage","abstract":"Greenwich meridian, imaginary line used to indicate 0° longitude that passes through Greenwich, a borough of London, and terminates at the North and South poles. An international conference held in Washington, D.C., in 1884 designated “the meridian passing through the centre of the transit","container-title":"Encyclopedia Britannica","language":"en","title":"Greenwich meridian | geography","URL":"https://www.britannica.com/place/Greenwich-meridian","accessed":{"date-parts":[["2021",1,22]]}}}],"schema":"https://github.com/citation-style-language/schema/raw/master/csl-citation.json"} </w:instrText>
+      </w:r>
+      <w:r>
+        <w:rPr>
+          <w:lang w:val="en-US"/>
+        </w:rPr>
+        <w:fldChar w:fldCharType="separate"/>
+      </w:r>
+      <w:r>
+        <w:rPr>
+          <w:rFonts w:cs="Times New Roman"/>
+        </w:rPr>
+        <w:t>[14]</w:t>
+      </w:r>
+      <w:r>
+        <w:rPr>
+          <w:lang w:val="en-US"/>
+        </w:rPr>
+        <w:fldChar w:fldCharType="end"/>
+      </w:r>
+      <w:r>
+        <w:rPr>
+          <w:lang w:val="en-US"/>
+        </w:rPr>
+        <w:t xml:space="preserve"> sehingga perhitungan dihitung dari arah wilayah Greenwich ke kanan adalah kutub positif (+) dari </w:t>
+      </w:r>
+      <w:r>
+        <w:rPr>
+          <w:i/>
+          <w:lang w:val="en-US"/>
+        </w:rPr>
+        <w:t>longitude</w:t>
+      </w:r>
+      <w:r>
+        <w:rPr>
+          <w:lang w:val="en-US"/>
+        </w:rPr>
+        <w:t xml:space="preserve"> dan dari wilayah Greenwich kekiri adalah kutub negatif (-) dari </w:t>
+      </w:r>
+      <w:r>
+        <w:rPr>
+          <w:i/>
+          <w:lang w:val="en-US"/>
+        </w:rPr>
+        <w:t>longitude</w:t>
+      </w:r>
+      <w:r>
+        <w:rPr>
+          <w:i/>
+          <w:lang w:val="en-US"/>
+        </w:rPr>
+        <w:fldChar w:fldCharType="begin"/>
+      </w:r>
+      <w:r>
+        <w:rPr>
+          <w:i/>
+          <w:lang w:val="en-US"/>
+        </w:rPr>
+        <w:instrText xml:space="preserve"> ADDIN ZOTERO_ITEM CSL_CITATION {"citationID":"ye6KPfT3","properties":{"formattedCitation":"[12]","plainCitation":"[12]","noteIndex":0},"citationItems":[{"id":100,"uris":["http://zotero.org/users/7245423/items/UKMK8FGU"],"uri":["http://zotero.org/users/7245423/items/UKMK8FGU"],"itemData":{"id":100,"type":"webpage","title":"Understanding Latitude and Longitude","URL":"https://journeynorth.org/tm/LongitudeIntro.html","accessed":{"date-parts":[["2021",1,22]]}}}],"schema":"https://github.com/citation-style-language/schema/raw/master/csl-citation.json"} </w:instrText>
+      </w:r>
+      <w:r>
+        <w:rPr>
+          <w:i/>
+          <w:lang w:val="en-US"/>
+        </w:rPr>
+        <w:fldChar w:fldCharType="separate"/>
+      </w:r>
+      <w:r>
+        <w:rPr>
+          <w:rFonts w:cs="Times New Roman"/>
+        </w:rPr>
         <w:t>[12]</w:t>
-      </w:r>
-      <w:r>
-        <w:rPr>
-          <w:i/>
-          <w:lang w:val="en-US"/>
-        </w:rPr>
-        <w:fldChar w:fldCharType="end"/>
-      </w:r>
-      <w:r>
-        <w:rPr>
-          <w:lang w:val="en-US"/>
-        </w:rPr>
-        <w:t xml:space="preserve"> adalah garis melintang secara vertikal yang sejajar dengan garis meridian utama dan berlawanan dengan garis </w:t>
-      </w:r>
-      <w:r>
-        <w:rPr>
-          <w:i/>
-          <w:lang w:val="en-US"/>
-        </w:rPr>
-        <w:t>equator</w:t>
-      </w:r>
-      <w:r>
-        <w:rPr>
-          <w:lang w:val="en-US"/>
-        </w:rPr>
-        <w:t xml:space="preserve"> bumi. Dengan batas + dan – berdasarkan jauh dekat nya dengan garis meridian utama. Wilayah Greenwich di Inggris adalah titik pusat dari </w:t>
-      </w:r>
-      <w:r>
-        <w:rPr>
-          <w:i/>
-          <w:lang w:val="en-US"/>
-        </w:rPr>
-        <w:t>longitude</w:t>
-      </w:r>
-      <w:r>
-        <w:rPr>
-          <w:lang w:val="en-US"/>
-        </w:rPr>
-        <w:t xml:space="preserve"> atau memiliki </w:t>
-      </w:r>
-      <w:r>
-        <w:rPr>
-          <w:i/>
-          <w:lang w:val="en-US"/>
-        </w:rPr>
-        <w:t xml:space="preserve">longitude </w:t>
-      </w:r>
-      <w:r>
-        <w:rPr>
-          <w:lang w:val="en-US"/>
-        </w:rPr>
-        <w:t>0 derajat</w:t>
-      </w:r>
-      <w:r>
-        <w:rPr>
-          <w:lang w:val="en-US"/>
-        </w:rPr>
-        <w:fldChar w:fldCharType="begin"/>
-      </w:r>
-      <w:r>
-        <w:rPr>
-          <w:lang w:val="en-US"/>
-        </w:rPr>
-        <w:instrText xml:space="preserve"> ADDIN ZOTERO_ITEM CSL_CITATION {"citationID":"QXKZQedq","properties":{"formattedCitation":"[13]","plainCitation":"[13]","noteIndex":0},"citationItems":[{"id":104,"uris":["http://zotero.org/users/7245423/items/L2WRZDS5"],"uri":["http://zotero.org/users/7245423/items/L2WRZDS5"],"itemData":{"id":104,"type":"webpage","abstract":"Greenwich meridian, imaginary line used to indicate 0° longitude that passes through Greenwich, a borough of London, and terminates at the North and South poles. An international conference held in Washington, D.C., in 1884 designated “the meridian passing through the centre of the transit","container-title":"Encyclopedia Britannica","language":"en","title":"Greenwich meridian | geography","URL":"https://www.britannica.com/place/Greenwich-meridian","accessed":{"date-parts":[["2021",1,22]]}}}],"schema":"https://github.com/citation-style-language/schema/raw/master/csl-citation.json"} </w:instrText>
-      </w:r>
-      <w:r>
-        <w:rPr>
-          <w:lang w:val="en-US"/>
-        </w:rPr>
-        <w:fldChar w:fldCharType="separate"/>
-      </w:r>
-      <w:r>
-        <w:rPr>
-          <w:rFonts w:cs="Times New Roman"/>
-        </w:rPr>
-        <w:t>[13]</w:t>
-      </w:r>
-      <w:r>
-        <w:rPr>
-          <w:lang w:val="en-US"/>
-        </w:rPr>
-        <w:fldChar w:fldCharType="end"/>
-      </w:r>
-      <w:r>
-        <w:rPr>
-          <w:lang w:val="en-US"/>
-        </w:rPr>
-        <w:t xml:space="preserve"> sehingga perhitungan dihitung dari arah wilayah Greenwich ke kanan adalah kutub positif (+) dari </w:t>
-      </w:r>
-      <w:r>
-        <w:rPr>
-          <w:i/>
-          <w:lang w:val="en-US"/>
-        </w:rPr>
-        <w:t>longitude</w:t>
-      </w:r>
-      <w:r>
-        <w:rPr>
-          <w:lang w:val="en-US"/>
-        </w:rPr>
-        <w:t xml:space="preserve"> dan dari wilayah Greenwich kekiri adalah kutub negatif (-) dari </w:t>
-      </w:r>
-      <w:r>
-        <w:rPr>
-          <w:i/>
-          <w:lang w:val="en-US"/>
-        </w:rPr>
-        <w:t>longitude</w:t>
-      </w:r>
-      <w:r>
-        <w:rPr>
-          <w:i/>
-          <w:lang w:val="en-US"/>
-        </w:rPr>
-        <w:fldChar w:fldCharType="begin"/>
-      </w:r>
-      <w:r>
-        <w:rPr>
-          <w:i/>
-          <w:lang w:val="en-US"/>
-        </w:rPr>
-        <w:instrText xml:space="preserve"> ADDIN ZOTERO_ITEM CSL_CITATION {"citationID":"ye6KPfT3","properties":{"formattedCitation":"[11]","plainCitation":"[11]","noteIndex":0},"citationItems":[{"id":100,"uris":["http://zotero.org/users/7245423/items/UKMK8FGU"],"uri":["http://zotero.org/users/7245423/items/UKMK8FGU"],"itemData":{"id":100,"type":"webpage","title":"Understanding Latitude and Longitude","URL":"https://journeynorth.org/tm/LongitudeIntro.html","accessed":{"date-parts":[["2021",1,22]]}}}],"schema":"https://github.com/citation-style-language/schema/raw/master/csl-citation.json"} </w:instrText>
-      </w:r>
-      <w:r>
-        <w:rPr>
-          <w:i/>
-          <w:lang w:val="en-US"/>
-        </w:rPr>
-        <w:fldChar w:fldCharType="separate"/>
-      </w:r>
-      <w:r>
-        <w:rPr>
-          <w:rFonts w:cs="Times New Roman"/>
-        </w:rPr>
-        <w:t>[11]</w:t>
       </w:r>
       <w:r>
         <w:rPr>
@@ -3626,7 +3151,7 @@
         <w:rPr>
           <w:lang w:val="en-US"/>
         </w:rPr>
-        <w:instrText xml:space="preserve"> ADDIN ZOTERO_ITEM CSL_CITATION {"citationID":"SPORp82m","properties":{"formattedCitation":"[14]","plainCitation":"[14]","noteIndex":0},"citationItems":[{"id":78,"uris":["http://zotero.org/users/7245423/items/S2JL4WS2"],"uri":["http://zotero.org/users/7245423/items/S2JL4WS2"],"itemData":{"id":78,"type":"article-journal","abstract":"Penelitian ini bertujuan untuk merancang dan membangun suatu aplikasi pemesanan menu makanan restoran untuk membantu pihak restoran dalam menangani pemesanan menu makanan. Dengan menggunakan web-service aplikasi pemesanan menu di sisi pelanggan berbasis android (client) dapat terintegrasi dengan aplikasi web-admin di pihak restoran untuk mengatur pemesanan (server). Dalam rancang bangun aplikasi ini menggunakan metode RAD (Rapid Application Development) yang terdiri dari tahapan analisa persyaratan, analisis modeling, desain modeling, dan fase konstruksi. Dan aplikasi ini hanya untuk melayani sistem pemesanan menu restoran.","container-title":"Jurnal Teknik Informatika","DOI":"10.35793/jti.9.1.2016.13749","ISSN":"2685-6131","issue":"1","language":"en","note":"number: 1","source":"ejournal.unsrat.ac.id","title":"Rancang Bangun Aplikasi Pemesanan Menu Makanan Restoran Berbasis Android","URL":"https://ejournal.unsrat.ac.id/index.php/informatika/article/view/13749","volume":"9","author":[{"family":"Tompoh","given":"Jos Forman"},{"family":"Sentinuwo","given":"Steven R."},{"family":"Sinsuw","given":"Alicia A. E."}],"accessed":{"date-parts":[["2021",1,21]]},"issued":{"date-parts":[["2016",10,20]]}}}],"schema":"https://github.com/citation-style-language/schema/raw/master/csl-citation.json"} </w:instrText>
+        <w:instrText xml:space="preserve"> ADDIN ZOTERO_ITEM CSL_CITATION {"citationID":"SPORp82m","properties":{"formattedCitation":"[15]","plainCitation":"[15]","noteIndex":0},"citationItems":[{"id":78,"uris":["http://zotero.org/users/7245423/items/S2JL4WS2"],"uri":["http://zotero.org/users/7245423/items/S2JL4WS2"],"itemData":{"id":78,"type":"article-journal","abstract":"Penelitian ini bertujuan untuk merancang dan membangun suatu aplikasi pemesanan menu makanan restoran untuk membantu pihak restoran dalam menangani pemesanan menu makanan. Dengan menggunakan web-service aplikasi pemesanan menu di sisi pelanggan berbasis android (client) dapat terintegrasi dengan aplikasi web-admin di pihak restoran untuk mengatur pemesanan (server). Dalam rancang bangun aplikasi ini menggunakan metode RAD (Rapid Application Development) yang terdiri dari tahapan analisa persyaratan, analisis modeling, desain modeling, dan fase konstruksi. Dan aplikasi ini hanya untuk melayani sistem pemesanan menu restoran.","container-title":"Jurnal Teknik Informatika","DOI":"10.35793/jti.9.1.2016.13749","ISSN":"2685-6131","issue":"1","language":"en","note":"number: 1","source":"ejournal.unsrat.ac.id","title":"Rancang Bangun Aplikasi Pemesanan Menu Makanan Restoran Berbasis Android","URL":"https://ejournal.unsrat.ac.id/index.php/informatika/article/view/13749","volume":"9","author":[{"family":"Tompoh","given":"Jos Forman"},{"family":"Sentinuwo","given":"Steven R."},{"family":"Sinsuw","given":"Alicia A. E."}],"accessed":{"date-parts":[["2021",1,21]]},"issued":{"date-parts":[["2016",10,20]]}}}],"schema":"https://github.com/citation-style-language/schema/raw/master/csl-citation.json"} </w:instrText>
       </w:r>
       <w:r>
         <w:rPr>
@@ -3638,7 +3163,7 @@
         <w:rPr>
           <w:rFonts w:cs="Times New Roman"/>
         </w:rPr>
-        <w:t>[14]</w:t>
+        <w:t>[15]</w:t>
       </w:r>
       <w:r>
         <w:rPr>
@@ -3689,7 +3214,7 @@
         <w:rPr>
           <w:lang w:val="en-US"/>
         </w:rPr>
-        <w:instrText xml:space="preserve"> ADDIN ZOTERO_ITEM CSL_CITATION {"citationID":"gPaqrHTQ","properties":{"formattedCitation":"[15]","plainCitation":"[15]","noteIndex":0},"citationItems":[{"id":106,"uris":["http://zotero.org/users/7245423/items/53TXEVP7"],"uri":["http://zotero.org/users/7245423/items/53TXEVP7"],"itemData":{"id":106,"type":"webpage","title":"Android Definition","URL":"https://techterms.com/definition/android","accessed":{"date-parts":[["2021",1,22]]}}}],"schema":"https://github.com/citation-style-language/schema/raw/master/csl-citation.json"} </w:instrText>
+        <w:instrText xml:space="preserve"> ADDIN ZOTERO_ITEM CSL_CITATION {"citationID":"gPaqrHTQ","properties":{"formattedCitation":"[16]","plainCitation":"[16]","noteIndex":0},"citationItems":[{"id":106,"uris":["http://zotero.org/users/7245423/items/53TXEVP7"],"uri":["http://zotero.org/users/7245423/items/53TXEVP7"],"itemData":{"id":106,"type":"webpage","title":"Android Definition","URL":"https://techterms.com/definition/android","accessed":{"date-parts":[["2021",1,22]]}}}],"schema":"https://github.com/citation-style-language/schema/raw/master/csl-citation.json"} </w:instrText>
       </w:r>
       <w:r>
         <w:rPr>
@@ -3701,7 +3226,7 @@
         <w:rPr>
           <w:rFonts w:cs="Times New Roman"/>
         </w:rPr>
-        <w:t>[15]</w:t>
+        <w:t>[16]</w:t>
       </w:r>
       <w:r>
         <w:rPr>
@@ -3731,7 +3256,7 @@
         <w:rPr>
           <w:lang w:val="en-US"/>
         </w:rPr>
-        <w:instrText xml:space="preserve"> ADDIN ZOTERO_ITEM CSL_CITATION {"citationID":"yvwQroP0","properties":{"formattedCitation":"[16]","plainCitation":"[16]","noteIndex":0},"citationItems":[{"id":107,"uris":["http://zotero.org/users/7245423/items/SJLPCAZ6"],"uri":["http://zotero.org/users/7245423/items/SJLPCAZ6"],"itemData":{"id":107,"type":"webpage","abstract":"What is android with examples of Activity and Intent, Fragments, Menu, Service, alarm manager, storage, sqlite, xml, json, multimedia, speech, web service, telephony, animation and graphics","container-title":"www.javatpoint.com","language":"en","title":"What is android - javatpoint","URL":"https://www.javatpoint.com/android-what-where-and-why","accessed":{"date-parts":[["2021",1,22]]}}}],"schema":"https://github.com/citation-style-language/schema/raw/master/csl-citation.json"} </w:instrText>
+        <w:instrText xml:space="preserve"> ADDIN ZOTERO_ITEM CSL_CITATION {"citationID":"yvwQroP0","properties":{"formattedCitation":"[17]","plainCitation":"[17]","noteIndex":0},"citationItems":[{"id":107,"uris":["http://zotero.org/users/7245423/items/SJLPCAZ6"],"uri":["http://zotero.org/users/7245423/items/SJLPCAZ6"],"itemData":{"id":107,"type":"webpage","abstract":"What is android with examples of Activity and Intent, Fragments, Menu, Service, alarm manager, storage, sqlite, xml, json, multimedia, speech, web service, telephony, animation and graphics","container-title":"www.javatpoint.com","language":"en","title":"What is android - javatpoint","URL":"https://www.javatpoint.com/android-what-where-and-why","accessed":{"date-parts":[["2021",1,22]]}}}],"schema":"https://github.com/citation-style-language/schema/raw/master/csl-citation.json"} </w:instrText>
       </w:r>
       <w:r>
         <w:rPr>
@@ -3743,7 +3268,7 @@
         <w:rPr>
           <w:rFonts w:cs="Times New Roman"/>
         </w:rPr>
-        <w:t>[16]</w:t>
+        <w:t>[17]</w:t>
       </w:r>
       <w:r>
         <w:rPr>
@@ -3810,7 +3335,7 @@
         <w:rPr>
           <w:lang w:val="en-US"/>
         </w:rPr>
-        <w:instrText xml:space="preserve"> ADDIN ZOTERO_ITEM CSL_CITATION {"citationID":"l6QWVxrE","properties":{"formattedCitation":"[5]","plainCitation":"[5]","noteIndex":0},"citationItems":[{"id":85,"uris":["http://zotero.org/users/7245423/items/N7A4FPSA"],"uri":["http://zotero.org/users/7245423/items/N7A4FPSA"],"itemData":{"id":85,"type":"article-journal","abstract":"Kereta api adalah tranportasi umum yang sering digunakan oleh masyarakat Indonesia. Khusus untuk Jabodetabek sendiri, telah melayani 72 stasiun dengan jengkauan rute 184,5 km. Dibutuhkan informasi mengenai kereta api baik itu stasiun maupun kereta. Saat ini, smartphone sudah menyediakan perangkat Global Positioning System (GPS) yang dapat membantu pengguna menentukan posisinya. LocationBased Service (LBS) memanfaatkan teknologi GPS dalam pengaplikasiannya juga dapat menentukan posisi tempat-tempat tertentu. Dalam membangun rancangan aplikasi ini terdapat tiga tahapan penelitian yaitu, tahapan perencanaan, tahapan analisis, dan tahapan perancangan aplikasi. Hasil penelitian ini adalah sebuah rancangan aplikasi sistem informasi kereta api di Jabodetabek yang dapat digunakan oleh pengguna untuk mengetahui informasi perjalanan kereta api. Aplikasi ini terintegrasi dengan layanan Google Map dalam penentuan jalur antara user dengan suatu tempat dan untuk menampilkan lokasi, informasi dan petunjuk tentang stasiun dan kereta.","container-title":"JURNAL SISFOTEK GLOBAL","DOI":"10.38101/sisfotek.v7i2.146","ISSN":"2721-3161","issue":"2","language":"en","note":"number: 2","source":"stmikglobal.ac.id","title":"Implementasi Global Positioning System (GPS) dan Location Based Service (LSB) pada Sistem Informasi Kereta Api untuk Wilayah Jabodetabe","URL":"https://stmikglobal.ac.id/journal/index.php/sisfotek/article/view/146","volume":"7","author":[{"family":"Alfeno","given":"Sandro"},{"family":"Devi","given":"Ririn Eka Cipta"}],"accessed":{"date-parts":[["2021",1,22]]},"issued":{"date-parts":[["2017",9,20]]}}}],"schema":"https://github.com/citation-style-language/schema/raw/master/csl-citation.json"} </w:instrText>
+        <w:instrText xml:space="preserve"> ADDIN ZOTERO_ITEM CSL_CITATION {"citationID":"l6QWVxrE","properties":{"formattedCitation":"[6]","plainCitation":"[6]","noteIndex":0},"citationItems":[{"id":85,"uris":["http://zotero.org/users/7245423/items/N7A4FPSA"],"uri":["http://zotero.org/users/7245423/items/N7A4FPSA"],"itemData":{"id":85,"type":"article-journal","abstract":"Kereta api adalah tranportasi umum yang sering digunakan oleh masyarakat Indonesia. Khusus untuk Jabodetabek sendiri, telah melayani 72 stasiun dengan jengkauan rute 184,5 km. Dibutuhkan informasi mengenai kereta api baik itu stasiun maupun kereta. Saat ini, smartphone sudah menyediakan perangkat Global Positioning System (GPS) yang dapat membantu pengguna menentukan posisinya. LocationBased Service (LBS) memanfaatkan teknologi GPS dalam pengaplikasiannya juga dapat menentukan posisi tempat-tempat tertentu. Dalam membangun rancangan aplikasi ini terdapat tiga tahapan penelitian yaitu, tahapan perencanaan, tahapan analisis, dan tahapan perancangan aplikasi. Hasil penelitian ini adalah sebuah rancangan aplikasi sistem informasi kereta api di Jabodetabek yang dapat digunakan oleh pengguna untuk mengetahui informasi perjalanan kereta api. Aplikasi ini terintegrasi dengan layanan Google Map dalam penentuan jalur antara user dengan suatu tempat dan untuk menampilkan lokasi, informasi dan petunjuk tentang stasiun dan kereta.","container-title":"JURNAL SISFOTEK GLOBAL","DOI":"10.38101/sisfotek.v7i2.146","ISSN":"2721-3161","issue":"2","language":"en","note":"number: 2","source":"stmikglobal.ac.id","title":"Implementasi Global Positioning System (GPS) dan Location Based Service (LSB) pada Sistem Informasi Kereta Api untuk Wilayah Jabodetabe","URL":"https://stmikglobal.ac.id/journal/index.php/sisfotek/article/view/146","volume":"7","author":[{"family":"Alfeno","given":"Sandro"},{"family":"Devi","given":"Ririn Eka Cipta"}],"accessed":{"date-parts":[["2021",1,22]]},"issued":{"date-parts":[["2017",9,20]]}}}],"schema":"https://github.com/citation-style-language/schema/raw/master/csl-citation.json"} </w:instrText>
       </w:r>
       <w:r>
         <w:rPr>
@@ -3822,7 +3347,7 @@
         <w:rPr>
           <w:rFonts w:cs="Times New Roman"/>
         </w:rPr>
-        <w:t>[5]</w:t>
+        <w:t>[6]</w:t>
       </w:r>
       <w:r>
         <w:rPr>
@@ -4008,7 +3533,7 @@
         <w:rPr>
           <w:lang w:val="en-US"/>
         </w:rPr>
-        <w:instrText xml:space="preserve"> ADDIN ZOTERO_ITEM CSL_CITATION {"citationID":"rdkvoqAm","properties":{"formattedCitation":"[1]","plainCitation":"[1]","noteIndex":0},"citationItems":[{"id":72,"uris":["http://zotero.org/users/7245423/items/UY72W3YY"],"uri":["http://zotero.org/users/7245423/items/UY72W3YY"],"itemData":{"id":72,"type":"article-journal","abstract":"Geographic Information System (GIS) that technology is an invaluable tool and is essential to store, manipulate, analyze and display back natural conditions with the help of data and spatial attributes. Bengkulu city is a student city in the province of Bengkulu, there are many universities both public and private sector are spread across the city, but not everyone knows about college lay in Bengkulu city, especially the location or the location of the college. The purpose of this research is to create a geographic information system directory of colleges in the city of Bengkulu that can be used by the institution and the community to support the development of education in the city of Bengkulu. Research conducted at the University Dehasen which began in January to February 2015. In this research, data collection is done by using the method of observation, interviews, and literature. From the results of this study indicate that the presence of a geographic information system directory of colleges in the city of Bengkulu, can provide significant benefits for students and new students determines the location and profile of universities in the city of Bengkulu.","issue":"2","language":"id","page":"11","source":"Zotero","title":"PEMANFAATAN GOOGLE MAPS API PADA SISTEM INFORMASI GEOGRAFIS DIREKTORI PERGURUAN TINGGI DI KOTA BENGKULU","volume":"11","author":[{"family":"Ariyanti","given":"Rena"},{"family":"Kanedi","given":"Indra"}],"issued":{"date-parts":[["2015"]]}}}],"schema":"https://github.com/citation-style-language/schema/raw/master/csl-citation.json"} </w:instrText>
+        <w:instrText xml:space="preserve"> ADDIN ZOTERO_ITEM CSL_CITATION {"citationID":"rdkvoqAm","properties":{"formattedCitation":"[2]","plainCitation":"[2]","noteIndex":0},"citationItems":[{"id":72,"uris":["http://zotero.org/users/7245423/items/UY72W3YY"],"uri":["http://zotero.org/users/7245423/items/UY72W3YY"],"itemData":{"id":72,"type":"article-journal","abstract":"Geographic Information System (GIS) that technology is an invaluable tool and is essential to store, manipulate, analyze and display back natural conditions with the help of data and spatial attributes. Bengkulu city is a student city in the province of Bengkulu, there are many universities both public and private sector are spread across the city, but not everyone knows about college lay in Bengkulu city, especially the location or the location of the college. The purpose of this research is to create a geographic information system directory of colleges in the city of Bengkulu that can be used by the institution and the community to support the development of education in the city of Bengkulu. Research conducted at the University Dehasen which began in January to February 2015. In this research, data collection is done by using the method of observation, interviews, and literature. From the results of this study indicate that the presence of a geographic information system directory of colleges in the city of Bengkulu, can provide significant benefits for students and new students determines the location and profile of universities in the city of Bengkulu.","issue":"2","language":"id","page":"11","source":"Zotero","title":"PEMANFAATAN GOOGLE MAPS API PADA SISTEM INFORMASI GEOGRAFIS DIREKTORI PERGURUAN TINGGI DI KOTA BENGKULU","volume":"11","author":[{"family":"Ariyanti","given":"Rena"},{"family":"Kanedi","given":"Indra"}],"issued":{"date-parts":[["2015"]]}}}],"schema":"https://github.com/citation-style-language/schema/raw/master/csl-citation.json"} </w:instrText>
       </w:r>
       <w:r>
         <w:rPr>
@@ -4020,7 +3545,7 @@
         <w:rPr>
           <w:rFonts w:cs="Times New Roman"/>
         </w:rPr>
-        <w:t>[1]</w:t>
+        <w:t>[2]</w:t>
       </w:r>
       <w:r>
         <w:rPr>
@@ -4134,7 +3659,7 @@
         <w:rPr>
           <w:lang w:val="en-US"/>
         </w:rPr>
-        <w:instrText xml:space="preserve"> ADDIN ZOTERO_ITEM CSL_CITATION {"citationID":"rDYcNWJS","properties":{"formattedCitation":"[17]","plainCitation":"[17]","noteIndex":0},"citationItems":[{"id":124,"uris":["http://zotero.org/users/7245423/items/UETZR3DT"],"uri":["http://zotero.org/users/7245423/items/UETZR3DT"],"itemData":{"id":124,"type":"article-journal","abstract":"Information technology are two things that can not be separated at this time, it is seen from the process to obtain information that can be obtained quickly, precisely, and accurately supported by technological progress is increasingly sophisticated. Politeknik Harapan Bersama Tegal is one of the educational institutions that have a complete system in data processing, which requires all data to be well processed, stored neatly and easily traced. The purpose of this research is to develop academic information system at Politiknik Harapan Bersama Tegal by using Unified Modeling Language (UML) model as model development that made. The final result of this research is a web-based acadeic information system that can provide optimization of Service Plan study cards and students of Politeknik Harapan Bersama Tegal.","container-title":"Jurnal Informatika","language":"id","page":"4","source":"Zotero","title":"Unified Modeling Language (UML) Model Untuk Pengembangan Sistem Informasi Akademik Berbasis Web","author":[{"family":"Prihandoyo","given":"M Teguh"}],"issued":{"date-parts":[["2018"]]}}}],"schema":"https://github.com/citation-style-language/schema/raw/master/csl-citation.json"} </w:instrText>
+        <w:instrText xml:space="preserve"> ADDIN ZOTERO_ITEM CSL_CITATION {"citationID":"rDYcNWJS","properties":{"formattedCitation":"[18]","plainCitation":"[18]","noteIndex":0},"citationItems":[{"id":124,"uris":["http://zotero.org/users/7245423/items/UETZR3DT"],"uri":["http://zotero.org/users/7245423/items/UETZR3DT"],"itemData":{"id":124,"type":"article-journal","abstract":"Information technology are two things that can not be separated at this time, it is seen from the process to obtain information that can be obtained quickly, precisely, and accurately supported by technological progress is increasingly sophisticated. Politeknik Harapan Bersama Tegal is one of the educational institutions that have a complete system in data processing, which requires all data to be well processed, stored neatly and easily traced. The purpose of this research is to develop academic information system at Politiknik Harapan Bersama Tegal by using Unified Modeling Language (UML) model as model development that made. The final result of this research is a web-based acadeic information system that can provide optimization of Service Plan study cards and students of Politeknik Harapan Bersama Tegal.","container-title":"Jurnal Informatika","language":"id","page":"4","source":"Zotero","title":"Unified Modeling Language (UML) Model Untuk Pengembangan Sistem Informasi Akademik Berbasis Web","author":[{"family":"Prihandoyo","given":"M Teguh"}],"issued":{"date-parts":[["2018"]]}}}],"schema":"https://github.com/citation-style-language/schema/raw/master/csl-citation.json"} </w:instrText>
       </w:r>
       <w:r>
         <w:rPr>
@@ -4146,7 +3671,7 @@
         <w:rPr>
           <w:rFonts w:cs="Times New Roman"/>
         </w:rPr>
-        <w:t>[17]</w:t>
+        <w:t>[18]</w:t>
       </w:r>
       <w:r>
         <w:rPr>
@@ -4178,7 +3703,7 @@
         <w:rPr>
           <w:lang w:val="en-US"/>
         </w:rPr>
-        <w:instrText xml:space="preserve"> ADDIN ZOTERO_ITEM CSL_CITATION {"citationID":"BelcuxGs","properties":{"formattedCitation":"[17]","plainCitation":"[17]","noteIndex":0},"citationItems":[{"id":124,"uris":["http://zotero.org/users/7245423/items/UETZR3DT"],"uri":["http://zotero.org/users/7245423/items/UETZR3DT"],"itemData":{"id":124,"type":"article-journal","abstract":"Information technology are two things that can not be separated at this time, it is seen from the process to obtain information that can be obtained quickly, precisely, and accurately supported by technological progress is increasingly sophisticated. Politeknik Harapan Bersama Tegal is one of the educational institutions that have a complete system in data processing, which requires all data to be well processed, stored neatly and easily traced. The purpose of this research is to develop academic information system at Politiknik Harapan Bersama Tegal by using Unified Modeling Language (UML) model as model development that made. The final result of this research is a web-based acadeic information system that can provide optimization of Service Plan study cards and students of Politeknik Harapan Bersama Tegal.","container-title":"Jurnal Informatika","language":"id","page":"4","source":"Zotero","title":"Unified Modeling Language (UML) Model Untuk Pengembangan Sistem Informasi Akademik Berbasis Web","author":[{"family":"Prihandoyo","given":"M Teguh"}],"issued":{"date-parts":[["2018"]]}}}],"schema":"https://github.com/citation-style-language/schema/raw/master/csl-citation.json"} </w:instrText>
+        <w:instrText xml:space="preserve"> ADDIN ZOTERO_ITEM CSL_CITATION {"citationID":"BelcuxGs","properties":{"formattedCitation":"[18]","plainCitation":"[18]","noteIndex":0},"citationItems":[{"id":124,"uris":["http://zotero.org/users/7245423/items/UETZR3DT"],"uri":["http://zotero.org/users/7245423/items/UETZR3DT"],"itemData":{"id":124,"type":"article-journal","abstract":"Information technology are two things that can not be separated at this time, it is seen from the process to obtain information that can be obtained quickly, precisely, and accurately supported by technological progress is increasingly sophisticated. Politeknik Harapan Bersama Tegal is one of the educational institutions that have a complete system in data processing, which requires all data to be well processed, stored neatly and easily traced. The purpose of this research is to develop academic information system at Politiknik Harapan Bersama Tegal by using Unified Modeling Language (UML) model as model development that made. The final result of this research is a web-based acadeic information system that can provide optimization of Service Plan study cards and students of Politeknik Harapan Bersama Tegal.","container-title":"Jurnal Informatika","language":"id","page":"4","source":"Zotero","title":"Unified Modeling Language (UML) Model Untuk Pengembangan Sistem Informasi Akademik Berbasis Web","author":[{"family":"Prihandoyo","given":"M Teguh"}],"issued":{"date-parts":[["2018"]]}}}],"schema":"https://github.com/citation-style-language/schema/raw/master/csl-citation.json"} </w:instrText>
       </w:r>
       <w:r>
         <w:rPr>
@@ -4190,7 +3715,7 @@
         <w:rPr>
           <w:rFonts w:cs="Times New Roman"/>
         </w:rPr>
-        <w:t>[17]</w:t>
+        <w:t>[18]</w:t>
       </w:r>
       <w:r>
         <w:rPr>
@@ -4285,7 +3810,7 @@
         <w:rPr>
           <w:lang w:val="en-US"/>
         </w:rPr>
-        <w:instrText xml:space="preserve"> ADDIN ZOTERO_ITEM CSL_CITATION {"citationID":"F6XTgouf","properties":{"formattedCitation":"[18]","plainCitation":"[18]","noteIndex":0},"citationItems":[{"id":125,"uris":["http://zotero.org/users/7245423/items/ZLBE889C"],"uri":["http://zotero.org/users/7245423/items/ZLBE889C"],"itemData":{"id":125,"type":"webpage","abstract":"Apa itu UML? UML adalah suatu metode dalam pemodelan secara visual untuk digunakan sebagai sarana perancangan sistem berorientasi objek.","container-title":"Dicoding Blog","language":"en-US","title":"Apa itu UML? Beserta Pengertian dan Contohnya","title-short":"Apa itu UML?","URL":"https://www.dicoding.com/blog/apa-itu-uml/","author":[{"family":"Intern","given":"Dicoding"}],"accessed":{"date-parts":[["2021",12,24]]},"issued":{"date-parts":[["2021",5,11]]}}}],"schema":"https://github.com/citation-style-language/schema/raw/master/csl-citation.json"} </w:instrText>
+        <w:instrText xml:space="preserve"> ADDIN ZOTERO_ITEM CSL_CITATION {"citationID":"F6XTgouf","properties":{"formattedCitation":"[19]","plainCitation":"[19]","noteIndex":0},"citationItems":[{"id":125,"uris":["http://zotero.org/users/7245423/items/ZLBE889C"],"uri":["http://zotero.org/users/7245423/items/ZLBE889C"],"itemData":{"id":125,"type":"webpage","abstract":"Apa itu UML? UML adalah suatu metode dalam pemodelan secara visual untuk digunakan sebagai sarana perancangan sistem berorientasi objek.","container-title":"Dicoding Blog","language":"en-US","title":"Apa itu UML? Beserta Pengertian dan Contohnya","title-short":"Apa itu UML?","URL":"https://www.dicoding.com/blog/apa-itu-uml/","author":[{"family":"Intern","given":"Dicoding"}],"accessed":{"date-parts":[["2021",12,24]]},"issued":{"date-parts":[["2021",5,11]]}}}],"schema":"https://github.com/citation-style-language/schema/raw/master/csl-citation.json"} </w:instrText>
       </w:r>
       <w:r>
         <w:rPr>
@@ -4297,7 +3822,7 @@
         <w:rPr>
           <w:rFonts w:cs="Times New Roman"/>
         </w:rPr>
-        <w:t>[18]</w:t>
+        <w:t>[19]</w:t>
       </w:r>
       <w:r>
         <w:rPr>
@@ -5007,7 +4532,7 @@
         <w:rPr>
           <w:lang w:val="en-US"/>
         </w:rPr>
-        <w:instrText xml:space="preserve"> ADDIN ZOTERO_ITEM CSL_CITATION {"citationID":"j7GFQkOd","properties":{"formattedCitation":"[18]","plainCitation":"[18]","noteIndex":0},"citationItems":[{"id":125,"uris":["http://zotero.org/users/7245423/items/ZLBE889C"],"uri":["http://zotero.org/users/7245423/items/ZLBE889C"],"itemData":{"id":125,"type":"webpage","abstract":"Apa itu UML? UML adalah suatu metode dalam pemodelan secara visual untuk digunakan sebagai sarana perancangan sistem berorientasi objek.","container-title":"Dicoding Blog","language":"en-US","title":"Apa itu UML? Beserta Pengertian dan Contohnya","title-short":"Apa itu UML?","URL":"https://www.dicoding.com/blog/apa-itu-uml/","author":[{"family":"Intern","given":"Dicoding"}],"accessed":{"date-parts":[["2021",12,24]]},"issued":{"date-parts":[["2021",5,11]]}}}],"schema":"https://github.com/citation-style-language/schema/raw/master/csl-citation.json"} </w:instrText>
+        <w:instrText xml:space="preserve"> ADDIN ZOTERO_ITEM CSL_CITATION {"citationID":"j7GFQkOd","properties":{"formattedCitation":"[19]","plainCitation":"[19]","noteIndex":0},"citationItems":[{"id":125,"uris":["http://zotero.org/users/7245423/items/ZLBE889C"],"uri":["http://zotero.org/users/7245423/items/ZLBE889C"],"itemData":{"id":125,"type":"webpage","abstract":"Apa itu UML? UML adalah suatu metode dalam pemodelan secara visual untuk digunakan sebagai sarana perancangan sistem berorientasi objek.","container-title":"Dicoding Blog","language":"en-US","title":"Apa itu UML? Beserta Pengertian dan Contohnya","title-short":"Apa itu UML?","URL":"https://www.dicoding.com/blog/apa-itu-uml/","author":[{"family":"Intern","given":"Dicoding"}],"accessed":{"date-parts":[["2021",12,24]]},"issued":{"date-parts":[["2021",5,11]]}}}],"schema":"https://github.com/citation-style-language/schema/raw/master/csl-citation.json"} </w:instrText>
       </w:r>
       <w:r>
         <w:rPr>
@@ -5019,7 +4544,7 @@
         <w:rPr>
           <w:rFonts w:cs="Times New Roman"/>
         </w:rPr>
-        <w:t>[18]</w:t>
+        <w:t>[19]</w:t>
       </w:r>
       <w:r>
         <w:rPr>
@@ -5388,7 +4913,7 @@
         <w:rPr>
           <w:lang w:val="en-US"/>
         </w:rPr>
-        <w:instrText xml:space="preserve"> ADDIN ZOTERO_ITEM CSL_CITATION {"citationID":"akSbfaiN","properties":{"formattedCitation":"[17]","plainCitation":"[17]","noteIndex":0},"citationItems":[{"id":124,"uris":["http://zotero.org/users/7245423/items/UETZR3DT"],"uri":["http://zotero.org/users/7245423/items/UETZR3DT"],"itemData":{"id":124,"type":"article-journal","abstract":"Information technology are two things that can not be separated at this time, it is seen from the process to obtain information that can be obtained quickly, precisely, and accurately supported by technological progress is increasingly sophisticated. Politeknik Harapan Bersama Tegal is one of the educational institutions that have a complete system in data processing, which requires all data to be well processed, stored neatly and easily traced. The purpose of this research is to develop academic information system at Politiknik Harapan Bersama Tegal by using Unified Modeling Language (UML) model as model development that made. The final result of this research is a web-based acadeic information system that can provide optimization of Service Plan study cards and students of Politeknik Harapan Bersama Tegal.","container-title":"Jurnal Informatika","language":"id","page":"4","source":"Zotero","title":"Unified Modeling Language (UML) Model Untuk Pengembangan Sistem Informasi Akademik Berbasis Web","author":[{"family":"Prihandoyo","given":"M Teguh"}],"issued":{"date-parts":[["2018"]]}}}],"schema":"https://github.com/citation-style-language/schema/raw/master/csl-citation.json"} </w:instrText>
+        <w:instrText xml:space="preserve"> ADDIN ZOTERO_ITEM CSL_CITATION {"citationID":"akSbfaiN","properties":{"formattedCitation":"[18]","plainCitation":"[18]","noteIndex":0},"citationItems":[{"id":124,"uris":["http://zotero.org/users/7245423/items/UETZR3DT"],"uri":["http://zotero.org/users/7245423/items/UETZR3DT"],"itemData":{"id":124,"type":"article-journal","abstract":"Information technology are two things that can not be separated at this time, it is seen from the process to obtain information that can be obtained quickly, precisely, and accurately supported by technological progress is increasingly sophisticated. Politeknik Harapan Bersama Tegal is one of the educational institutions that have a complete system in data processing, which requires all data to be well processed, stored neatly and easily traced. The purpose of this research is to develop academic information system at Politiknik Harapan Bersama Tegal by using Unified Modeling Language (UML) model as model development that made. The final result of this research is a web-based acadeic information system that can provide optimization of Service Plan study cards and students of Politeknik Harapan Bersama Tegal.","container-title":"Jurnal Informatika","language":"id","page":"4","source":"Zotero","title":"Unified Modeling Language (UML) Model Untuk Pengembangan Sistem Informasi Akademik Berbasis Web","author":[{"family":"Prihandoyo","given":"M Teguh"}],"issued":{"date-parts":[["2018"]]}}}],"schema":"https://github.com/citation-style-language/schema/raw/master/csl-citation.json"} </w:instrText>
       </w:r>
       <w:r>
         <w:rPr>
@@ -5400,7 +4925,7 @@
         <w:rPr>
           <w:rFonts w:cs="Times New Roman"/>
         </w:rPr>
-        <w:t>[17]</w:t>
+        <w:t>[18]</w:t>
       </w:r>
       <w:r>
         <w:rPr>
@@ -5531,7 +5056,7 @@
         <w:rPr>
           <w:lang w:val="en-US"/>
         </w:rPr>
-        <w:instrText xml:space="preserve"> ADDIN ZOTERO_ITEM CSL_CITATION {"citationID":"siFAbhGl","properties":{"formattedCitation":"[17]","plainCitation":"[17]","noteIndex":0},"citationItems":[{"id":124,"uris":["http://zotero.org/users/7245423/items/UETZR3DT"],"uri":["http://zotero.org/users/7245423/items/UETZR3DT"],"itemData":{"id":124,"type":"article-journal","abstract":"Information technology are two things that can not be separated at this time, it is seen from the process to obtain information that can be obtained quickly, precisely, and accurately supported by technological progress is increasingly sophisticated. Politeknik Harapan Bersama Tegal is one of the educational institutions that have a complete system in data processing, which requires all data to be well processed, stored neatly and easily traced. The purpose of this research is to develop academic information system at Politiknik Harapan Bersama Tegal by using Unified Modeling Language (UML) model as model development that made. The final result of this research is a web-based acadeic information system that can provide optimization of Service Plan study cards and students of Politeknik Harapan Bersama Tegal.","container-title":"Jurnal Informatika","language":"id","page":"4","source":"Zotero","title":"Unified Modeling Language (UML) Model Untuk Pengembangan Sistem Informasi Akademik Berbasis Web","author":[{"family":"Prihandoyo","given":"M Teguh"}],"issued":{"date-parts":[["2018"]]}}}],"schema":"https://github.com/citation-style-language/schema/raw/master/csl-citation.json"} </w:instrText>
+        <w:instrText xml:space="preserve"> ADDIN ZOTERO_ITEM CSL_CITATION {"citationID":"siFAbhGl","properties":{"formattedCitation":"[18]","plainCitation":"[18]","noteIndex":0},"citationItems":[{"id":124,"uris":["http://zotero.org/users/7245423/items/UETZR3DT"],"uri":["http://zotero.org/users/7245423/items/UETZR3DT"],"itemData":{"id":124,"type":"article-journal","abstract":"Information technology are two things that can not be separated at this time, it is seen from the process to obtain information that can be obtained quickly, precisely, and accurately supported by technological progress is increasingly sophisticated. Politeknik Harapan Bersama Tegal is one of the educational institutions that have a complete system in data processing, which requires all data to be well processed, stored neatly and easily traced. The purpose of this research is to develop academic information system at Politiknik Harapan Bersama Tegal by using Unified Modeling Language (UML) model as model development that made. The final result of this research is a web-based acadeic information system that can provide optimization of Service Plan study cards and students of Politeknik Harapan Bersama Tegal.","container-title":"Jurnal Informatika","language":"id","page":"4","source":"Zotero","title":"Unified Modeling Language (UML) Model Untuk Pengembangan Sistem Informasi Akademik Berbasis Web","author":[{"family":"Prihandoyo","given":"M Teguh"}],"issued":{"date-parts":[["2018"]]}}}],"schema":"https://github.com/citation-style-language/schema/raw/master/csl-citation.json"} </w:instrText>
       </w:r>
       <w:r>
         <w:rPr>
@@ -5543,7 +5068,7 @@
         <w:rPr>
           <w:rFonts w:cs="Times New Roman"/>
         </w:rPr>
-        <w:t>[17]</w:t>
+        <w:t>[18]</w:t>
       </w:r>
       <w:r>
         <w:rPr>
@@ -5927,7 +5452,7 @@
         <w:rPr>
           <w:lang w:val="en-US"/>
         </w:rPr>
-        <w:instrText xml:space="preserve"> ADDIN ZOTERO_ITEM CSL_CITATION {"citationID":"Bm8hrqo8","properties":{"formattedCitation":"[19]","plainCitation":"[19]","noteIndex":0},"citationItems":[{"id":131,"uris":["http://zotero.org/users/7245423/items/MM3E98YX"],"uri":["http://zotero.org/users/7245423/items/MM3E98YX"],"itemData":{"id":131,"type":"webpage","title":"JSON","URL":"https://www.json.org/json-en.html","accessed":{"date-parts":[["2021",12,24]]}}}],"schema":"https://github.com/citation-style-language/schema/raw/master/csl-citation.json"} </w:instrText>
+        <w:instrText xml:space="preserve"> ADDIN ZOTERO_ITEM CSL_CITATION {"citationID":"Bm8hrqo8","properties":{"formattedCitation":"[20]","plainCitation":"[20]","noteIndex":0},"citationItems":[{"id":131,"uris":["http://zotero.org/users/7245423/items/MM3E98YX"],"uri":["http://zotero.org/users/7245423/items/MM3E98YX"],"itemData":{"id":131,"type":"webpage","title":"JSON","URL":"https://www.json.org/json-en.html","accessed":{"date-parts":[["2021",12,24]]}}}],"schema":"https://github.com/citation-style-language/schema/raw/master/csl-citation.json"} </w:instrText>
       </w:r>
       <w:r>
         <w:rPr>
@@ -5939,7 +5464,7 @@
         <w:rPr>
           <w:rFonts w:cs="Times New Roman"/>
         </w:rPr>
-        <w:t>[19]</w:t>
+        <w:t>[20]</w:t>
       </w:r>
       <w:r>
         <w:rPr>
@@ -5997,7 +5522,7 @@
         <w:rPr>
           <w:lang w:val="en-US"/>
         </w:rPr>
-        <w:instrText xml:space="preserve"> ADDIN ZOTERO_ITEM CSL_CITATION {"citationID":"O9YbsbU0","properties":{"formattedCitation":"[20]","plainCitation":"[20]","noteIndex":0},"citationItems":[{"id":129,"uris":["http://zotero.org/users/7245423/items/VNZCZHYR"],"uri":["http://zotero.org/users/7245423/items/VNZCZHYR"],"itemData":{"id":129,"type":"webpage","abstract":"What is an API? (Application Programming Interface) API is the acronym for Application Programming Interface, which is a software intermediary that allows two applications to talk to each other. Each time you use an app like Facebook, send an instant message, or check the weather on your phone, you’re using an API. What exactly is an API? Finally learn for yourself in this helpful video from MuleSoft, the API experts.","container-title":"MuleSoft","language":"en","title":"What is an API? (Application Programming Interface)","title-short":"What is an API?","URL":"https://www.mulesoft.com/resources/api/what-is-an-api","accessed":{"date-parts":[["2021",12,24]]}}}],"schema":"https://github.com/citation-style-language/schema/raw/master/csl-citation.json"} </w:instrText>
+        <w:instrText xml:space="preserve"> ADDIN ZOTERO_ITEM CSL_CITATION {"citationID":"O9YbsbU0","properties":{"formattedCitation":"[21]","plainCitation":"[21]","noteIndex":0},"citationItems":[{"id":129,"uris":["http://zotero.org/users/7245423/items/VNZCZHYR"],"uri":["http://zotero.org/users/7245423/items/VNZCZHYR"],"itemData":{"id":129,"type":"webpage","abstract":"What is an API? (Application Programming Interface) API is the acronym for Application Programming Interface, which is a software intermediary that allows two applications to talk to each other. Each time you use an app like Facebook, send an instant message, or check the weather on your phone, you’re using an API. What exactly is an API? Finally learn for yourself in this helpful video from MuleSoft, the API experts.","container-title":"MuleSoft","language":"en","title":"What is an API? (Application Programming Interface)","title-short":"What is an API?","URL":"https://www.mulesoft.com/resources/api/what-is-an-api","accessed":{"date-parts":[["2021",12,24]]}}}],"schema":"https://github.com/citation-style-language/schema/raw/master/csl-citation.json"} </w:instrText>
       </w:r>
       <w:r>
         <w:rPr>
@@ -6009,7 +5534,7 @@
         <w:rPr>
           <w:rFonts w:cs="Times New Roman"/>
         </w:rPr>
-        <w:t>[20]</w:t>
+        <w:t>[21]</w:t>
       </w:r>
       <w:r>
         <w:rPr>
@@ -6173,7 +5698,7 @@
         <w:rPr>
           <w:lang w:val="en-US"/>
         </w:rPr>
-        <w:instrText xml:space="preserve"> ADDIN ZOTERO_ITEM CSL_CITATION {"citationID":"bCvULbcd","properties":{"formattedCitation":"[21]","plainCitation":"[21]","noteIndex":0},"citationItems":[{"id":127,"uris":["http://zotero.org/users/7245423/items/43BHF5VR"],"uri":["http://zotero.org/users/7245423/items/43BHF5VR"],"itemData":{"id":127,"type":"post-weblog","abstract":"Sering mendengar istilah API dan REST API kan?\nAtau jika baru mendengar istilah itu, sebaiknya kalian kenalan dulu dengan mereka. Karena…","container-title":"wripolinema","language":"en","title":"Memahami API, REST API, dan RESTful API","URL":"https://medium.com/wripolinema/memahami-api-rest-api-dan-restful-api-5fd2327edd3c","author":[{"family":"Agnes","given":"Deby Silvia"}],"accessed":{"date-parts":[["2021",12,24]]},"issued":{"date-parts":[["2020",9,17]]}}}],"schema":"https://github.com/citation-style-language/schema/raw/master/csl-citation.json"} </w:instrText>
+        <w:instrText xml:space="preserve"> ADDIN ZOTERO_ITEM CSL_CITATION {"citationID":"bCvULbcd","properties":{"formattedCitation":"[22]","plainCitation":"[22]","noteIndex":0},"citationItems":[{"id":127,"uris":["http://zotero.org/users/7245423/items/43BHF5VR"],"uri":["http://zotero.org/users/7245423/items/43BHF5VR"],"itemData":{"id":127,"type":"post-weblog","abstract":"Sering mendengar istilah API dan REST API kan?\nAtau jika baru mendengar istilah itu, sebaiknya kalian kenalan dulu dengan mereka. Karena…","container-title":"wripolinema","language":"en","title":"Memahami API, REST API, dan RESTful API","URL":"https://medium.com/wripolinema/memahami-api-rest-api-dan-restful-api-5fd2327edd3c","author":[{"family":"Agnes","given":"Deby Silvia"}],"accessed":{"date-parts":[["2021",12,24]]},"issued":{"date-parts":[["2020",9,17]]}}}],"schema":"https://github.com/citation-style-language/schema/raw/master/csl-citation.json"} </w:instrText>
       </w:r>
       <w:r>
         <w:rPr>
@@ -6185,7 +5710,7 @@
         <w:rPr>
           <w:rFonts w:cs="Times New Roman"/>
         </w:rPr>
-        <w:t>[21]</w:t>
+        <w:t>[22]</w:t>
       </w:r>
       <w:r>
         <w:rPr>
@@ -6256,7 +5781,7 @@
         <w:rPr>
           <w:lang w:val="en-US"/>
         </w:rPr>
-        <w:instrText xml:space="preserve"> ADDIN ZOTERO_ITEM CSL_CITATION {"citationID":"qyZD7RTb","properties":{"formattedCitation":"[21]","plainCitation":"[21]","noteIndex":0},"citationItems":[{"id":127,"uris":["http://zotero.org/users/7245423/items/43BHF5VR"],"uri":["http://zotero.org/users/7245423/items/43BHF5VR"],"itemData":{"id":127,"type":"post-weblog","abstract":"Sering mendengar istilah API dan REST API kan?\nAtau jika baru mendengar istilah itu, sebaiknya kalian kenalan dulu dengan mereka. Karena…","container-title":"wripolinema","language":"en","title":"Memahami API, REST API, dan RESTful API","URL":"https://medium.com/wripolinema/memahami-api-rest-api-dan-restful-api-5fd2327edd3c","author":[{"family":"Agnes","given":"Deby Silvia"}],"accessed":{"date-parts":[["2021",12,24]]},"issued":{"date-parts":[["2020",9,17]]}}}],"schema":"https://github.com/citation-style-language/schema/raw/master/csl-citation.json"} </w:instrText>
+        <w:instrText xml:space="preserve"> ADDIN ZOTERO_ITEM CSL_CITATION {"citationID":"qyZD7RTb","properties":{"formattedCitation":"[22]","plainCitation":"[22]","noteIndex":0},"citationItems":[{"id":127,"uris":["http://zotero.org/users/7245423/items/43BHF5VR"],"uri":["http://zotero.org/users/7245423/items/43BHF5VR"],"itemData":{"id":127,"type":"post-weblog","abstract":"Sering mendengar istilah API dan REST API kan?\nAtau jika baru mendengar istilah itu, sebaiknya kalian kenalan dulu dengan mereka. Karena…","container-title":"wripolinema","language":"en","title":"Memahami API, REST API, dan RESTful API","URL":"https://medium.com/wripolinema/memahami-api-rest-api-dan-restful-api-5fd2327edd3c","author":[{"family":"Agnes","given":"Deby Silvia"}],"accessed":{"date-parts":[["2021",12,24]]},"issued":{"date-parts":[["2020",9,17]]}}}],"schema":"https://github.com/citation-style-language/schema/raw/master/csl-citation.json"} </w:instrText>
       </w:r>
       <w:r>
         <w:rPr>
@@ -6268,7 +5793,7 @@
         <w:rPr>
           <w:rFonts w:cs="Times New Roman"/>
         </w:rPr>
-        <w:t>[21]</w:t>
+        <w:t>[22]</w:t>
       </w:r>
       <w:r>
         <w:rPr>
@@ -6326,7 +5851,7 @@
         <w:rPr>
           <w:lang w:val="en-US"/>
         </w:rPr>
-        <w:instrText xml:space="preserve"> ADDIN ZOTERO_ITEM CSL_CITATION {"citationID":"UgI6sRqJ","properties":{"formattedCitation":"[21]","plainCitation":"[21]","noteIndex":0},"citationItems":[{"id":127,"uris":["http://zotero.org/users/7245423/items/43BHF5VR"],"uri":["http://zotero.org/users/7245423/items/43BHF5VR"],"itemData":{"id":127,"type":"post-weblog","abstract":"Sering mendengar istilah API dan REST API kan?\nAtau jika baru mendengar istilah itu, sebaiknya kalian kenalan dulu dengan mereka. Karena…","container-title":"wripolinema","language":"en","title":"Memahami API, REST API, dan RESTful API","URL":"https://medium.com/wripolinema/memahami-api-rest-api-dan-restful-api-5fd2327edd3c","author":[{"family":"Agnes","given":"Deby Silvia"}],"accessed":{"date-parts":[["2021",12,24]]},"issued":{"date-parts":[["2020",9,17]]}}}],"schema":"https://github.com/citation-style-language/schema/raw/master/csl-citation.json"} </w:instrText>
+        <w:instrText xml:space="preserve"> ADDIN ZOTERO_ITEM CSL_CITATION {"citationID":"UgI6sRqJ","properties":{"formattedCitation":"[22]","plainCitation":"[22]","noteIndex":0},"citationItems":[{"id":127,"uris":["http://zotero.org/users/7245423/items/43BHF5VR"],"uri":["http://zotero.org/users/7245423/items/43BHF5VR"],"itemData":{"id":127,"type":"post-weblog","abstract":"Sering mendengar istilah API dan REST API kan?\nAtau jika baru mendengar istilah itu, sebaiknya kalian kenalan dulu dengan mereka. Karena…","container-title":"wripolinema","language":"en","title":"Memahami API, REST API, dan RESTful API","URL":"https://medium.com/wripolinema/memahami-api-rest-api-dan-restful-api-5fd2327edd3c","author":[{"family":"Agnes","given":"Deby Silvia"}],"accessed":{"date-parts":[["2021",12,24]]},"issued":{"date-parts":[["2020",9,17]]}}}],"schema":"https://github.com/citation-style-language/schema/raw/master/csl-citation.json"} </w:instrText>
       </w:r>
       <w:r>
         <w:rPr>
@@ -6338,7 +5863,7 @@
         <w:rPr>
           <w:rFonts w:cs="Times New Roman"/>
         </w:rPr>
-        <w:t>[21]</w:t>
+        <w:t>[22]</w:t>
       </w:r>
       <w:r>
         <w:rPr>
@@ -6670,7 +6195,7 @@
           <w:i/>
           <w:lang w:val="en-US"/>
         </w:rPr>
-        <w:instrText xml:space="preserve"> ADDIN ZOTERO_ITEM CSL_CITATION {"citationID":"FCWW4A8v","properties":{"formattedCitation":"[22]","plainCitation":"[22]","noteIndex":0},"citationItems":[{"id":133,"uris":["http://zotero.org/users/7245423/items/XZPT5AL3"],"uri":["http://zotero.org/users/7245423/items/XZPT5AL3"],"itemData":{"id":133,"type":"webpage","container-title":"Android Developers","language":"en","title":"Volley overview","URL":"https://developer.android.com/training/volley","accessed":{"date-parts":[["2021",12,24]]}}}],"schema":"https://github.com/citation-style-language/schema/raw/master/csl-citation.json"} </w:instrText>
+        <w:instrText xml:space="preserve"> ADDIN ZOTERO_ITEM CSL_CITATION {"citationID":"FCWW4A8v","properties":{"formattedCitation":"[23]","plainCitation":"[23]","noteIndex":0},"citationItems":[{"id":133,"uris":["http://zotero.org/users/7245423/items/XZPT5AL3"],"uri":["http://zotero.org/users/7245423/items/XZPT5AL3"],"itemData":{"id":133,"type":"webpage","container-title":"Android Developers","language":"en","title":"Volley overview","URL":"https://developer.android.com/training/volley","accessed":{"date-parts":[["2021",12,24]]}}}],"schema":"https://github.com/citation-style-language/schema/raw/master/csl-citation.json"} </w:instrText>
       </w:r>
       <w:r>
         <w:rPr>
@@ -6683,7 +6208,7 @@
         <w:rPr>
           <w:rFonts w:cs="Times New Roman"/>
         </w:rPr>
-        <w:t>[22]</w:t>
+        <w:t>[23]</w:t>
       </w:r>
       <w:r>
         <w:rPr>
@@ -6714,7 +6239,7 @@
         <w:rPr>
           <w:lang w:val="en-US"/>
         </w:rPr>
-        <w:instrText xml:space="preserve"> ADDIN ZOTERO_ITEM CSL_CITATION {"citationID":"v1Td5SBL","properties":{"formattedCitation":"[23]","plainCitation":"[23]","noteIndex":0},"citationItems":[{"id":137,"uris":["http://zotero.org/users/7245423/items/UN69CIGA"],"uri":["http://zotero.org/users/7245423/items/UN69CIGA"],"itemData":{"id":137,"type":"article-journal","abstract":"Kebutuhan air bersih merupakan suatu hal yang mendasar bagi masyarakat, terlebih bagi masyarakat yang berada di wilayah perkotaan. Salah satu jenis sumber air yang digunakan sebagai air bersih adalah air tanah. Namun ketersediaan lahan terbuka hijau untuk membuat sumur semakin berkurang. Hal ini menjadi salah satu latar belakang sekelompok masyarakat berisisiatif untuk membangun sebuah sumur pompa agar dapat digunakan secara bersama-sama. Salah satu daerah yang membangun sumur pompa artesis lengkap dengan jaringan pipa ke masing-masing rumah telah dilakukan oleh warga di komplek Jl Candi Prambanan Timur Kelurahan Kalipancur Semarang. Meski dilakukan secara swadaya, namun semua warga di kompleks tersebut merasa terbantu dengan adanya fasilitas tersebut \nDikarenakan kesibukan warga, mereka sepakat menginginkan sebuah sistem yang dapat mengatasi berbagai permasalahan di atas. Warga berharap dapat melihat informasi jumlah biaya pemakaian tanpa harus menghubungi petugas pencatat. Sehingga diperlukan sebuah sistem yang berbasis server agar informasi dapat diakses kapan saja dan di mana saja. \nAplikasi pengelola data server dengan web service menggunakan PHP dan MySql dibuat mencakup fungsi dasar yaitu pendataan user, pendataan pelanggan, input pemakaian dan laporan pemakaian. Aplikasi pada sisi android dengan antarmuka sederhana untuk mengakses data menggunakan pustaka Volley.","container-title":"Dinamik","DOI":"10.35315/dinamik.v25i1.7515","ISSN":"2623-1786, 0854-9524","issue":"1","journalAbbreviation":"dinamik","language":"id","page":"10-19","source":"DOI.org (Crossref)","title":"RANCANG BANGUN APLIKASI ANDROID TERINTEGRASI WEB SERVICE DENGAN VOLLEY UNTUK LAYANAN PUBLIK","volume":"25","author":[{"family":"Wismarini","given":"Theresia Dwiati"},{"family":"Prihandono","given":"Agung"}],"issued":{"date-parts":[["2020",6,27]]}}}],"schema":"https://github.com/citation-style-language/schema/raw/master/csl-citation.json"} </w:instrText>
+        <w:instrText xml:space="preserve"> ADDIN ZOTERO_ITEM CSL_CITATION {"citationID":"v1Td5SBL","properties":{"formattedCitation":"[1]","plainCitation":"[1]","noteIndex":0},"citationItems":[{"id":137,"uris":["http://zotero.org/users/7245423/items/UN69CIGA"],"uri":["http://zotero.org/users/7245423/items/UN69CIGA"],"itemData":{"id":137,"type":"article-journal","abstract":"Kebutuhan air bersih merupakan suatu hal yang mendasar bagi masyarakat, terlebih bagi masyarakat yang berada di wilayah perkotaan. Salah satu jenis sumber air yang digunakan sebagai air bersih adalah air tanah. Namun ketersediaan lahan terbuka hijau untuk membuat sumur semakin berkurang. Hal ini menjadi salah satu latar belakang sekelompok masyarakat berisisiatif untuk membangun sebuah sumur pompa agar dapat digunakan secara bersama-sama. Salah satu daerah yang membangun sumur pompa artesis lengkap dengan jaringan pipa ke masing-masing rumah telah dilakukan oleh warga di komplek Jl Candi Prambanan Timur Kelurahan Kalipancur Semarang. Meski dilakukan secara swadaya, namun semua warga di kompleks tersebut merasa terbantu dengan adanya fasilitas tersebut \nDikarenakan kesibukan warga, mereka sepakat menginginkan sebuah sistem yang dapat mengatasi berbagai permasalahan di atas. Warga berharap dapat melihat informasi jumlah biaya pemakaian tanpa harus menghubungi petugas pencatat. Sehingga diperlukan sebuah sistem yang berbasis server agar informasi dapat diakses kapan saja dan di mana saja. \nAplikasi pengelola data server dengan web service menggunakan PHP dan MySql dibuat mencakup fungsi dasar yaitu pendataan user, pendataan pelanggan, input pemakaian dan laporan pemakaian. Aplikasi pada sisi android dengan antarmuka sederhana untuk mengakses data menggunakan pustaka Volley.","container-title":"Dinamik","DOI":"10.35315/dinamik.v25i1.7515","ISSN":"2623-1786, 0854-9524","issue":"1","journalAbbreviation":"dinamik","language":"id","page":"10-19","source":"DOI.org (Crossref)","title":"RANCANG BANGUN APLIKASI ANDROID TERINTEGRASI WEB SERVICE DENGAN VOLLEY UNTUK LAYANAN PUBLIK","volume":"25","author":[{"family":"Wismarini","given":"Theresia Dwiati"},{"family":"Prihandono","given":"Agung"}],"issued":{"date-parts":[["2020",6,27]]}}}],"schema":"https://github.com/citation-style-language/schema/raw/master/csl-citation.json"} </w:instrText>
       </w:r>
       <w:r>
         <w:rPr>
@@ -6726,7 +6251,7 @@
         <w:rPr>
           <w:rFonts w:cs="Times New Roman"/>
         </w:rPr>
-        <w:t>[23]</w:t>
+        <w:t>[1]</w:t>
       </w:r>
       <w:r>
         <w:rPr>
@@ -6986,7 +6511,7 @@
         <w:rPr>
           <w:lang w:val="en-US"/>
         </w:rPr>
-        <w:instrText xml:space="preserve"> ADDIN ZOTERO_ITEM CSL_CITATION {"citationID":"kihnN2y0","properties":{"formattedCitation":"[1]","plainCitation":"[1]","noteIndex":0},"citationItems":[{"id":72,"uris":["http://zotero.org/users/7245423/items/UY72W3YY"],"uri":["http://zotero.org/users/7245423/items/UY72W3YY"],"itemData":{"id":72,"type":"article-journal","abstract":"Geographic Information System (GIS) that technology is an invaluable tool and is essential to store, manipulate, analyze and display back natural conditions with the help of data and spatial attributes. Bengkulu city is a student city in the province of Bengkulu, there are many universities both public and private sector are spread across the city, but not everyone knows about college lay in Bengkulu city, especially the location or the location of the college. The purpose of this research is to create a geographic information system directory of colleges in the city of Bengkulu that can be used by the institution and the community to support the development of education in the city of Bengkulu. Research conducted at the University Dehasen which began in January to February 2015. In this research, data collection is done by using the method of observation, interviews, and literature. From the results of this study indicate that the presence of a geographic information system directory of colleges in the city of Bengkulu, can provide significant benefits for students and new students determines the location and profile of universities in the city of Bengkulu.","issue":"2","language":"id","page":"11","source":"Zotero","title":"PEMANFAATAN GOOGLE MAPS API PADA SISTEM INFORMASI GEOGRAFIS DIREKTORI PERGURUAN TINGGI DI KOTA BENGKULU","volume":"11","author":[{"family":"Ariyanti","given":"Rena"},{"family":"Kanedi","given":"Indra"}],"issued":{"date-parts":[["2015"]]}}}],"schema":"https://github.com/citation-style-language/schema/raw/master/csl-citation.json"} </w:instrText>
+        <w:instrText xml:space="preserve"> ADDIN ZOTERO_ITEM CSL_CITATION {"citationID":"kihnN2y0","properties":{"formattedCitation":"[2]","plainCitation":"[2]","noteIndex":0},"citationItems":[{"id":72,"uris":["http://zotero.org/users/7245423/items/UY72W3YY"],"uri":["http://zotero.org/users/7245423/items/UY72W3YY"],"itemData":{"id":72,"type":"article-journal","abstract":"Geographic Information System (GIS) that technology is an invaluable tool and is essential to store, manipulate, analyze and display back natural conditions with the help of data and spatial attributes. Bengkulu city is a student city in the province of Bengkulu, there are many universities both public and private sector are spread across the city, but not everyone knows about college lay in Bengkulu city, especially the location or the location of the college. The purpose of this research is to create a geographic information system directory of colleges in the city of Bengkulu that can be used by the institution and the community to support the development of education in the city of Bengkulu. Research conducted at the University Dehasen which began in January to February 2015. In this research, data collection is done by using the method of observation, interviews, and literature. From the results of this study indicate that the presence of a geographic information system directory of colleges in the city of Bengkulu, can provide significant benefits for students and new students determines the location and profile of universities in the city of Bengkulu.","issue":"2","language":"id","page":"11","source":"Zotero","title":"PEMANFAATAN GOOGLE MAPS API PADA SISTEM INFORMASI GEOGRAFIS DIREKTORI PERGURUAN TINGGI DI KOTA BENGKULU","volume":"11","author":[{"family":"Ariyanti","given":"Rena"},{"family":"Kanedi","given":"Indra"}],"issued":{"date-parts":[["2015"]]}}}],"schema":"https://github.com/citation-style-language/schema/raw/master/csl-citation.json"} </w:instrText>
       </w:r>
       <w:r>
         <w:rPr>
@@ -6998,7 +6523,7 @@
         <w:rPr>
           <w:rFonts w:cs="Times New Roman"/>
         </w:rPr>
-        <w:t>[1]</w:t>
+        <w:t>[2]</w:t>
       </w:r>
       <w:r>
         <w:rPr>
@@ -8172,6 +7697,41 @@
           <w:rFonts w:cs="Times New Roman"/>
         </w:rPr>
         <w:tab/>
+        <w:t xml:space="preserve">T. D. Wismarini and A. Prihandono, “RANCANG BANGUN APLIKASI ANDROID TERINTEGRASI WEB SERVICE DENGAN VOLLEY UNTUK LAYANAN PUBLIK,” </w:t>
+      </w:r>
+      <w:r>
+        <w:rPr>
+          <w:rFonts w:cs="Times New Roman"/>
+          <w:i/>
+          <w:iCs/>
+        </w:rPr>
+        <w:t>Dinamik</w:t>
+      </w:r>
+      <w:r>
+        <w:rPr>
+          <w:rFonts w:cs="Times New Roman"/>
+        </w:rPr>
+        <w:t>, vol. 25, no. 1, pp. 10–19, Jun. 2020, doi: 10.35315/dinamik.v25i1.7515.</w:t>
+      </w:r>
+    </w:p>
+    <w:p>
+      <w:pPr>
+        <w:pStyle w:val="Bibliography"/>
+        <w:rPr>
+          <w:rFonts w:cs="Times New Roman"/>
+        </w:rPr>
+      </w:pPr>
+      <w:r>
+        <w:rPr>
+          <w:rFonts w:cs="Times New Roman"/>
+        </w:rPr>
+        <w:t>[2]</w:t>
+      </w:r>
+      <w:r>
+        <w:rPr>
+          <w:rFonts w:cs="Times New Roman"/>
+        </w:rPr>
+        <w:tab/>
         <w:t>R. Ariyanti and I. Kanedi, “PEMANFAATAN GOOGLE MAPS API PADA SISTEM INFORMASI GEOGRAFIS DIREKTORI PERGURUAN TINGGI DI KOTA BENGKULU,” vol. 11, no. 2, p. 11, 2015.</w:t>
       </w:r>
     </w:p>
@@ -8186,7 +7746,7 @@
         <w:rPr>
           <w:rFonts w:cs="Times New Roman"/>
         </w:rPr>
-        <w:t>[2]</w:t>
+        <w:t>[3]</w:t>
       </w:r>
       <w:r>
         <w:rPr>
@@ -8221,7 +7781,7 @@
         <w:rPr>
           <w:rFonts w:cs="Times New Roman"/>
         </w:rPr>
-        <w:t>[3]</w:t>
+        <w:t>[4]</w:t>
       </w:r>
       <w:r>
         <w:rPr>
@@ -8256,7 +7816,7 @@
         <w:rPr>
           <w:rFonts w:cs="Times New Roman"/>
         </w:rPr>
-        <w:t>[4]</w:t>
+        <w:t>[5]</w:t>
       </w:r>
       <w:r>
         <w:rPr>
@@ -8277,7 +7837,7 @@
         <w:rPr>
           <w:rFonts w:cs="Times New Roman"/>
         </w:rPr>
-        <w:t>[5]</w:t>
+        <w:t>[6]</w:t>
       </w:r>
       <w:r>
         <w:rPr>
@@ -8312,7 +7872,7 @@
         <w:rPr>
           <w:rFonts w:cs="Times New Roman"/>
         </w:rPr>
-        <w:t>[6]</w:t>
+        <w:t>[7]</w:t>
       </w:r>
       <w:r>
         <w:rPr>
@@ -8347,7 +7907,7 @@
         <w:rPr>
           <w:rFonts w:cs="Times New Roman"/>
         </w:rPr>
-        <w:t>[7]</w:t>
+        <w:t>[8]</w:t>
       </w:r>
       <w:r>
         <w:rPr>
@@ -8368,7 +7928,7 @@
         <w:rPr>
           <w:rFonts w:cs="Times New Roman"/>
         </w:rPr>
-        <w:t>[8]</w:t>
+        <w:t>[9]</w:t>
       </w:r>
       <w:r>
         <w:rPr>
@@ -8389,7 +7949,7 @@
         <w:rPr>
           <w:rFonts w:cs="Times New Roman"/>
         </w:rPr>
-        <w:t>[9]</w:t>
+        <w:t>[10]</w:t>
       </w:r>
       <w:r>
         <w:rPr>
@@ -8424,7 +7984,7 @@
         <w:rPr>
           <w:rFonts w:cs="Times New Roman"/>
         </w:rPr>
-        <w:t>[10]</w:t>
+        <w:t>[11]</w:t>
       </w:r>
       <w:r>
         <w:rPr>
@@ -8445,7 +8005,7 @@
         <w:rPr>
           <w:rFonts w:cs="Times New Roman"/>
         </w:rPr>
-        <w:t>[11]</w:t>
+        <w:t>[12]</w:t>
       </w:r>
       <w:r>
         <w:rPr>
@@ -8466,7 +8026,7 @@
         <w:rPr>
           <w:rFonts w:cs="Times New Roman"/>
         </w:rPr>
-        <w:t>[12]</w:t>
+        <w:t>[13]</w:t>
       </w:r>
       <w:r>
         <w:rPr>
@@ -8487,7 +8047,7 @@
         <w:rPr>
           <w:rFonts w:cs="Times New Roman"/>
         </w:rPr>
-        <w:t>[13]</w:t>
+        <w:t>[14]</w:t>
       </w:r>
       <w:r>
         <w:rPr>
@@ -8522,7 +8082,8 @@
         <w:rPr>
           <w:rFonts w:cs="Times New Roman"/>
         </w:rPr>
-        <w:t>[14]</w:t>
+        <w:lastRenderedPageBreak/>
+        <w:t>[15]</w:t>
       </w:r>
       <w:r>
         <w:rPr>
@@ -8557,7 +8118,7 @@
         <w:rPr>
           <w:rFonts w:cs="Times New Roman"/>
         </w:rPr>
-        <w:t>[15]</w:t>
+        <w:t>[16]</w:t>
       </w:r>
       <w:r>
         <w:rPr>
@@ -8578,8 +8139,7 @@
         <w:rPr>
           <w:rFonts w:cs="Times New Roman"/>
         </w:rPr>
-        <w:lastRenderedPageBreak/>
-        <w:t>[16]</w:t>
+        <w:t>[17]</w:t>
       </w:r>
       <w:r>
         <w:rPr>
@@ -8614,7 +8174,7 @@
         <w:rPr>
           <w:rFonts w:cs="Times New Roman"/>
         </w:rPr>
-        <w:t>[17]</w:t>
+        <w:t>[18]</w:t>
       </w:r>
       <w:r>
         <w:rPr>
@@ -8649,7 +8209,7 @@
         <w:rPr>
           <w:rFonts w:cs="Times New Roman"/>
         </w:rPr>
-        <w:t>[18]</w:t>
+        <w:t>[19]</w:t>
       </w:r>
       <w:r>
         <w:rPr>
@@ -8684,7 +8244,7 @@
         <w:rPr>
           <w:rFonts w:cs="Times New Roman"/>
         </w:rPr>
-        <w:t>[19]</w:t>
+        <w:t>[20]</w:t>
       </w:r>
       <w:r>
         <w:rPr>
@@ -8705,7 +8265,7 @@
         <w:rPr>
           <w:rFonts w:cs="Times New Roman"/>
         </w:rPr>
-        <w:t>[20]</w:t>
+        <w:t>[21]</w:t>
       </w:r>
       <w:r>
         <w:rPr>
@@ -8740,7 +8300,7 @@
         <w:rPr>
           <w:rFonts w:cs="Times New Roman"/>
         </w:rPr>
-        <w:t>[21]</w:t>
+        <w:t>[22]</w:t>
       </w:r>
       <w:r>
         <w:rPr>
@@ -8775,7 +8335,7 @@
         <w:rPr>
           <w:rFonts w:cs="Times New Roman"/>
         </w:rPr>
-        <w:t>[22]</w:t>
+        <w:t>[23]</w:t>
       </w:r>
       <w:r>
         <w:rPr>
@@ -8797,41 +8357,6 @@
           <w:rFonts w:cs="Times New Roman"/>
         </w:rPr>
         <w:t>. https://developer.android.com/training/volley (accessed Dec. 24, 2021).</w:t>
-      </w:r>
-    </w:p>
-    <w:p>
-      <w:pPr>
-        <w:pStyle w:val="Bibliography"/>
-        <w:rPr>
-          <w:rFonts w:cs="Times New Roman"/>
-        </w:rPr>
-      </w:pPr>
-      <w:r>
-        <w:rPr>
-          <w:rFonts w:cs="Times New Roman"/>
-        </w:rPr>
-        <w:t>[23]</w:t>
-      </w:r>
-      <w:r>
-        <w:rPr>
-          <w:rFonts w:cs="Times New Roman"/>
-        </w:rPr>
-        <w:tab/>
-        <w:t xml:space="preserve">T. D. Wismarini and A. Prihandono, “RANCANG BANGUN APLIKASI ANDROID TERINTEGRASI WEB SERVICE DENGAN VOLLEY UNTUK LAYANAN PUBLIK,” </w:t>
-      </w:r>
-      <w:r>
-        <w:rPr>
-          <w:rFonts w:cs="Times New Roman"/>
-          <w:i/>
-          <w:iCs/>
-        </w:rPr>
-        <w:t>Dinamik</w:t>
-      </w:r>
-      <w:r>
-        <w:rPr>
-          <w:rFonts w:cs="Times New Roman"/>
-        </w:rPr>
-        <w:t>, vol. 25, no. 1, pp. 10–19, Jun. 2020, doi: 10.35315/dinamik.v25i1.7515.</w:t>
       </w:r>
     </w:p>
     <w:p>
@@ -9029,7 +8554,7 @@
           <w:fldChar w:fldCharType="separate"/>
         </w:r>
         <w:r>
-          <w:t>2</w:t>
+          <w:t>18</w:t>
         </w:r>
         <w:r>
           <w:fldChar w:fldCharType="end"/>
@@ -9480,7 +9005,7 @@
       <w:lvlText w:val="%1.%2.%3"/>
       <w:lvlJc w:val="left"/>
       <w:pPr>
-        <w:ind w:left="720" w:hanging="720"/>
+        <w:ind w:left="1440" w:hanging="720"/>
       </w:pPr>
       <w:rPr>
         <w:rFonts w:hint="default"/>
@@ -10005,6 +9530,119 @@
     </w:lvl>
   </w:abstractNum>
   <w:abstractNum w:abstractNumId="9" w15:restartNumberingAfterBreak="0">
+    <w:nsid w:val="34D76416"/>
+    <w:multiLevelType w:val="multilevel"/>
+    <w:tmpl w:val="00667F9A"/>
+    <w:lvl w:ilvl="0">
+      <w:start w:val="2"/>
+      <w:numFmt w:val="decimal"/>
+      <w:lvlText w:val="%1"/>
+      <w:lvlJc w:val="left"/>
+      <w:pPr>
+        <w:ind w:left="360" w:hanging="360"/>
+      </w:pPr>
+      <w:rPr>
+        <w:rFonts w:hint="default"/>
+      </w:rPr>
+    </w:lvl>
+    <w:lvl w:ilvl="1">
+      <w:start w:val="1"/>
+      <w:numFmt w:val="decimal"/>
+      <w:lvlText w:val="%1.%2"/>
+      <w:lvlJc w:val="left"/>
+      <w:pPr>
+        <w:ind w:left="360" w:hanging="360"/>
+      </w:pPr>
+      <w:rPr>
+        <w:rFonts w:hint="default"/>
+      </w:rPr>
+    </w:lvl>
+    <w:lvl w:ilvl="2">
+      <w:start w:val="1"/>
+      <w:numFmt w:val="decimal"/>
+      <w:lvlText w:val="%1.%2.%3"/>
+      <w:lvlJc w:val="left"/>
+      <w:pPr>
+        <w:ind w:left="720" w:hanging="720"/>
+      </w:pPr>
+      <w:rPr>
+        <w:rFonts w:hint="default"/>
+      </w:rPr>
+    </w:lvl>
+    <w:lvl w:ilvl="3">
+      <w:start w:val="1"/>
+      <w:numFmt w:val="decimal"/>
+      <w:lvlText w:val="%1.%2.%3.%4"/>
+      <w:lvlJc w:val="left"/>
+      <w:pPr>
+        <w:ind w:left="720" w:hanging="720"/>
+      </w:pPr>
+      <w:rPr>
+        <w:rFonts w:hint="default"/>
+      </w:rPr>
+    </w:lvl>
+    <w:lvl w:ilvl="4">
+      <w:start w:val="1"/>
+      <w:numFmt w:val="decimal"/>
+      <w:lvlText w:val="%1.%2.%3.%4.%5"/>
+      <w:lvlJc w:val="left"/>
+      <w:pPr>
+        <w:ind w:left="1080" w:hanging="1080"/>
+      </w:pPr>
+      <w:rPr>
+        <w:rFonts w:hint="default"/>
+      </w:rPr>
+    </w:lvl>
+    <w:lvl w:ilvl="5">
+      <w:start w:val="1"/>
+      <w:numFmt w:val="decimal"/>
+      <w:lvlText w:val="%1.%2.%3.%4.%5.%6"/>
+      <w:lvlJc w:val="left"/>
+      <w:pPr>
+        <w:ind w:left="1080" w:hanging="1080"/>
+      </w:pPr>
+      <w:rPr>
+        <w:rFonts w:hint="default"/>
+      </w:rPr>
+    </w:lvl>
+    <w:lvl w:ilvl="6">
+      <w:start w:val="1"/>
+      <w:numFmt w:val="decimal"/>
+      <w:lvlText w:val="%1.%2.%3.%4.%5.%6.%7"/>
+      <w:lvlJc w:val="left"/>
+      <w:pPr>
+        <w:ind w:left="1440" w:hanging="1440"/>
+      </w:pPr>
+      <w:rPr>
+        <w:rFonts w:hint="default"/>
+      </w:rPr>
+    </w:lvl>
+    <w:lvl w:ilvl="7">
+      <w:start w:val="1"/>
+      <w:numFmt w:val="decimal"/>
+      <w:lvlText w:val="%1.%2.%3.%4.%5.%6.%7.%8"/>
+      <w:lvlJc w:val="left"/>
+      <w:pPr>
+        <w:ind w:left="1440" w:hanging="1440"/>
+      </w:pPr>
+      <w:rPr>
+        <w:rFonts w:hint="default"/>
+      </w:rPr>
+    </w:lvl>
+    <w:lvl w:ilvl="8">
+      <w:start w:val="1"/>
+      <w:numFmt w:val="decimal"/>
+      <w:lvlText w:val="%1.%2.%3.%4.%5.%6.%7.%8.%9"/>
+      <w:lvlJc w:val="left"/>
+      <w:pPr>
+        <w:ind w:left="1800" w:hanging="1800"/>
+      </w:pPr>
+      <w:rPr>
+        <w:rFonts w:hint="default"/>
+      </w:rPr>
+    </w:lvl>
+  </w:abstractNum>
+  <w:abstractNum w:abstractNumId="10" w15:restartNumberingAfterBreak="0">
     <w:nsid w:val="3AF04017"/>
     <w:multiLevelType w:val="hybridMultilevel"/>
     <w:tmpl w:val="CCFC5434"/>
@@ -10093,7 +9731,7 @@
       </w:pPr>
     </w:lvl>
   </w:abstractNum>
-  <w:abstractNum w:abstractNumId="10" w15:restartNumberingAfterBreak="0">
+  <w:abstractNum w:abstractNumId="11" w15:restartNumberingAfterBreak="0">
     <w:nsid w:val="49F034B7"/>
     <w:multiLevelType w:val="multilevel"/>
     <w:tmpl w:val="618EDEAC"/>
@@ -10206,7 +9844,7 @@
       </w:rPr>
     </w:lvl>
   </w:abstractNum>
-  <w:abstractNum w:abstractNumId="11" w15:restartNumberingAfterBreak="0">
+  <w:abstractNum w:abstractNumId="12" w15:restartNumberingAfterBreak="0">
     <w:nsid w:val="4B456826"/>
     <w:multiLevelType w:val="hybridMultilevel"/>
     <w:tmpl w:val="9AFAE17E"/>
@@ -10295,7 +9933,7 @@
       </w:pPr>
     </w:lvl>
   </w:abstractNum>
-  <w:abstractNum w:abstractNumId="12" w15:restartNumberingAfterBreak="0">
+  <w:abstractNum w:abstractNumId="13" w15:restartNumberingAfterBreak="0">
     <w:nsid w:val="4C7036E3"/>
     <w:multiLevelType w:val="hybridMultilevel"/>
     <w:tmpl w:val="CFE89EA8"/>
@@ -10381,7 +10019,7 @@
       </w:pPr>
     </w:lvl>
   </w:abstractNum>
-  <w:abstractNum w:abstractNumId="13" w15:restartNumberingAfterBreak="0">
+  <w:abstractNum w:abstractNumId="14" w15:restartNumberingAfterBreak="0">
     <w:nsid w:val="523D27D8"/>
     <w:multiLevelType w:val="hybridMultilevel"/>
     <w:tmpl w:val="68B69C0E"/>
@@ -10467,7 +10105,7 @@
       </w:pPr>
     </w:lvl>
   </w:abstractNum>
-  <w:abstractNum w:abstractNumId="14" w15:restartNumberingAfterBreak="0">
+  <w:abstractNum w:abstractNumId="15" w15:restartNumberingAfterBreak="0">
     <w:nsid w:val="570B15D0"/>
     <w:multiLevelType w:val="hybridMultilevel"/>
     <w:tmpl w:val="FF060D72"/>
@@ -10553,7 +10191,7 @@
       </w:pPr>
     </w:lvl>
   </w:abstractNum>
-  <w:abstractNum w:abstractNumId="15" w15:restartNumberingAfterBreak="0">
+  <w:abstractNum w:abstractNumId="16" w15:restartNumberingAfterBreak="0">
     <w:nsid w:val="57F465EB"/>
     <w:multiLevelType w:val="multilevel"/>
     <w:tmpl w:val="59E07168"/>
@@ -10666,7 +10304,7 @@
       </w:rPr>
     </w:lvl>
   </w:abstractNum>
-  <w:abstractNum w:abstractNumId="16" w15:restartNumberingAfterBreak="0">
+  <w:abstractNum w:abstractNumId="17" w15:restartNumberingAfterBreak="0">
     <w:nsid w:val="6C596D43"/>
     <w:multiLevelType w:val="hybridMultilevel"/>
     <w:tmpl w:val="DCCCFE2A"/>
@@ -10752,7 +10390,7 @@
       </w:pPr>
     </w:lvl>
   </w:abstractNum>
-  <w:abstractNum w:abstractNumId="17" w15:restartNumberingAfterBreak="0">
+  <w:abstractNum w:abstractNumId="18" w15:restartNumberingAfterBreak="0">
     <w:nsid w:val="75702306"/>
     <w:multiLevelType w:val="hybridMultilevel"/>
     <w:tmpl w:val="C9F65E30"/>
@@ -10841,7 +10479,7 @@
       </w:pPr>
     </w:lvl>
   </w:abstractNum>
-  <w:abstractNum w:abstractNumId="18" w15:restartNumberingAfterBreak="0">
+  <w:abstractNum w:abstractNumId="19" w15:restartNumberingAfterBreak="0">
     <w:nsid w:val="75C60023"/>
     <w:multiLevelType w:val="hybridMultilevel"/>
     <w:tmpl w:val="C4D6EA58"/>
@@ -10931,16 +10569,16 @@
     </w:lvl>
   </w:abstractNum>
   <w:num w:numId="1">
-    <w:abstractNumId w:val="10"/>
+    <w:abstractNumId w:val="11"/>
   </w:num>
   <w:num w:numId="2">
     <w:abstractNumId w:val="6"/>
   </w:num>
   <w:num w:numId="3">
-    <w:abstractNumId w:val="13"/>
+    <w:abstractNumId w:val="14"/>
   </w:num>
   <w:num w:numId="4">
-    <w:abstractNumId w:val="14"/>
+    <w:abstractNumId w:val="15"/>
   </w:num>
   <w:num w:numId="5">
     <w:abstractNumId w:val="8"/>
@@ -10952,13 +10590,13 @@
     <w:abstractNumId w:val="3"/>
   </w:num>
   <w:num w:numId="8">
-    <w:abstractNumId w:val="17"/>
+    <w:abstractNumId w:val="18"/>
   </w:num>
   <w:num w:numId="9">
-    <w:abstractNumId w:val="9"/>
+    <w:abstractNumId w:val="10"/>
   </w:num>
   <w:num w:numId="10">
-    <w:abstractNumId w:val="15"/>
+    <w:abstractNumId w:val="16"/>
   </w:num>
   <w:num w:numId="11">
     <w:abstractNumId w:val="4"/>
@@ -10967,25 +10605,28 @@
     <w:abstractNumId w:val="7"/>
   </w:num>
   <w:num w:numId="13">
-    <w:abstractNumId w:val="12"/>
+    <w:abstractNumId w:val="13"/>
   </w:num>
   <w:num w:numId="14">
     <w:abstractNumId w:val="2"/>
   </w:num>
   <w:num w:numId="15">
-    <w:abstractNumId w:val="16"/>
+    <w:abstractNumId w:val="17"/>
   </w:num>
   <w:num w:numId="16">
-    <w:abstractNumId w:val="18"/>
+    <w:abstractNumId w:val="19"/>
   </w:num>
   <w:num w:numId="17">
-    <w:abstractNumId w:val="11"/>
+    <w:abstractNumId w:val="12"/>
   </w:num>
   <w:num w:numId="18">
     <w:abstractNumId w:val="5"/>
   </w:num>
   <w:num w:numId="19">
     <w:abstractNumId w:val="1"/>
+  </w:num>
+  <w:num w:numId="20">
+    <w:abstractNumId w:val="9"/>
   </w:num>
 </w:numbering>
 </file>
@@ -11631,7 +11272,6 @@
   <w:style w:type="character" w:default="1" w:styleId="DefaultParagraphFont">
     <w:name w:val="Default Paragraph Font"/>
     <w:uiPriority w:val="1"/>
-    <w:semiHidden/>
     <w:unhideWhenUsed/>
   </w:style>
   <w:style w:type="table" w:default="1" w:styleId="TableNormal">
@@ -11815,10 +11455,10 @@
     <w:rsid w:val="00792A5E"/>
     <w:pPr>
       <w:tabs>
-        <w:tab w:val="left" w:pos="384"/>
+        <w:tab w:val="left" w:pos="504"/>
       </w:tabs>
       <w:spacing w:line="240" w:lineRule="auto"/>
-      <w:ind w:left="384" w:hanging="384"/>
+      <w:ind w:left="504" w:hanging="504"/>
     </w:pPr>
   </w:style>
   <w:style w:type="paragraph" w:styleId="Title">
@@ -12405,7 +12045,7 @@
 </file>
 
 <file path=customXml/itemProps1.xml><?xml version="1.0" encoding="utf-8"?>
-<ds:datastoreItem xmlns:ds="http://schemas.openxmlformats.org/officeDocument/2006/customXml" ds:itemID="{A944D4E1-3E1A-49F6-A34D-F99517E53FA8}">
+<ds:datastoreItem xmlns:ds="http://schemas.openxmlformats.org/officeDocument/2006/customXml" ds:itemID="{21A22DB7-76F1-4A7F-8D72-889F075870D2}">
   <ds:schemaRefs>
     <ds:schemaRef ds:uri="http://schemas.openxmlformats.org/officeDocument/2006/bibliography"/>
   </ds:schemaRefs>

</xml_diff>